<commit_message>
Admin panel + social bar + small modifications
11) Share buttons make layout;
a)Check vkontacte share
b) counter of like/share
c)make layout of like/share
16) add data sorting for preview fetch
1) Ask for 6-8 wedings grouped like:
Preview small –/preview/S_name
Preview big -/preview/L_name
Photography set - /name of set/N_name
</commit_message>
<xml_diff>
--- a/TODO.docx
+++ b/TODO.docx
@@ -136,10 +136,7 @@
         <w:pStyle w:val="Standard"/>
       </w:pPr>
       <w:r>
-        <w:t>4) No Pin on</w:t>
-      </w:r>
-      <w:r>
-        <w:t xml:space="preserve"> </w:t>
+        <w:t xml:space="preserve">4) No Pin on </w:t>
       </w:r>
       <w:proofErr w:type="spellStart"/>
       <w:proofErr w:type="gramStart"/>
@@ -259,29 +256,75 @@
     <w:p>
       <w:pPr>
         <w:pStyle w:val="Standard"/>
-      </w:pPr>
-      <w:r>
+        <w:rPr>
+          <w:color w:val="92D050"/>
+        </w:rPr>
+      </w:pPr>
+      <w:r>
+        <w:rPr>
+          <w:color w:val="92D050"/>
+        </w:rPr>
         <w:t>8) Login page;</w:t>
       </w:r>
     </w:p>
     <w:p>
       <w:pPr>
         <w:pStyle w:val="Standard"/>
-      </w:pPr>
-      <w:r>
+        <w:rPr>
+          <w:color w:val="92D050"/>
+        </w:rPr>
+      </w:pPr>
+      <w:r>
+        <w:rPr>
+          <w:color w:val="92D050"/>
+        </w:rPr>
         <w:tab/>
         <w:t xml:space="preserve">a) </w:t>
       </w:r>
       <w:proofErr w:type="gramStart"/>
       <w:r>
+        <w:rPr>
+          <w:color w:val="92D050"/>
+        </w:rPr>
         <w:t>generate</w:t>
       </w:r>
       <w:proofErr w:type="gramEnd"/>
       <w:r>
+        <w:rPr>
+          <w:color w:val="92D050"/>
+        </w:rPr>
         <w:t xml:space="preserve"> random hash using md5</w:t>
       </w:r>
       <w:r>
+        <w:rPr>
+          <w:color w:val="92D050"/>
+        </w:rPr>
         <w:t>(salt)</w:t>
+      </w:r>
+    </w:p>
+    <w:p>
+      <w:pPr>
+        <w:pStyle w:val="Standard"/>
+      </w:pPr>
+      <w:r>
+        <w:t>9) Admin panel;</w:t>
+      </w:r>
+    </w:p>
+    <w:p>
+      <w:pPr>
+        <w:pStyle w:val="Standard"/>
+      </w:pPr>
+      <w:r>
+        <w:tab/>
+        <w:t xml:space="preserve">a) </w:t>
+      </w:r>
+      <w:proofErr w:type="gramStart"/>
+      <w:r>
+        <w:t>add</w:t>
+      </w:r>
+      <w:proofErr w:type="gramEnd"/>
+      <w:r>
+        <w:t xml:space="preserve"> delete and edit options</w:t>
       </w:r>
     </w:p>
     <w:p>
@@ -298,14 +341,6 @@
         <w:pStyle w:val="Standard"/>
       </w:pPr>
       <w:r>
-        <w:t>9) Admin panel;</w:t>
-      </w:r>
-    </w:p>
-    <w:p>
-      <w:pPr>
-        <w:pStyle w:val="Standard"/>
-      </w:pPr>
-      <w:r>
         <w:t>10) Adjust Contacts;</w:t>
       </w:r>
     </w:p>
@@ -359,70 +394,118 @@
     <w:p>
       <w:pPr>
         <w:pStyle w:val="Standard"/>
-      </w:pPr>
-      <w:r>
-        <w:t>11) Share buttons make layout</w:t>
-      </w:r>
-      <w:r>
-        <w:t>;</w:t>
-      </w:r>
-    </w:p>
-    <w:p>
-      <w:pPr>
-        <w:pStyle w:val="Standard"/>
-      </w:pPr>
-      <w:r>
+        <w:rPr>
+          <w:color w:val="92D050"/>
+        </w:rPr>
+      </w:pPr>
+      <w:r>
+        <w:rPr>
+          <w:color w:val="92D050"/>
+        </w:rPr>
+        <w:t>11) Share buttons make layout;</w:t>
+      </w:r>
+    </w:p>
+    <w:p>
+      <w:pPr>
+        <w:pStyle w:val="Standard"/>
+        <w:rPr>
+          <w:color w:val="92D050"/>
+        </w:rPr>
+      </w:pPr>
+      <w:r>
+        <w:rPr>
+          <w:color w:val="92D050"/>
+        </w:rPr>
         <w:tab/>
       </w:r>
       <w:proofErr w:type="gramStart"/>
       <w:r>
+        <w:rPr>
+          <w:color w:val="92D050"/>
+        </w:rPr>
         <w:t>a)</w:t>
       </w:r>
       <w:proofErr w:type="gramEnd"/>
       <w:r>
+        <w:rPr>
+          <w:color w:val="92D050"/>
+        </w:rPr>
         <w:t xml:space="preserve">Check </w:t>
       </w:r>
       <w:proofErr w:type="spellStart"/>
       <w:r>
+        <w:rPr>
+          <w:color w:val="92D050"/>
+        </w:rPr>
         <w:t>vkontacte</w:t>
       </w:r>
       <w:proofErr w:type="spellEnd"/>
       <w:r>
+        <w:rPr>
+          <w:color w:val="92D050"/>
+        </w:rPr>
         <w:t xml:space="preserve"> share</w:t>
       </w:r>
-      <w:bookmarkStart w:id="1" w:name="_GoBack"/>
-      <w:bookmarkEnd w:id="1"/>
-    </w:p>
-    <w:p>
-      <w:pPr>
-        <w:pStyle w:val="Standard"/>
-      </w:pPr>
-      <w:r>
+    </w:p>
+    <w:p>
+      <w:pPr>
+        <w:pStyle w:val="Standard"/>
+        <w:rPr>
+          <w:color w:val="92D050"/>
+        </w:rPr>
+      </w:pPr>
+      <w:r>
+        <w:rPr>
+          <w:color w:val="92D050"/>
+        </w:rPr>
         <w:tab/>
+      </w:r>
+      <w:r>
+        <w:rPr>
+          <w:color w:val="FF0000"/>
+        </w:rPr>
         <w:t xml:space="preserve">b) </w:t>
       </w:r>
       <w:proofErr w:type="gramStart"/>
       <w:r>
+        <w:rPr>
+          <w:color w:val="FF0000"/>
+        </w:rPr>
         <w:t>counter</w:t>
       </w:r>
       <w:proofErr w:type="gramEnd"/>
       <w:r>
+        <w:rPr>
+          <w:color w:val="FF0000"/>
+        </w:rPr>
         <w:t xml:space="preserve"> of like/share</w:t>
       </w:r>
     </w:p>
     <w:p>
       <w:pPr>
         <w:pStyle w:val="Standard"/>
-      </w:pPr>
-      <w:r>
+        <w:rPr>
+          <w:color w:val="92D050"/>
+        </w:rPr>
+      </w:pPr>
+      <w:r>
+        <w:rPr>
+          <w:color w:val="92D050"/>
+        </w:rPr>
         <w:tab/>
       </w:r>
       <w:proofErr w:type="gramStart"/>
       <w:r>
+        <w:rPr>
+          <w:color w:val="92D050"/>
+        </w:rPr>
         <w:t>c)make</w:t>
       </w:r>
       <w:proofErr w:type="gramEnd"/>
       <w:r>
+        <w:rPr>
+          <w:color w:val="92D050"/>
+        </w:rPr>
         <w:t xml:space="preserve"> layout of like/share</w:t>
       </w:r>
     </w:p>
@@ -465,13 +548,7 @@
         <w:rPr>
           <w:color w:val="4F6228" w:themeColor="accent3" w:themeShade="80"/>
         </w:rPr>
-        <w:t>13) Discuss format of date</w:t>
-      </w:r>
-      <w:r>
-        <w:rPr>
-          <w:color w:val="4F6228" w:themeColor="accent3" w:themeShade="80"/>
-        </w:rPr>
-        <w:t>;</w:t>
+        <w:t>13) Discuss format of date;</w:t>
       </w:r>
     </w:p>
     <w:p>
@@ -509,16 +586,28 @@
     <w:p>
       <w:pPr>
         <w:pStyle w:val="Standard"/>
-      </w:pPr>
-      <w:r>
+        <w:rPr>
+          <w:color w:val="92D050"/>
+        </w:rPr>
+      </w:pPr>
+      <w:r>
+        <w:rPr>
+          <w:color w:val="92D050"/>
+        </w:rPr>
         <w:t xml:space="preserve">16) </w:t>
       </w:r>
       <w:proofErr w:type="gramStart"/>
       <w:r>
+        <w:rPr>
+          <w:color w:val="92D050"/>
+        </w:rPr>
         <w:t>add</w:t>
       </w:r>
       <w:proofErr w:type="gramEnd"/>
       <w:r>
+        <w:rPr>
+          <w:color w:val="92D050"/>
+        </w:rPr>
         <w:t xml:space="preserve"> data sorting for preview fetch</w:t>
       </w:r>
     </w:p>
@@ -542,16 +631,28 @@
           <w:ilvl w:val="0"/>
           <w:numId w:val="1"/>
         </w:numPr>
-      </w:pPr>
-      <w:r>
+        <w:rPr>
+          <w:color w:val="92D050"/>
+        </w:rPr>
+      </w:pPr>
+      <w:r>
+        <w:rPr>
+          <w:color w:val="92D050"/>
+        </w:rPr>
         <w:t xml:space="preserve">Ask for 6-8 </w:t>
       </w:r>
       <w:proofErr w:type="spellStart"/>
       <w:r>
+        <w:rPr>
+          <w:color w:val="92D050"/>
+        </w:rPr>
         <w:t>wedings</w:t>
       </w:r>
       <w:proofErr w:type="spellEnd"/>
       <w:r>
+        <w:rPr>
+          <w:color w:val="92D050"/>
+        </w:rPr>
         <w:t xml:space="preserve"> grouped like:</w:t>
       </w:r>
     </w:p>
@@ -559,12 +660,21 @@
       <w:pPr>
         <w:pStyle w:val="Standard"/>
         <w:ind w:left="1429" w:firstLine="698"/>
-      </w:pPr>
-      <w:r>
+        <w:rPr>
+          <w:color w:val="92D050"/>
+        </w:rPr>
+      </w:pPr>
+      <w:r>
+        <w:rPr>
+          <w:color w:val="92D050"/>
+        </w:rPr>
         <w:t xml:space="preserve"> Preview small –/preview/</w:t>
       </w:r>
       <w:proofErr w:type="spellStart"/>
       <w:r>
+        <w:rPr>
+          <w:color w:val="92D050"/>
+        </w:rPr>
         <w:t>S_name</w:t>
       </w:r>
       <w:proofErr w:type="spellEnd"/>
@@ -573,12 +683,21 @@
       <w:pPr>
         <w:pStyle w:val="Standard"/>
         <w:ind w:left="1429" w:firstLine="698"/>
-      </w:pPr>
-      <w:r>
+        <w:rPr>
+          <w:color w:val="92D050"/>
+        </w:rPr>
+      </w:pPr>
+      <w:r>
+        <w:rPr>
+          <w:color w:val="92D050"/>
+        </w:rPr>
         <w:t xml:space="preserve"> Preview big -/preview/</w:t>
       </w:r>
       <w:proofErr w:type="spellStart"/>
       <w:r>
+        <w:rPr>
+          <w:color w:val="92D050"/>
+        </w:rPr>
         <w:t>L_name</w:t>
       </w:r>
       <w:proofErr w:type="spellEnd"/>
@@ -587,12 +706,21 @@
       <w:pPr>
         <w:pStyle w:val="Standard"/>
         <w:ind w:left="1429" w:firstLine="698"/>
-      </w:pPr>
-      <w:r>
+        <w:rPr>
+          <w:color w:val="92D050"/>
+        </w:rPr>
+      </w:pPr>
+      <w:r>
+        <w:rPr>
+          <w:color w:val="92D050"/>
+        </w:rPr>
         <w:t>Photography set - /name of set/</w:t>
       </w:r>
       <w:proofErr w:type="spellStart"/>
       <w:r>
+        <w:rPr>
+          <w:color w:val="92D050"/>
+        </w:rPr>
         <w:t>N_name</w:t>
       </w:r>
       <w:proofErr w:type="spellEnd"/>
@@ -608,6 +736,344 @@
       <w:r>
         <w:t>Put website to free web hosting</w:t>
       </w:r>
+    </w:p>
+    <w:p>
+      <w:pPr>
+        <w:pStyle w:val="Standard"/>
+        <w:numPr>
+          <w:ilvl w:val="0"/>
+          <w:numId w:val="1"/>
+        </w:numPr>
+      </w:pPr>
+      <w:r>
+        <w:t>Discuss follow tag</w:t>
+      </w:r>
+    </w:p>
+    <w:p>
+      <w:pPr>
+        <w:pStyle w:val="Standard"/>
+        <w:numPr>
+          <w:ilvl w:val="0"/>
+          <w:numId w:val="1"/>
+        </w:numPr>
+      </w:pPr>
+      <w:r>
+        <w:t>Make 2 language</w:t>
+      </w:r>
+    </w:p>
+    <w:p>
+      <w:pPr>
+        <w:pStyle w:val="Standard"/>
+        <w:numPr>
+          <w:ilvl w:val="0"/>
+          <w:numId w:val="1"/>
+        </w:numPr>
+      </w:pPr>
+      <w:r>
+        <w:t>Mobile version</w:t>
+      </w:r>
+    </w:p>
+    <w:p>
+      <w:pPr>
+        <w:pStyle w:val="Standard"/>
+        <w:numPr>
+          <w:ilvl w:val="0"/>
+          <w:numId w:val="1"/>
+        </w:numPr>
+      </w:pPr>
+      <w:r>
+        <w:t>Put to WP?</w:t>
+      </w:r>
+    </w:p>
+    <w:p>
+      <w:pPr>
+        <w:pStyle w:val="Standard"/>
+        <w:numPr>
+          <w:ilvl w:val="0"/>
+          <w:numId w:val="1"/>
+        </w:numPr>
+      </w:pPr>
+      <w:r>
+        <w:t>Clean code from errors make more readable</w:t>
+      </w:r>
+    </w:p>
+    <w:p>
+      <w:pPr>
+        <w:pStyle w:val="Standard"/>
+      </w:pPr>
+    </w:p>
+    <w:p>
+      <w:pPr>
+        <w:pStyle w:val="Standard"/>
+      </w:pPr>
+    </w:p>
+    <w:p>
+      <w:pPr>
+        <w:pStyle w:val="Standard"/>
+      </w:pPr>
+    </w:p>
+    <w:p>
+      <w:pPr>
+        <w:pStyle w:val="Standard"/>
+      </w:pPr>
+    </w:p>
+    <w:p>
+      <w:pPr>
+        <w:pStyle w:val="Standard"/>
+      </w:pPr>
+      <w:r>
+        <w:t>Update php.ini</w:t>
+      </w:r>
+    </w:p>
+    <w:p>
+      <w:pPr>
+        <w:pStyle w:val="Standard"/>
+        <w:rPr>
+          <w:rStyle w:val="apple-converted-space"/>
+          <w:rFonts w:ascii="Helvetica" w:hAnsi="Helvetica"/>
+          <w:color w:val="222222"/>
+          <w:sz w:val="23"/>
+          <w:szCs w:val="23"/>
+          <w:shd w:val="clear" w:color="auto" w:fill="FFFFFF"/>
+        </w:rPr>
+      </w:pPr>
+      <w:r>
+        <w:t xml:space="preserve">To </w:t>
+      </w:r>
+      <w:proofErr w:type="spellStart"/>
+      <w:r>
+        <w:rPr>
+          <w:rStyle w:val="HTMLCode"/>
+          <w:rFonts w:ascii="Consolas" w:eastAsia="Droid Sans Fallback" w:hAnsi="Consolas" w:cs="Consolas"/>
+          <w:color w:val="222222"/>
+          <w:bdr w:val="none" w:sz="0" w:space="0" w:color="auto" w:frame="1"/>
+          <w:shd w:val="clear" w:color="auto" w:fill="EEEEEE"/>
+        </w:rPr>
+        <w:t>post_max_size</w:t>
+      </w:r>
+      <w:proofErr w:type="spellEnd"/>
+      <w:r>
+        <w:rPr>
+          <w:rStyle w:val="apple-converted-space"/>
+          <w:rFonts w:ascii="Helvetica" w:hAnsi="Helvetica"/>
+          <w:color w:val="222222"/>
+          <w:sz w:val="23"/>
+          <w:szCs w:val="23"/>
+          <w:shd w:val="clear" w:color="auto" w:fill="FFFFFF"/>
+        </w:rPr>
+        <w:t> </w:t>
+      </w:r>
+      <w:r>
+        <w:rPr>
+          <w:rStyle w:val="apple-converted-space"/>
+          <w:rFonts w:ascii="Helvetica" w:hAnsi="Helvetica"/>
+          <w:color w:val="222222"/>
+          <w:sz w:val="23"/>
+          <w:szCs w:val="23"/>
+          <w:shd w:val="clear" w:color="auto" w:fill="FFFFFF"/>
+        </w:rPr>
+        <w:t>100mb</w:t>
+      </w:r>
+    </w:p>
+    <w:p>
+      <w:pPr>
+        <w:pStyle w:val="Standard"/>
+        <w:rPr>
+          <w:rStyle w:val="apple-converted-space"/>
+          <w:rFonts w:ascii="Helvetica" w:hAnsi="Helvetica"/>
+          <w:color w:val="222222"/>
+          <w:sz w:val="23"/>
+          <w:szCs w:val="23"/>
+          <w:shd w:val="clear" w:color="auto" w:fill="FFFFFF"/>
+        </w:rPr>
+      </w:pPr>
+      <w:r>
+        <w:rPr>
+          <w:rStyle w:val="apple-converted-space"/>
+          <w:rFonts w:ascii="Helvetica" w:hAnsi="Helvetica"/>
+          <w:color w:val="222222"/>
+          <w:sz w:val="23"/>
+          <w:szCs w:val="23"/>
+          <w:shd w:val="clear" w:color="auto" w:fill="FFFFFF"/>
+        </w:rPr>
+        <w:t xml:space="preserve">And </w:t>
+      </w:r>
+      <w:proofErr w:type="spellStart"/>
+      <w:r>
+        <w:rPr>
+          <w:rStyle w:val="apple-converted-space"/>
+          <w:rFonts w:ascii="Helvetica" w:hAnsi="Helvetica"/>
+          <w:color w:val="222222"/>
+          <w:sz w:val="23"/>
+          <w:szCs w:val="23"/>
+          <w:shd w:val="clear" w:color="auto" w:fill="FFFFFF"/>
+        </w:rPr>
+        <w:t>max_</w:t>
+      </w:r>
+      <w:r>
+        <w:rPr>
+          <w:rStyle w:val="apple-converted-space"/>
+          <w:rFonts w:ascii="Helvetica" w:hAnsi="Helvetica"/>
+          <w:color w:val="222222"/>
+          <w:sz w:val="23"/>
+          <w:szCs w:val="23"/>
+          <w:shd w:val="clear" w:color="auto" w:fill="FFFFFF"/>
+        </w:rPr>
+        <w:t>file_uploads</w:t>
+      </w:r>
+      <w:proofErr w:type="spellEnd"/>
+      <w:r>
+        <w:rPr>
+          <w:rStyle w:val="apple-converted-space"/>
+          <w:rFonts w:ascii="Helvetica" w:hAnsi="Helvetica"/>
+          <w:color w:val="222222"/>
+          <w:sz w:val="23"/>
+          <w:szCs w:val="23"/>
+          <w:shd w:val="clear" w:color="auto" w:fill="FFFFFF"/>
+        </w:rPr>
+        <w:t xml:space="preserve"> to 200</w:t>
+      </w:r>
+    </w:p>
+    <w:p>
+      <w:pPr>
+        <w:pStyle w:val="Standard"/>
+        <w:rPr>
+          <w:rStyle w:val="apple-converted-space"/>
+          <w:rFonts w:ascii="Helvetica" w:hAnsi="Helvetica"/>
+          <w:color w:val="222222"/>
+          <w:sz w:val="23"/>
+          <w:szCs w:val="23"/>
+          <w:shd w:val="clear" w:color="auto" w:fill="FFFFFF"/>
+        </w:rPr>
+      </w:pPr>
+    </w:p>
+    <w:p>
+      <w:pPr>
+        <w:rPr>
+          <w:lang w:val="ru-RU"/>
+        </w:rPr>
+      </w:pPr>
+      <w:r>
+        <w:rPr>
+          <w:lang w:val="ru-RU"/>
+        </w:rPr>
+        <w:t>Оля, [25.09.15 11:23]</w:t>
+      </w:r>
+    </w:p>
+    <w:p>
+      <w:pPr>
+        <w:rPr>
+          <w:lang w:val="ru-RU"/>
+        </w:rPr>
+      </w:pPr>
+      <w:r>
+        <w:rPr>
+          <w:lang w:val="ru-RU"/>
+        </w:rPr>
+        <w:lastRenderedPageBreak/>
+        <w:t>Юля не знайшла проживання для дружки з хлопцем і є варіант їм дати квартиру на день, а я переночую в Ігоря, як ти до цього відносишся?</w:t>
+      </w:r>
+    </w:p>
+    <w:p>
+      <w:pPr>
+        <w:rPr>
+          <w:lang w:val="ru-RU"/>
+        </w:rPr>
+      </w:pPr>
+      <w:r>
+        <w:t>Ivan</w:t>
+      </w:r>
+      <w:r>
+        <w:rPr>
+          <w:lang w:val="ru-RU"/>
+        </w:rPr>
+        <w:t>, [25.09.15 11:24]</w:t>
+      </w:r>
+    </w:p>
+    <w:p>
+      <w:pPr>
+        <w:rPr>
+          <w:lang w:val="ru-RU"/>
+        </w:rPr>
+      </w:pPr>
+      <w:r>
+        <w:rPr>
+          <w:lang w:val="ru-RU"/>
+        </w:rPr>
+        <w:t>ні!</w:t>
+      </w:r>
+    </w:p>
+    <w:p>
+      <w:pPr>
+        <w:rPr>
+          <w:lang w:val="ru-RU"/>
+        </w:rPr>
+      </w:pPr>
+      <w:r>
+        <w:rPr>
+          <w:lang w:val="ru-RU"/>
+        </w:rPr>
+        <w:t>Оля, [25.09.15 11:24]</w:t>
+      </w:r>
+      <w:bookmarkStart w:id="1" w:name="_GoBack"/>
+      <w:bookmarkEnd w:id="1"/>
+    </w:p>
+    <w:p>
+      <w:pPr>
+        <w:rPr>
+          <w:lang w:val="ru-RU"/>
+        </w:rPr>
+      </w:pPr>
+      <w:r>
+        <w:rPr>
+          <w:lang w:val="ru-RU"/>
+        </w:rPr>
+        <w:t>Добре</w:t>
+      </w:r>
+    </w:p>
+    <w:p>
+      <w:pPr>
+        <w:rPr>
+          <w:lang w:val="ru-RU"/>
+        </w:rPr>
+      </w:pPr>
+      <w:r>
+        <w:rPr>
+          <w:lang w:val="ru-RU"/>
+        </w:rPr>
+        <w:t>Оля, [25.09.15 18:47]</w:t>
+      </w:r>
+    </w:p>
+    <w:p>
+      <w:r>
+        <w:t xml:space="preserve">Я </w:t>
+      </w:r>
+      <w:proofErr w:type="spellStart"/>
+      <w:r>
+        <w:t>буду</w:t>
+      </w:r>
+      <w:proofErr w:type="spellEnd"/>
+      <w:r>
+        <w:t xml:space="preserve"> </w:t>
+      </w:r>
+      <w:proofErr w:type="spellStart"/>
+      <w:r>
+        <w:t>ночувати</w:t>
+      </w:r>
+      <w:proofErr w:type="spellEnd"/>
+      <w:r>
+        <w:t xml:space="preserve"> в </w:t>
+      </w:r>
+      <w:proofErr w:type="spellStart"/>
+      <w:r>
+        <w:t>Ігора</w:t>
+      </w:r>
+      <w:proofErr w:type="spellEnd"/>
+    </w:p>
+    <w:p>
+      <w:pPr>
+        <w:pStyle w:val="Standard"/>
+      </w:pPr>
     </w:p>
     <w:sectPr>
       <w:pgSz w:w="11906" w:h="16838"/>
@@ -1010,6 +1476,24 @@
       <w:suppressLineNumbers/>
     </w:pPr>
   </w:style>
+  <w:style w:type="character" w:styleId="HTMLCode">
+    <w:name w:val="HTML Code"/>
+    <w:basedOn w:val="DefaultParagraphFont"/>
+    <w:uiPriority w:val="99"/>
+    <w:semiHidden/>
+    <w:unhideWhenUsed/>
+    <w:rsid w:val="00090344"/>
+    <w:rPr>
+      <w:rFonts w:ascii="Courier New" w:eastAsia="Times New Roman" w:hAnsi="Courier New" w:cs="Courier New"/>
+      <w:sz w:val="20"/>
+      <w:szCs w:val="20"/>
+    </w:rPr>
+  </w:style>
+  <w:style w:type="character" w:customStyle="1" w:styleId="apple-converted-space">
+    <w:name w:val="apple-converted-space"/>
+    <w:basedOn w:val="DefaultParagraphFont"/>
+    <w:rsid w:val="00090344"/>
+  </w:style>
 </w:styles>
 </file>
 
@@ -1266,6 +1750,24 @@
     <w:pPr>
       <w:suppressLineNumbers/>
     </w:pPr>
+  </w:style>
+  <w:style w:type="character" w:styleId="HTMLCode">
+    <w:name w:val="HTML Code"/>
+    <w:basedOn w:val="DefaultParagraphFont"/>
+    <w:uiPriority w:val="99"/>
+    <w:semiHidden/>
+    <w:unhideWhenUsed/>
+    <w:rsid w:val="00090344"/>
+    <w:rPr>
+      <w:rFonts w:ascii="Courier New" w:eastAsia="Times New Roman" w:hAnsi="Courier New" w:cs="Courier New"/>
+      <w:sz w:val="20"/>
+      <w:szCs w:val="20"/>
+    </w:rPr>
+  </w:style>
+  <w:style w:type="character" w:customStyle="1" w:styleId="apple-converted-space">
+    <w:name w:val="apple-converted-space"/>
+    <w:basedOn w:val="DefaultParagraphFont"/>
+    <w:rsid w:val="00090344"/>
   </w:style>
 </w:styles>
 </file>

</xml_diff>

<commit_message>
Work with admin panel
1) Busy days work fine(read, erase and write dates);
2) Delete tab work fine;
3) Edit tab was modified
</commit_message>
<xml_diff>
--- a/TODO.docx
+++ b/TODO.docx
@@ -92,19 +92,34 @@
     <w:p>
       <w:pPr>
         <w:pStyle w:val="Standard"/>
-      </w:pPr>
-      <w:r>
+        <w:rPr>
+          <w:color w:val="92D050"/>
+        </w:rPr>
+      </w:pPr>
+      <w:r>
+        <w:rPr>
+          <w:color w:val="92D050"/>
+        </w:rPr>
         <w:t>4) No Pin on firefox</w:t>
       </w:r>
       <w:r>
+        <w:rPr>
+          <w:color w:val="92D050"/>
+        </w:rPr>
         <w:t>(only in my Firefox)</w:t>
       </w:r>
     </w:p>
     <w:p>
       <w:pPr>
         <w:pStyle w:val="Standard"/>
-      </w:pPr>
-      <w:r>
+        <w:rPr>
+          <w:color w:val="92D050"/>
+        </w:rPr>
+      </w:pPr>
+      <w:r>
+        <w:rPr>
+          <w:color w:val="92D050"/>
+        </w:rPr>
         <w:tab/>
         <w:t>a) check opera –safary;</w:t>
       </w:r>
@@ -131,7 +146,14 @@
         <w:rPr>
           <w:color w:val="FF0000"/>
         </w:rPr>
-        <w:t xml:space="preserve"> discarded</w:t>
+        <w:t xml:space="preserve"> </w:t>
+      </w:r>
+      <w:r>
+        <w:rPr>
+          <w:i/>
+          <w:color w:val="FF0000"/>
+        </w:rPr>
+        <w:t>discarded</w:t>
       </w:r>
     </w:p>
     <w:p>
@@ -151,28 +173,49 @@
     <w:p>
       <w:pPr>
         <w:pStyle w:val="Standard"/>
-      </w:pPr>
-      <w:r>
+        <w:rPr>
+          <w:color w:val="92D050"/>
+        </w:rPr>
+      </w:pPr>
+      <w:r>
+        <w:rPr>
+          <w:color w:val="92D050"/>
+        </w:rPr>
         <w:t>7) Advices in tags</w:t>
       </w:r>
     </w:p>
     <w:p>
       <w:pPr>
         <w:pStyle w:val="Standard"/>
-      </w:pPr>
-      <w:r>
+        <w:rPr>
+          <w:color w:val="92D050"/>
+        </w:rPr>
+      </w:pPr>
+      <w:r>
+        <w:rPr>
+          <w:color w:val="92D050"/>
+        </w:rPr>
         <w:tab/>
         <w:t xml:space="preserve">a) </w:t>
       </w:r>
       <w:r>
+        <w:rPr>
+          <w:color w:val="92D050"/>
+        </w:rPr>
         <w:t>Make active advice tab</w:t>
       </w:r>
     </w:p>
     <w:p>
       <w:pPr>
         <w:pStyle w:val="Standard"/>
-      </w:pPr>
-      <w:r>
+        <w:rPr>
+          <w:color w:val="92D050"/>
+        </w:rPr>
+      </w:pPr>
+      <w:r>
+        <w:rPr>
+          <w:color w:val="92D050"/>
+        </w:rPr>
         <w:tab/>
         <w:t>b) add record to DB</w:t>
       </w:r>
@@ -215,16 +258,28 @@
     <w:p>
       <w:pPr>
         <w:pStyle w:val="Standard"/>
-      </w:pPr>
-      <w:r>
+        <w:rPr>
+          <w:color w:val="92D050"/>
+        </w:rPr>
+      </w:pPr>
+      <w:r>
+        <w:rPr>
+          <w:color w:val="92D050"/>
+        </w:rPr>
         <w:t>9) Admin panel;</w:t>
       </w:r>
     </w:p>
     <w:p>
       <w:pPr>
         <w:pStyle w:val="Standard"/>
-      </w:pPr>
-      <w:r>
+        <w:rPr>
+          <w:color w:val="92D050"/>
+        </w:rPr>
+      </w:pPr>
+      <w:r>
+        <w:rPr>
+          <w:color w:val="92D050"/>
+        </w:rPr>
         <w:tab/>
         <w:t>a) add delete and edit options</w:t>
       </w:r>
@@ -234,6 +289,27 @@
         <w:pStyle w:val="Standard"/>
       </w:pPr>
       <w:r>
+        <w:tab/>
+        <w:t>b) make markup of page</w:t>
+      </w:r>
+    </w:p>
+    <w:p>
+      <w:pPr>
+        <w:pStyle w:val="Standard"/>
+      </w:pPr>
+      <w:r>
+        <w:tab/>
+        <w:t xml:space="preserve">c) </w:t>
+      </w:r>
+      <w:r>
+        <w:t>if no choose img -&gt; not update</w:t>
+      </w:r>
+    </w:p>
+    <w:p>
+      <w:pPr>
+        <w:pStyle w:val="Standard"/>
+      </w:pPr>
+      <w:r>
         <w:t>10) Adjust Contacts;</w:t>
       </w:r>
     </w:p>
@@ -243,16 +319,49 @@
       </w:pPr>
       <w:r>
         <w:tab/>
+      </w:r>
+      <w:r>
+        <w:rPr>
+          <w:color w:val="92D050"/>
+        </w:rPr>
         <w:t>a) interface to load busy days</w:t>
       </w:r>
     </w:p>
     <w:p>
       <w:pPr>
         <w:pStyle w:val="Standard"/>
+        <w:rPr>
+          <w:color w:val="92D050"/>
+        </w:rPr>
       </w:pPr>
       <w:r>
         <w:tab/>
+      </w:r>
+      <w:r>
+        <w:rPr>
+          <w:color w:val="92D050"/>
+        </w:rPr>
         <w:t>b) calendar not worked on any firefox;</w:t>
+      </w:r>
+    </w:p>
+    <w:p>
+      <w:pPr>
+        <w:pStyle w:val="Standard"/>
+        <w:rPr>
+          <w:color w:val="92D050"/>
+        </w:rPr>
+      </w:pPr>
+      <w:r>
+        <w:rPr>
+          <w:color w:val="92D050"/>
+        </w:rPr>
+        <w:tab/>
+      </w:r>
+      <w:r>
+        <w:t xml:space="preserve">c) </w:t>
+      </w:r>
+      <w:r>
+        <w:t>load from JSON</w:t>
       </w:r>
     </w:p>
     <w:p>
@@ -371,7 +480,12 @@
         <w:pStyle w:val="Standard"/>
       </w:pPr>
       <w:r>
-        <w:t>15) split text to 1000 symbols and add … if more</w:t>
+        <w:t>15) split text to 1000 symbols and add … if m</w:t>
+      </w:r>
+      <w:bookmarkStart w:id="1" w:name="_GoBack"/>
+      <w:bookmarkEnd w:id="1"/>
+      <w:r>
+        <w:t>ore</w:t>
       </w:r>
     </w:p>
     <w:p>
@@ -461,6 +575,12 @@
         <w:rPr>
           <w:color w:val="92D050"/>
         </w:rPr>
+        <w:t xml:space="preserve"> </w:t>
+      </w:r>
+      <w:r>
+        <w:rPr>
+          <w:color w:val="92D050"/>
+        </w:rPr>
         <w:t>Photography set - /name of set/N_name</w:t>
       </w:r>
     </w:p>
@@ -516,9 +636,15 @@
           <w:ilvl w:val="0"/>
           <w:numId w:val="1"/>
         </w:numPr>
-      </w:pPr>
-      <w:r>
-        <w:t>Mobile version</w:t>
+        <w:rPr>
+          <w:color w:val="FF0000"/>
+        </w:rPr>
+      </w:pPr>
+      <w:r>
+        <w:rPr>
+          <w:color w:val="FF0000"/>
+        </w:rPr>
+        <w:t>Put to WP?</w:t>
       </w:r>
     </w:p>
     <w:p>
@@ -528,15 +654,9 @@
           <w:ilvl w:val="0"/>
           <w:numId w:val="1"/>
         </w:numPr>
-        <w:rPr>
-          <w:color w:val="FF0000"/>
-        </w:rPr>
-      </w:pPr>
-      <w:r>
-        <w:rPr>
-          <w:color w:val="FF0000"/>
-        </w:rPr>
-        <w:t>Put to WP?</w:t>
+      </w:pPr>
+      <w:r>
+        <w:t>Clean code from errors make more readable</w:t>
       </w:r>
     </w:p>
     <w:p>
@@ -546,9 +666,21 @@
           <w:ilvl w:val="0"/>
           <w:numId w:val="1"/>
         </w:numPr>
-      </w:pPr>
-      <w:r>
-        <w:t>Clean code from errors make more readable</w:t>
+        <w:rPr>
+          <w:color w:val="FF0000"/>
+        </w:rPr>
+      </w:pPr>
+      <w:r>
+        <w:rPr>
+          <w:color w:val="FF0000"/>
+        </w:rPr>
+        <w:t>Popular story center preview photo</w:t>
+      </w:r>
+      <w:r>
+        <w:rPr>
+          <w:color w:val="FF0000"/>
+        </w:rPr>
+        <w:t>(will be 280 x 280)</w:t>
       </w:r>
     </w:p>
     <w:p>
@@ -560,7 +692,7 @@
         </w:numPr>
       </w:pPr>
       <w:r>
-        <w:t>Popular story center preview photo</w:t>
+        <w:t>Share link to VK has bad view</w:t>
       </w:r>
     </w:p>
     <w:p>
@@ -572,7 +704,116 @@
         </w:numPr>
       </w:pPr>
       <w:r>
-        <w:t>Share link to VK has bad view</w:t>
+        <w:t>Optimization</w:t>
+      </w:r>
+      <w:r>
+        <w:t>(</w:t>
+      </w:r>
+      <w:r>
+        <w:t>Mobile version</w:t>
+      </w:r>
+      <w:r>
+        <w:t>)</w:t>
+      </w:r>
+      <w:r>
+        <w:t>:</w:t>
+      </w:r>
+    </w:p>
+    <w:p>
+      <w:pPr>
+        <w:pStyle w:val="Standard"/>
+        <w:numPr>
+          <w:ilvl w:val="1"/>
+          <w:numId w:val="1"/>
+        </w:numPr>
+      </w:pPr>
+      <w:r>
+        <w:t>Add viewport</w:t>
+      </w:r>
+    </w:p>
+    <w:p>
+      <w:pPr>
+        <w:pStyle w:val="Standard"/>
+        <w:numPr>
+          <w:ilvl w:val="1"/>
+          <w:numId w:val="1"/>
+        </w:numPr>
+      </w:pPr>
+      <w:r>
+        <w:t>Use flex</w:t>
+      </w:r>
+    </w:p>
+    <w:p>
+      <w:pPr>
+        <w:pStyle w:val="Standard"/>
+        <w:numPr>
+          <w:ilvl w:val="1"/>
+          <w:numId w:val="1"/>
+        </w:numPr>
+      </w:pPr>
+      <w:r>
+        <w:t>Lazyload of img</w:t>
+      </w:r>
+    </w:p>
+    <w:p>
+      <w:pPr>
+        <w:pStyle w:val="Standard"/>
+        <w:numPr>
+          <w:ilvl w:val="1"/>
+          <w:numId w:val="1"/>
+        </w:numPr>
+      </w:pPr>
+      <w:r>
+        <w:t>Srink img gulp</w:t>
+      </w:r>
+    </w:p>
+    <w:p>
+      <w:pPr>
+        <w:pStyle w:val="Standard"/>
+        <w:numPr>
+          <w:ilvl w:val="1"/>
+          <w:numId w:val="1"/>
+        </w:numPr>
+      </w:pPr>
+      <w:r>
+        <w:t>Compile css, js</w:t>
+      </w:r>
+    </w:p>
+    <w:p>
+      <w:pPr>
+        <w:pStyle w:val="Standard"/>
+        <w:numPr>
+          <w:ilvl w:val="1"/>
+          <w:numId w:val="1"/>
+        </w:numPr>
+      </w:pPr>
+      <w:r>
+        <w:lastRenderedPageBreak/>
+        <w:t>Start css from script</w:t>
+      </w:r>
+    </w:p>
+    <w:p>
+      <w:pPr>
+        <w:pStyle w:val="Standard"/>
+        <w:numPr>
+          <w:ilvl w:val="1"/>
+          <w:numId w:val="1"/>
+        </w:numPr>
+      </w:pPr>
+      <w:r>
+        <w:t>Htconf enable catching</w:t>
+      </w:r>
+    </w:p>
+    <w:p>
+      <w:pPr>
+        <w:pStyle w:val="Standard"/>
+        <w:numPr>
+          <w:ilvl w:val="1"/>
+          <w:numId w:val="1"/>
+        </w:numPr>
+      </w:pPr>
+      <w:r>
+        <w:t>Try to reduce queries()</w:t>
       </w:r>
     </w:p>
     <w:p>
@@ -584,106 +825,31 @@
         </w:numPr>
       </w:pPr>
       <w:r>
-        <w:t>Optimization:</w:t>
+        <w:t>Add form for mailing</w:t>
       </w:r>
     </w:p>
     <w:p>
       <w:pPr>
         <w:pStyle w:val="Standard"/>
         <w:numPr>
-          <w:ilvl w:val="1"/>
+          <w:ilvl w:val="0"/>
           <w:numId w:val="1"/>
         </w:numPr>
       </w:pPr>
       <w:r>
-        <w:t>Add viewport</w:t>
+        <w:t>Add response of customers;</w:t>
       </w:r>
     </w:p>
     <w:p>
       <w:pPr>
         <w:pStyle w:val="Standard"/>
         <w:numPr>
-          <w:ilvl w:val="1"/>
+          <w:ilvl w:val="0"/>
           <w:numId w:val="1"/>
         </w:numPr>
       </w:pPr>
       <w:r>
-        <w:t>Use flex</w:t>
-      </w:r>
-    </w:p>
-    <w:p>
-      <w:pPr>
-        <w:pStyle w:val="Standard"/>
-        <w:numPr>
-          <w:ilvl w:val="1"/>
-          <w:numId w:val="1"/>
-        </w:numPr>
-      </w:pPr>
-      <w:r>
-        <w:t>Lazyload of img</w:t>
-      </w:r>
-    </w:p>
-    <w:p>
-      <w:pPr>
-        <w:pStyle w:val="Standard"/>
-        <w:numPr>
-          <w:ilvl w:val="1"/>
-          <w:numId w:val="1"/>
-        </w:numPr>
-      </w:pPr>
-      <w:r>
-        <w:t>Srink img gulp</w:t>
-      </w:r>
-    </w:p>
-    <w:p>
-      <w:pPr>
-        <w:pStyle w:val="Standard"/>
-        <w:numPr>
-          <w:ilvl w:val="1"/>
-          <w:numId w:val="1"/>
-        </w:numPr>
-      </w:pPr>
-      <w:r>
-        <w:t>Compile css, js</w:t>
-      </w:r>
-    </w:p>
-    <w:p>
-      <w:pPr>
-        <w:pStyle w:val="Standard"/>
-        <w:numPr>
-          <w:ilvl w:val="1"/>
-          <w:numId w:val="1"/>
-        </w:numPr>
-      </w:pPr>
-      <w:r>
-        <w:t>Start css from script</w:t>
-      </w:r>
-    </w:p>
-    <w:p>
-      <w:pPr>
-        <w:pStyle w:val="Standard"/>
-        <w:numPr>
-          <w:ilvl w:val="1"/>
-          <w:numId w:val="1"/>
-        </w:numPr>
-      </w:pPr>
-      <w:r>
-        <w:t>Htconf enable catching</w:t>
-      </w:r>
-      <w:bookmarkStart w:id="1" w:name="_GoBack"/>
-      <w:bookmarkEnd w:id="1"/>
-    </w:p>
-    <w:p>
-      <w:pPr>
-        <w:pStyle w:val="Standard"/>
-        <w:numPr>
-          <w:ilvl w:val="1"/>
-          <w:numId w:val="1"/>
-        </w:numPr>
-      </w:pPr>
-      <w:r>
-        <w:lastRenderedPageBreak/>
-        <w:t>Try to reduce queries()</w:t>
+        <w:t>Add links to words in  textarea</w:t>
       </w:r>
     </w:p>
     <w:p>
@@ -815,105 +981,6 @@
           <w:shd w:val="clear" w:color="auto" w:fill="FFFFFF"/>
         </w:rPr>
       </w:pPr>
-    </w:p>
-    <w:p>
-      <w:pPr>
-        <w:rPr>
-          <w:lang w:val="ru-RU"/>
-        </w:rPr>
-      </w:pPr>
-      <w:r>
-        <w:rPr>
-          <w:lang w:val="ru-RU"/>
-        </w:rPr>
-        <w:t>Оля, [25.09.15 11:23]</w:t>
-      </w:r>
-    </w:p>
-    <w:p>
-      <w:pPr>
-        <w:rPr>
-          <w:lang w:val="ru-RU"/>
-        </w:rPr>
-      </w:pPr>
-      <w:r>
-        <w:rPr>
-          <w:lang w:val="ru-RU"/>
-        </w:rPr>
-        <w:t>Юля не знайшла проживання для дружки з хлопцем і є варіант їм дати квартиру на день, а я переночую в Ігоря, як ти до цього відносишся?</w:t>
-      </w:r>
-    </w:p>
-    <w:p>
-      <w:pPr>
-        <w:rPr>
-          <w:lang w:val="ru-RU"/>
-        </w:rPr>
-      </w:pPr>
-      <w:r>
-        <w:t>Ivan</w:t>
-      </w:r>
-      <w:r>
-        <w:rPr>
-          <w:lang w:val="ru-RU"/>
-        </w:rPr>
-        <w:t>, [25.09.15 11:24]</w:t>
-      </w:r>
-    </w:p>
-    <w:p>
-      <w:pPr>
-        <w:rPr>
-          <w:lang w:val="ru-RU"/>
-        </w:rPr>
-      </w:pPr>
-      <w:r>
-        <w:rPr>
-          <w:lang w:val="ru-RU"/>
-        </w:rPr>
-        <w:t>ні!</w:t>
-      </w:r>
-    </w:p>
-    <w:p>
-      <w:pPr>
-        <w:rPr>
-          <w:lang w:val="ru-RU"/>
-        </w:rPr>
-      </w:pPr>
-      <w:r>
-        <w:rPr>
-          <w:lang w:val="ru-RU"/>
-        </w:rPr>
-        <w:t>Оля, [25.09.15 11:24]</w:t>
-      </w:r>
-    </w:p>
-    <w:p>
-      <w:pPr>
-        <w:rPr>
-          <w:lang w:val="ru-RU"/>
-        </w:rPr>
-      </w:pPr>
-      <w:r>
-        <w:rPr>
-          <w:lang w:val="ru-RU"/>
-        </w:rPr>
-        <w:t>Добре</w:t>
-      </w:r>
-    </w:p>
-    <w:p>
-      <w:pPr>
-        <w:rPr>
-          <w:lang w:val="ru-RU"/>
-        </w:rPr>
-      </w:pPr>
-      <w:r>
-        <w:rPr>
-          <w:lang w:val="ru-RU"/>
-        </w:rPr>
-        <w:t>Оля, [25.09.15 18:47]</w:t>
-      </w:r>
-    </w:p>
-    <w:p>
-      <w:r>
-        <w:t>Я буду ночувати в Ігора</w:t>
-      </w:r>
     </w:p>
     <w:p>
       <w:pPr>

</xml_diff>

<commit_message>
Busy date interface in development
</commit_message>
<xml_diff>
--- a/TODO.docx
+++ b/TODO.docx
@@ -480,12 +480,7 @@
         <w:pStyle w:val="Standard"/>
       </w:pPr>
       <w:r>
-        <w:t>15) split text to 1000 symbols and add … if m</w:t>
-      </w:r>
-      <w:bookmarkStart w:id="1" w:name="_GoBack"/>
-      <w:bookmarkEnd w:id="1"/>
-      <w:r>
-        <w:t>ore</w:t>
+        <w:t>15) split text to 1000 symbols and add … if more</w:t>
       </w:r>
     </w:p>
     <w:p>
@@ -609,12 +604,39 @@
           <w:ilvl w:val="0"/>
           <w:numId w:val="1"/>
         </w:numPr>
-      </w:pPr>
-      <w:r>
+        <w:rPr>
+          <w:color w:val="FF0000"/>
+        </w:rPr>
+      </w:pPr>
+      <w:r>
+        <w:rPr>
+          <w:color w:val="FF0000"/>
+        </w:rPr>
         <w:t>Discuss follow tag</w:t>
       </w:r>
       <w:r>
-        <w:t xml:space="preserve"> – delete put language bar instead</w:t>
+        <w:rPr>
+          <w:color w:val="FF0000"/>
+        </w:rPr>
+        <w:t xml:space="preserve"> </w:t>
+      </w:r>
+      <w:r>
+        <w:rPr>
+          <w:color w:val="FF0000"/>
+        </w:rPr>
+        <w:t>(</w:t>
+      </w:r>
+      <w:r>
+        <w:rPr>
+          <w:color w:val="FF0000"/>
+        </w:rPr>
+        <w:t>delete put language bar instead</w:t>
+      </w:r>
+      <w:r>
+        <w:rPr>
+          <w:color w:val="FF0000"/>
+        </w:rPr>
+        <w:t>)</w:t>
       </w:r>
     </w:p>
     <w:p>
@@ -703,22 +725,18 @@
           <w:numId w:val="1"/>
         </w:numPr>
       </w:pPr>
+      <w:bookmarkStart w:id="1" w:name="_GoBack"/>
       <w:r>
         <w:t>Optimization</w:t>
       </w:r>
       <w:r>
-        <w:t>(</w:t>
-      </w:r>
-      <w:r>
-        <w:t>Mobile version</w:t>
-      </w:r>
-      <w:r>
-        <w:t>)</w:t>
+        <w:t>(Mobile version)</w:t>
       </w:r>
       <w:r>
         <w:t>:</w:t>
       </w:r>
     </w:p>
+    <w:bookmarkEnd w:id="1"/>
     <w:p>
       <w:pPr>
         <w:pStyle w:val="Standard"/>
@@ -849,17 +867,13 @@
         </w:numPr>
       </w:pPr>
       <w:r>
-        <w:t>Add links to words in  textarea</w:t>
-      </w:r>
-    </w:p>
-    <w:p>
-      <w:pPr>
-        <w:pStyle w:val="Standard"/>
-      </w:pPr>
-    </w:p>
-    <w:p>
-      <w:pPr>
-        <w:pStyle w:val="Standard"/>
+        <w:t>Make user set links to words in description.</w:t>
+      </w:r>
+    </w:p>
+    <w:p>
+      <w:pPr>
+        <w:pStyle w:val="Standard"/>
+        <w:ind w:left="360"/>
       </w:pPr>
     </w:p>
     <w:p>

</xml_diff>

<commit_message>
Before put on free hosting
1) Portfolio has completed view;
2) Contacts are completed;
</commit_message>
<xml_diff>
--- a/TODO.docx
+++ b/TODO.docx
@@ -281,13 +281,6 @@
           <w:color w:val="92D050"/>
         </w:rPr>
         <w:tab/>
-      </w:r>
-      <w:bookmarkStart w:id="1" w:name="_GoBack"/>
-      <w:bookmarkEnd w:id="1"/>
-      <w:r>
-        <w:rPr>
-          <w:color w:val="92D050"/>
-        </w:rPr>
         <w:t>a) add delete and edit options</w:t>
       </w:r>
     </w:p>
@@ -328,22 +321,29 @@
     <w:p>
       <w:pPr>
         <w:pStyle w:val="Standard"/>
-      </w:pPr>
-      <w:r>
+        <w:rPr>
+          <w:color w:val="92D050"/>
+        </w:rPr>
+      </w:pPr>
+      <w:r>
+        <w:rPr>
+          <w:color w:val="92D050"/>
+        </w:rPr>
         <w:t>10) Adjust Contacts;</w:t>
       </w:r>
     </w:p>
     <w:p>
       <w:pPr>
         <w:pStyle w:val="Standard"/>
-      </w:pPr>
-      <w:r>
+        <w:rPr>
+          <w:color w:val="92D050"/>
+        </w:rPr>
+      </w:pPr>
+      <w:r>
+        <w:rPr>
+          <w:color w:val="92D050"/>
+        </w:rPr>
         <w:tab/>
-      </w:r>
-      <w:r>
-        <w:rPr>
-          <w:color w:val="92D050"/>
-        </w:rPr>
         <w:t>a) interface to load busy days</w:t>
       </w:r>
     </w:p>
@@ -355,12 +355,10 @@
         </w:rPr>
       </w:pPr>
       <w:r>
+        <w:rPr>
+          <w:color w:val="92D050"/>
+        </w:rPr>
         <w:tab/>
-      </w:r>
-      <w:r>
-        <w:rPr>
-          <w:color w:val="92D050"/>
-        </w:rPr>
         <w:t>b) calendar not worked on any firefox;</w:t>
       </w:r>
     </w:p>
@@ -376,12 +374,7 @@
           <w:color w:val="92D050"/>
         </w:rPr>
         <w:tab/>
-      </w:r>
-      <w:r>
-        <w:t xml:space="preserve">c) </w:t>
-      </w:r>
-      <w:r>
-        <w:t>load from JSON</w:t>
+        <w:t>c) load from JSON</w:t>
       </w:r>
     </w:p>
     <w:p>
@@ -682,6 +675,57 @@
         <w:pStyle w:val="Standard"/>
         <w:numPr>
           <w:ilvl w:val="0"/>
+          <w:numId w:val="2"/>
+        </w:numPr>
+        <w:rPr>
+          <w:color w:val="92D050"/>
+        </w:rPr>
+      </w:pPr>
+      <w:r>
+        <w:rPr>
+          <w:color w:val="92D050"/>
+        </w:rPr>
+        <w:t>Choose button for switcher</w:t>
+      </w:r>
+    </w:p>
+    <w:p>
+      <w:pPr>
+        <w:pStyle w:val="Standard"/>
+        <w:numPr>
+          <w:ilvl w:val="0"/>
+          <w:numId w:val="2"/>
+        </w:numPr>
+      </w:pPr>
+      <w:r>
+        <w:t>Enable cookies for session</w:t>
+      </w:r>
+    </w:p>
+    <w:p>
+      <w:pPr>
+        <w:pStyle w:val="Standard"/>
+        <w:numPr>
+          <w:ilvl w:val="0"/>
+          <w:numId w:val="2"/>
+        </w:numPr>
+      </w:pPr>
+      <w:r>
+        <w:t>Adjust admin panel;</w:t>
+      </w:r>
+    </w:p>
+    <w:p>
+      <w:pPr>
+        <w:pStyle w:val="Standard"/>
+        <w:numPr>
+          <w:ilvl w:val="0"/>
+          <w:numId w:val="2"/>
+        </w:numPr>
+      </w:pPr>
+    </w:p>
+    <w:p>
+      <w:pPr>
+        <w:pStyle w:val="Standard"/>
+        <w:numPr>
+          <w:ilvl w:val="0"/>
           <w:numId w:val="1"/>
         </w:numPr>
         <w:rPr>
@@ -772,6 +816,9 @@
       <w:r>
         <w:t>Add viewport</w:t>
       </w:r>
+      <w:r>
+        <w:t xml:space="preserve"> to all pages</w:t>
+      </w:r>
     </w:p>
     <w:p>
       <w:pPr>
@@ -782,6 +829,7 @@
         </w:numPr>
       </w:pPr>
       <w:r>
+        <w:lastRenderedPageBreak/>
         <w:t>Use flex</w:t>
       </w:r>
     </w:p>
@@ -830,7 +878,6 @@
         </w:numPr>
       </w:pPr>
       <w:r>
-        <w:lastRenderedPageBreak/>
         <w:t>Start css from script</w:t>
       </w:r>
     </w:p>
@@ -874,11 +921,23 @@
       <w:pPr>
         <w:pStyle w:val="Standard"/>
         <w:numPr>
-          <w:ilvl w:val="0"/>
+          <w:ilvl w:val="1"/>
           <w:numId w:val="1"/>
         </w:numPr>
       </w:pPr>
       <w:r>
+        <w:t>Datapicker has bad layout</w:t>
+      </w:r>
+    </w:p>
+    <w:p>
+      <w:pPr>
+        <w:pStyle w:val="Standard"/>
+        <w:numPr>
+          <w:ilvl w:val="0"/>
+          <w:numId w:val="1"/>
+        </w:numPr>
+      </w:pPr>
+      <w:r>
         <w:t>Add response of customers;</w:t>
       </w:r>
     </w:p>
@@ -886,11 +945,41 @@
       <w:pPr>
         <w:pStyle w:val="Standard"/>
         <w:numPr>
-          <w:ilvl w:val="0"/>
+          <w:ilvl w:val="1"/>
           <w:numId w:val="1"/>
         </w:numPr>
       </w:pPr>
       <w:r>
+        <w:t>Create new tab to admin panel to add response;</w:t>
+      </w:r>
+    </w:p>
+    <w:p>
+      <w:pPr>
+        <w:pStyle w:val="Standard"/>
+        <w:numPr>
+          <w:ilvl w:val="1"/>
+          <w:numId w:val="1"/>
+        </w:numPr>
+      </w:pPr>
+      <w:r>
+        <w:t xml:space="preserve">Feedback page ask and perform layout; </w:t>
+      </w:r>
+    </w:p>
+    <w:p>
+      <w:pPr>
+        <w:pStyle w:val="Standard"/>
+        <w:numPr>
+          <w:ilvl w:val="0"/>
+          <w:numId w:val="1"/>
+        </w:numPr>
+        <w:rPr>
+          <w:color w:val="92D050"/>
+        </w:rPr>
+      </w:pPr>
+      <w:r>
+        <w:rPr>
+          <w:color w:val="92D050"/>
+        </w:rPr>
         <w:t>Make user set links to words in description.</w:t>
       </w:r>
     </w:p>
@@ -903,26 +992,699 @@
         </w:numPr>
       </w:pPr>
       <w:r>
-        <w:t>Remove names of php files in the links;</w:t>
-      </w:r>
-    </w:p>
-    <w:p>
-      <w:pPr>
-        <w:pStyle w:val="Standard"/>
-        <w:numPr>
-          <w:ilvl w:val="0"/>
-          <w:numId w:val="1"/>
-        </w:numPr>
-      </w:pPr>
-      <w:r>
+        <w:t>Remove names of php files in the links</w:t>
+      </w:r>
+      <w:r>
+        <w:t>(Htaccess)</w:t>
+      </w:r>
+      <w:r>
+        <w:t>;</w:t>
+      </w:r>
+    </w:p>
+    <w:p>
+      <w:pPr>
+        <w:pStyle w:val="Standard"/>
+        <w:ind w:left="720"/>
+      </w:pPr>
+    </w:p>
+    <w:p>
+      <w:pPr>
+        <w:pStyle w:val="Standard"/>
+        <w:ind w:left="720"/>
+      </w:pPr>
+    </w:p>
+    <w:p>
+      <w:pPr>
+        <w:pStyle w:val="Standard"/>
+        <w:ind w:left="720"/>
+      </w:pPr>
+    </w:p>
+    <w:p>
+      <w:pPr>
+        <w:pStyle w:val="Standard"/>
+        <w:ind w:left="720"/>
+      </w:pPr>
+      <w:r>
+        <w:t>Discussion with Olya 23.10.2015</w:t>
+      </w:r>
+    </w:p>
+    <w:p>
+      <w:pPr>
+        <w:pStyle w:val="Standard"/>
+        <w:ind w:left="720"/>
+      </w:pPr>
+    </w:p>
+    <w:p>
+      <w:pPr>
+        <w:pStyle w:val="Standard"/>
+        <w:ind w:left="720"/>
+        <w:jc w:val="right"/>
+      </w:pPr>
+      <w:r>
+        <w:rPr>
+          <w:noProof/>
+          <w:lang w:val="ru-RU" w:eastAsia="ru-RU" w:bidi="ar-SA"/>
+        </w:rPr>
+        <w:drawing>
+          <wp:inline distT="0" distB="0" distL="0" distR="0">
+            <wp:extent cx="4105275" cy="4196503"/>
+            <wp:effectExtent l="0" t="0" r="0" b="0"/>
+            <wp:docPr id="3" name="Рисунок 3" descr="C:\Users\zvorskyi\AppData\Roaming\Skype\ajax_kpi\media_messaging\media_cache\^0DAA51E93714DCB058D459E92A63A3F11C1CE96D615D923856^pimgpsh_fullsize_distr.jpg"/>
+            <wp:cNvGraphicFramePr>
+              <a:graphicFrameLocks xmlns:a="http://schemas.openxmlformats.org/drawingml/2006/main" noChangeAspect="1"/>
+            </wp:cNvGraphicFramePr>
+            <a:graphic xmlns:a="http://schemas.openxmlformats.org/drawingml/2006/main">
+              <a:graphicData uri="http://schemas.openxmlformats.org/drawingml/2006/picture">
+                <pic:pic xmlns:pic="http://schemas.openxmlformats.org/drawingml/2006/picture">
+                  <pic:nvPicPr>
+                    <pic:cNvPr id="0" name="Picture 1" descr="C:\Users\zvorskyi\AppData\Roaming\Skype\ajax_kpi\media_messaging\media_cache\^0DAA51E93714DCB058D459E92A63A3F11C1CE96D615D923856^pimgpsh_fullsize_distr.jpg"/>
+                    <pic:cNvPicPr>
+                      <a:picLocks noChangeAspect="1" noChangeArrowheads="1"/>
+                    </pic:cNvPicPr>
+                  </pic:nvPicPr>
+                  <pic:blipFill rotWithShape="1">
+                    <a:blip r:embed="rId7" cstate="print">
+                      <a:extLst>
+                        <a:ext uri="{28A0092B-C50C-407E-A947-70E740481C1C}">
+                          <a14:useLocalDpi xmlns:a14="http://schemas.microsoft.com/office/drawing/2010/main" val="0"/>
+                        </a:ext>
+                      </a:extLst>
+                    </a:blip>
+                    <a:srcRect l="22569" r="28394" b="24793"/>
+                    <a:stretch/>
+                  </pic:blipFill>
+                  <pic:spPr bwMode="auto">
+                    <a:xfrm>
+                      <a:off x="0" y="0"/>
+                      <a:ext cx="4106654" cy="4197913"/>
+                    </a:xfrm>
+                    <a:prstGeom prst="rect">
+                      <a:avLst/>
+                    </a:prstGeom>
+                    <a:noFill/>
+                    <a:ln>
+                      <a:noFill/>
+                    </a:ln>
+                    <a:extLst>
+                      <a:ext uri="{53640926-AAD7-44D8-BBD7-CCE9431645EC}">
+                        <a14:shadowObscured xmlns:a14="http://schemas.microsoft.com/office/drawing/2010/main"/>
+                      </a:ext>
+                    </a:extLst>
+                  </pic:spPr>
+                </pic:pic>
+              </a:graphicData>
+            </a:graphic>
+          </wp:inline>
+        </w:drawing>
+      </w:r>
+    </w:p>
+    <w:p>
+      <w:pPr>
+        <w:pStyle w:val="Standard"/>
+        <w:ind w:left="720"/>
+      </w:pPr>
+    </w:p>
+    <w:p>
+      <w:pPr>
+        <w:pStyle w:val="Standard"/>
+        <w:ind w:left="720"/>
+      </w:pPr>
+      <w:r>
+        <w:t>Portfolio:</w:t>
+      </w:r>
+    </w:p>
+    <w:p>
+      <w:pPr>
+        <w:pStyle w:val="Standard"/>
+        <w:numPr>
+          <w:ilvl w:val="0"/>
+          <w:numId w:val="3"/>
+        </w:numPr>
+        <w:rPr>
+          <w:color w:val="92D050"/>
+        </w:rPr>
+      </w:pPr>
+      <w:r>
+        <w:rPr>
+          <w:color w:val="92D050"/>
+        </w:rPr>
+        <w:t xml:space="preserve">Resize </w:t>
+      </w:r>
+      <w:r>
+        <w:rPr>
+          <w:color w:val="92D050"/>
+        </w:rPr>
+        <w:t>to 113</w:t>
+      </w:r>
+      <w:r>
+        <w:rPr>
+          <w:color w:val="92D050"/>
+        </w:rPr>
+        <w:t>1px</w:t>
+      </w:r>
+      <w:r>
+        <w:rPr>
+          <w:color w:val="92D050"/>
+        </w:rPr>
+        <w:t>(924+</w:t>
+      </w:r>
+      <w:r>
+        <w:rPr>
+          <w:color w:val="92D050"/>
+        </w:rPr>
+        <w:t>206</w:t>
+      </w:r>
+      <w:r>
+        <w:rPr>
+          <w:color w:val="92D050"/>
+        </w:rPr>
+        <w:t>)</w:t>
+      </w:r>
+    </w:p>
+    <w:p>
+      <w:pPr>
+        <w:pStyle w:val="Standard"/>
+        <w:numPr>
+          <w:ilvl w:val="0"/>
+          <w:numId w:val="3"/>
+        </w:numPr>
+        <w:rPr>
+          <w:color w:val="92D050"/>
+        </w:rPr>
+      </w:pPr>
+      <w:r>
+        <w:rPr>
+          <w:color w:val="92D050"/>
+        </w:rPr>
+        <w:t>Change header:</w:t>
+      </w:r>
+    </w:p>
+    <w:p>
+      <w:pPr>
+        <w:pStyle w:val="Standard"/>
+        <w:numPr>
+          <w:ilvl w:val="1"/>
+          <w:numId w:val="3"/>
+        </w:numPr>
+        <w:rPr>
+          <w:color w:val="92D050"/>
+        </w:rPr>
+      </w:pPr>
+      <w:r>
+        <w:rPr>
+          <w:color w:val="92D050"/>
+        </w:rPr>
+        <w:t>Drop logo;</w:t>
+      </w:r>
+    </w:p>
+    <w:p>
+      <w:pPr>
+        <w:pStyle w:val="Standard"/>
+        <w:numPr>
+          <w:ilvl w:val="1"/>
+          <w:numId w:val="3"/>
+        </w:numPr>
+        <w:rPr>
+          <w:color w:val="92D050"/>
+        </w:rPr>
+      </w:pPr>
+      <w:r>
+        <w:rPr>
+          <w:color w:val="92D050"/>
+        </w:rPr>
+        <w:t>Adjust language button;</w:t>
+      </w:r>
+    </w:p>
+    <w:p>
+      <w:pPr>
+        <w:pStyle w:val="Standard"/>
+        <w:numPr>
+          <w:ilvl w:val="1"/>
+          <w:numId w:val="3"/>
+        </w:numPr>
+        <w:rPr>
+          <w:color w:val="92D050"/>
+        </w:rPr>
+      </w:pPr>
+      <w:r>
+        <w:rPr>
+          <w:color w:val="92D050"/>
+        </w:rPr>
+        <w:t xml:space="preserve">Add new items; </w:t>
+      </w:r>
+    </w:p>
+    <w:p>
+      <w:pPr>
+        <w:pStyle w:val="Standard"/>
+        <w:numPr>
+          <w:ilvl w:val="0"/>
+          <w:numId w:val="3"/>
+        </w:numPr>
+        <w:rPr>
+          <w:color w:val="92D050"/>
+        </w:rPr>
+      </w:pPr>
+      <w:r>
+        <w:rPr>
+          <w:color w:val="92D050"/>
+        </w:rPr>
+        <w:t>Change logo to temp(SVG)</w:t>
+      </w:r>
+    </w:p>
+    <w:p>
+      <w:pPr>
+        <w:pStyle w:val="a5"/>
+        <w:numPr>
+          <w:ilvl w:val="0"/>
+          <w:numId w:val="3"/>
+        </w:numPr>
+        <w:rPr>
+          <w:rFonts w:cs="FreeSans"/>
+          <w:color w:val="92D050"/>
+          <w:szCs w:val="24"/>
+        </w:rPr>
+      </w:pPr>
+      <w:r>
+        <w:rPr>
+          <w:rFonts w:cs="FreeSans"/>
+          <w:color w:val="92D050"/>
+          <w:szCs w:val="24"/>
+        </w:rPr>
+        <w:t>Portfolio and Me on top</w:t>
+      </w:r>
+    </w:p>
+    <w:p>
+      <w:pPr>
+        <w:pStyle w:val="a5"/>
+        <w:numPr>
+          <w:ilvl w:val="0"/>
+          <w:numId w:val="3"/>
+        </w:numPr>
+        <w:rPr>
+          <w:rFonts w:cs="FreeSans"/>
+          <w:color w:val="92D050"/>
+          <w:szCs w:val="24"/>
+        </w:rPr>
+      </w:pPr>
+      <w:r>
+        <w:rPr>
+          <w:rFonts w:cs="FreeSans"/>
+          <w:color w:val="92D050"/>
+          <w:szCs w:val="24"/>
+        </w:rPr>
+        <w:lastRenderedPageBreak/>
+        <w:t>Change div 308 x 208</w:t>
+      </w:r>
+    </w:p>
+    <w:p>
+      <w:pPr>
+        <w:pStyle w:val="a5"/>
+        <w:numPr>
+          <w:ilvl w:val="0"/>
+          <w:numId w:val="3"/>
+        </w:numPr>
+        <w:rPr>
+          <w:rFonts w:cs="FreeSans"/>
+          <w:color w:val="92D050"/>
+          <w:szCs w:val="24"/>
+        </w:rPr>
+      </w:pPr>
+      <w:r>
+        <w:rPr>
+          <w:rFonts w:cs="FreeSans"/>
+          <w:color w:val="92D050"/>
+          <w:szCs w:val="24"/>
+        </w:rPr>
+        <w:t>Change 200x200 logo and text about me;</w:t>
+      </w:r>
+    </w:p>
+    <w:p>
+      <w:pPr>
+        <w:pStyle w:val="a5"/>
+        <w:numPr>
+          <w:ilvl w:val="0"/>
+          <w:numId w:val="3"/>
+        </w:numPr>
+        <w:rPr>
+          <w:rFonts w:cs="FreeSans"/>
+          <w:szCs w:val="24"/>
+        </w:rPr>
+      </w:pPr>
+      <w:r>
+        <w:rPr>
+          <w:rFonts w:cs="FreeSans"/>
+          <w:szCs w:val="24"/>
+        </w:rPr>
+        <w:t>Edit</w:t>
+      </w:r>
+      <w:r>
+        <w:rPr>
+          <w:rFonts w:cs="FreeSans"/>
+          <w:szCs w:val="24"/>
+        </w:rPr>
+        <w:t xml:space="preserve"> “preview” photo</w:t>
+      </w:r>
+      <w:r>
+        <w:rPr>
+          <w:rFonts w:cs="FreeSans"/>
+          <w:szCs w:val="24"/>
+        </w:rPr>
+        <w:t xml:space="preserve"> not change</w:t>
+      </w:r>
+      <w:r>
+        <w:rPr>
+          <w:rFonts w:cs="FreeSans"/>
+          <w:szCs w:val="24"/>
+        </w:rPr>
         <w:t xml:space="preserve"> </w:t>
       </w:r>
-    </w:p>
-    <w:p>
-      <w:pPr>
-        <w:pStyle w:val="Standard"/>
-      </w:pPr>
-      <w:r>
+      <w:r>
+        <w:rPr>
+          <w:rFonts w:cs="FreeSans"/>
+          <w:szCs w:val="24"/>
+        </w:rPr>
+        <w:t>(cache or something)!</w:t>
+      </w:r>
+    </w:p>
+    <w:p>
+      <w:pPr>
+        <w:pStyle w:val="a5"/>
+        <w:numPr>
+          <w:ilvl w:val="0"/>
+          <w:numId w:val="3"/>
+        </w:numPr>
+        <w:rPr>
+          <w:rFonts w:cs="FreeSans"/>
+          <w:color w:val="92D050"/>
+          <w:szCs w:val="24"/>
+        </w:rPr>
+      </w:pPr>
+      <w:r>
+        <w:rPr>
+          <w:rFonts w:cs="FreeSans"/>
+          <w:color w:val="92D050"/>
+          <w:szCs w:val="24"/>
+        </w:rPr>
+        <w:t>Change font to PT Sans</w:t>
+      </w:r>
+    </w:p>
+    <w:p>
+      <w:pPr>
+        <w:pStyle w:val="a5"/>
+        <w:numPr>
+          <w:ilvl w:val="0"/>
+          <w:numId w:val="3"/>
+        </w:numPr>
+        <w:rPr>
+          <w:rFonts w:cs="FreeSans"/>
+          <w:szCs w:val="24"/>
+        </w:rPr>
+      </w:pPr>
+      <w:r>
+        <w:rPr>
+          <w:rFonts w:cs="FreeSans"/>
+          <w:szCs w:val="24"/>
+        </w:rPr>
+        <w:t>Instagram photo compress</w:t>
+      </w:r>
+    </w:p>
+    <w:p>
+      <w:pPr>
+        <w:pStyle w:val="a5"/>
+        <w:numPr>
+          <w:ilvl w:val="0"/>
+          <w:numId w:val="3"/>
+        </w:numPr>
+        <w:rPr>
+          <w:rFonts w:cs="FreeSans"/>
+          <w:szCs w:val="24"/>
+        </w:rPr>
+      </w:pPr>
+      <w:r>
+        <w:rPr>
+          <w:rFonts w:cs="FreeSans"/>
+          <w:szCs w:val="24"/>
+        </w:rPr>
+        <w:t>Enable caching of insta-photo</w:t>
+      </w:r>
+    </w:p>
+    <w:p>
+      <w:pPr>
+        <w:pStyle w:val="a5"/>
+        <w:numPr>
+          <w:ilvl w:val="0"/>
+          <w:numId w:val="3"/>
+        </w:numPr>
+        <w:rPr>
+          <w:rFonts w:cs="FreeSans"/>
+          <w:szCs w:val="24"/>
+        </w:rPr>
+      </w:pPr>
+      <w:r>
+        <w:rPr>
+          <w:rFonts w:cs="FreeSans"/>
+          <w:szCs w:val="24"/>
+        </w:rPr>
+        <w:t>Name conflict for folder;</w:t>
+      </w:r>
+    </w:p>
+    <w:p/>
+    <w:p>
+      <w:pPr>
+        <w:pStyle w:val="Standard"/>
+        <w:ind w:left="720"/>
+      </w:pPr>
+      <w:r>
+        <w:rPr>
+          <w:noProof/>
+          <w:lang w:val="ru-RU" w:eastAsia="ru-RU" w:bidi="ar-SA"/>
+        </w:rPr>
+        <w:drawing>
+          <wp:inline distT="0" distB="0" distL="0" distR="0" wp14:anchorId="34E781DD" wp14:editId="58B0DFD2">
+            <wp:extent cx="3609975" cy="4031708"/>
+            <wp:effectExtent l="0" t="0" r="0" b="6985"/>
+            <wp:docPr id="1" name="Рисунок 1"/>
+            <wp:cNvGraphicFramePr>
+              <a:graphicFrameLocks xmlns:a="http://schemas.openxmlformats.org/drawingml/2006/main" noChangeAspect="1"/>
+            </wp:cNvGraphicFramePr>
+            <a:graphic xmlns:a="http://schemas.openxmlformats.org/drawingml/2006/main">
+              <a:graphicData uri="http://schemas.openxmlformats.org/drawingml/2006/picture">
+                <pic:pic xmlns:pic="http://schemas.openxmlformats.org/drawingml/2006/picture">
+                  <pic:nvPicPr>
+                    <pic:cNvPr id="1" name=""/>
+                    <pic:cNvPicPr/>
+                  </pic:nvPicPr>
+                  <pic:blipFill rotWithShape="1">
+                    <a:blip r:embed="rId8"/>
+                    <a:srcRect l="28328" r="27886"/>
+                    <a:stretch/>
+                  </pic:blipFill>
+                  <pic:spPr bwMode="auto">
+                    <a:xfrm>
+                      <a:off x="0" y="0"/>
+                      <a:ext cx="3610990" cy="4032841"/>
+                    </a:xfrm>
+                    <a:prstGeom prst="rect">
+                      <a:avLst/>
+                    </a:prstGeom>
+                    <a:ln>
+                      <a:noFill/>
+                    </a:ln>
+                    <a:extLst>
+                      <a:ext uri="{53640926-AAD7-44D8-BBD7-CCE9431645EC}">
+                        <a14:shadowObscured xmlns:a14="http://schemas.microsoft.com/office/drawing/2010/main"/>
+                      </a:ext>
+                    </a:extLst>
+                  </pic:spPr>
+                </pic:pic>
+              </a:graphicData>
+            </a:graphic>
+          </wp:inline>
+        </w:drawing>
+      </w:r>
+    </w:p>
+    <w:p>
+      <w:pPr>
+        <w:pStyle w:val="Standard"/>
+        <w:ind w:left="720"/>
+      </w:pPr>
+      <w:r>
+        <w:t>Contacts</w:t>
+      </w:r>
+    </w:p>
+    <w:p>
+      <w:pPr>
+        <w:pStyle w:val="Standard"/>
+        <w:numPr>
+          <w:ilvl w:val="0"/>
+          <w:numId w:val="4"/>
+        </w:numPr>
+      </w:pPr>
+      <w:r>
+        <w:t>Datepicker make according layout</w:t>
+      </w:r>
+    </w:p>
+    <w:p>
+      <w:pPr>
+        <w:pStyle w:val="Standard"/>
+        <w:numPr>
+          <w:ilvl w:val="0"/>
+          <w:numId w:val="4"/>
+        </w:numPr>
+        <w:rPr>
+          <w:color w:val="92D050"/>
+        </w:rPr>
+      </w:pPr>
+      <w:r>
+        <w:rPr>
+          <w:color w:val="92D050"/>
+        </w:rPr>
+        <w:t>Make check of filled fields.</w:t>
+      </w:r>
+    </w:p>
+    <w:p>
+      <w:pPr>
+        <w:pStyle w:val="Standard"/>
+        <w:numPr>
+          <w:ilvl w:val="0"/>
+          <w:numId w:val="4"/>
+        </w:numPr>
+        <w:rPr>
+          <w:color w:val="92D050"/>
+        </w:rPr>
+      </w:pPr>
+      <w:r>
+        <w:rPr>
+          <w:color w:val="92D050"/>
+        </w:rPr>
+        <w:t>Put mailsender server</w:t>
+      </w:r>
+    </w:p>
+    <w:p>
+      <w:pPr>
+        <w:pStyle w:val="Standard"/>
+        <w:numPr>
+          <w:ilvl w:val="0"/>
+          <w:numId w:val="4"/>
+        </w:numPr>
+        <w:rPr>
+          <w:color w:val="92D050"/>
+        </w:rPr>
+      </w:pPr>
+      <w:r>
+        <w:rPr>
+          <w:color w:val="92D050"/>
+        </w:rPr>
+        <w:t>Links to social networks</w:t>
+      </w:r>
+    </w:p>
+    <w:p>
+      <w:pPr>
+        <w:pStyle w:val="Standard"/>
+        <w:ind w:left="720"/>
+      </w:pPr>
+    </w:p>
+    <w:p>
+      <w:pPr>
+        <w:pStyle w:val="Standard"/>
+      </w:pPr>
+    </w:p>
+    <w:p>
+      <w:pPr>
+        <w:pStyle w:val="Standard"/>
+        <w:ind w:left="709"/>
+      </w:pPr>
+      <w:r>
+        <w:t>Blog</w:t>
+      </w:r>
+    </w:p>
+    <w:p>
+      <w:pPr>
+        <w:pStyle w:val="Standard"/>
+        <w:numPr>
+          <w:ilvl w:val="0"/>
+          <w:numId w:val="5"/>
+        </w:numPr>
+      </w:pPr>
+      <w:r>
+        <w:t>Add subcontractor (wedding specialist)</w:t>
+      </w:r>
+      <w:r>
+        <w:rPr>
+          <w:noProof/>
+          <w:lang w:val="ru-RU" w:eastAsia="ru-RU" w:bidi="ar-SA"/>
+        </w:rPr>
+        <w:t xml:space="preserve"> </w:t>
+      </w:r>
+      <w:bookmarkStart w:id="1" w:name="_GoBack"/>
+      <w:r>
+        <w:rPr>
+          <w:noProof/>
+          <w:lang w:val="ru-RU" w:eastAsia="ru-RU" w:bidi="ar-SA"/>
+        </w:rPr>
+        <w:drawing>
+          <wp:inline distT="0" distB="0" distL="0" distR="0" wp14:anchorId="0A59B18E" wp14:editId="2DFD5B05">
+            <wp:extent cx="6120130" cy="1619250"/>
+            <wp:effectExtent l="0" t="0" r="0" b="0"/>
+            <wp:docPr id="2" name="Рисунок 2"/>
+            <wp:cNvGraphicFramePr>
+              <a:graphicFrameLocks xmlns:a="http://schemas.openxmlformats.org/drawingml/2006/main" noChangeAspect="1"/>
+            </wp:cNvGraphicFramePr>
+            <a:graphic xmlns:a="http://schemas.openxmlformats.org/drawingml/2006/main">
+              <a:graphicData uri="http://schemas.openxmlformats.org/drawingml/2006/picture">
+                <pic:pic xmlns:pic="http://schemas.openxmlformats.org/drawingml/2006/picture">
+                  <pic:nvPicPr>
+                    <pic:cNvPr id="1" name=""/>
+                    <pic:cNvPicPr/>
+                  </pic:nvPicPr>
+                  <pic:blipFill>
+                    <a:blip r:embed="rId9"/>
+                    <a:stretch>
+                      <a:fillRect/>
+                    </a:stretch>
+                  </pic:blipFill>
+                  <pic:spPr>
+                    <a:xfrm>
+                      <a:off x="0" y="0"/>
+                      <a:ext cx="6120130" cy="1619250"/>
+                    </a:xfrm>
+                    <a:prstGeom prst="rect">
+                      <a:avLst/>
+                    </a:prstGeom>
+                  </pic:spPr>
+                </pic:pic>
+              </a:graphicData>
+            </a:graphic>
+          </wp:inline>
+        </w:drawing>
+      </w:r>
+      <w:bookmarkEnd w:id="1"/>
+    </w:p>
+    <w:p>
+      <w:pPr>
+        <w:pStyle w:val="Standard"/>
+        <w:ind w:left="1069" w:firstLine="349"/>
+      </w:pPr>
+      <w:r>
+        <w:t>a)add into admin panel to add subcontractor</w:t>
+      </w:r>
+    </w:p>
+    <w:p>
+      <w:pPr>
+        <w:pStyle w:val="Standard"/>
+      </w:pPr>
+    </w:p>
+    <w:p>
+      <w:pPr>
+        <w:pStyle w:val="Standard"/>
+      </w:pPr>
+    </w:p>
+    <w:p>
+      <w:pPr>
+        <w:pStyle w:val="Standard"/>
+      </w:pPr>
+      <w:r>
+        <w:lastRenderedPageBreak/>
         <w:t>Update php.ini</w:t>
       </w:r>
     </w:p>
@@ -1019,6 +1781,19 @@
         </w:rPr>
         <w:t xml:space="preserve"> to 200</w:t>
       </w:r>
+    </w:p>
+    <w:p>
+      <w:pPr>
+        <w:pStyle w:val="Standard"/>
+        <w:rPr>
+          <w:rStyle w:val="apple-converted-space"/>
+          <w:rFonts w:ascii="Helvetica" w:hAnsi="Helvetica"/>
+          <w:color w:val="222222"/>
+          <w:sz w:val="23"/>
+          <w:szCs w:val="23"/>
+          <w:shd w:val="clear" w:color="auto" w:fill="FFFFFF"/>
+        </w:rPr>
+      </w:pPr>
     </w:p>
     <w:p>
       <w:pPr>
@@ -1091,6 +1866,184 @@
 <file path=word/numbering.xml><?xml version="1.0" encoding="utf-8"?>
 <w:numbering xmlns:wpc="http://schemas.microsoft.com/office/word/2010/wordprocessingCanvas" xmlns:cx="http://schemas.microsoft.com/office/drawing/2014/chartex" xmlns:mc="http://schemas.openxmlformats.org/markup-compatibility/2006" xmlns:o="urn:schemas-microsoft-com:office:office" xmlns:r="http://schemas.openxmlformats.org/officeDocument/2006/relationships" xmlns:m="http://schemas.openxmlformats.org/officeDocument/2006/math" xmlns:v="urn:schemas-microsoft-com:vml" xmlns:wp14="http://schemas.microsoft.com/office/word/2010/wordprocessingDrawing" xmlns:wp="http://schemas.openxmlformats.org/drawingml/2006/wordprocessingDrawing" xmlns:w10="urn:schemas-microsoft-com:office:word" xmlns:w="http://schemas.openxmlformats.org/wordprocessingml/2006/main" xmlns:w14="http://schemas.microsoft.com/office/word/2010/wordml" xmlns:w15="http://schemas.microsoft.com/office/word/2012/wordml" xmlns:w16se="http://schemas.microsoft.com/office/word/2015/wordml/symex" xmlns:wpg="http://schemas.microsoft.com/office/word/2010/wordprocessingGroup" xmlns:wpi="http://schemas.microsoft.com/office/word/2010/wordprocessingInk" xmlns:wne="http://schemas.microsoft.com/office/word/2006/wordml" xmlns:wps="http://schemas.microsoft.com/office/word/2010/wordprocessingShape" mc:Ignorable="w14 w15 w16se wp14">
   <w:abstractNum w:abstractNumId="0" w15:restartNumberingAfterBreak="0">
+    <w:nsid w:val="46574773"/>
+    <w:multiLevelType w:val="hybridMultilevel"/>
+    <w:tmpl w:val="D34EDE5E"/>
+    <w:lvl w:ilvl="0" w:tplc="CE8E9ECE">
+      <w:start w:val="1"/>
+      <w:numFmt w:val="decimal"/>
+      <w:lvlText w:val="%1)"/>
+      <w:lvlJc w:val="left"/>
+      <w:pPr>
+        <w:ind w:left="1080" w:hanging="360"/>
+      </w:pPr>
+      <w:rPr>
+        <w:rFonts w:hint="default"/>
+      </w:rPr>
+    </w:lvl>
+    <w:lvl w:ilvl="1" w:tplc="04190019" w:tentative="1">
+      <w:start w:val="1"/>
+      <w:numFmt w:val="lowerLetter"/>
+      <w:lvlText w:val="%2."/>
+      <w:lvlJc w:val="left"/>
+      <w:pPr>
+        <w:ind w:left="1800" w:hanging="360"/>
+      </w:pPr>
+    </w:lvl>
+    <w:lvl w:ilvl="2" w:tplc="0419001B" w:tentative="1">
+      <w:start w:val="1"/>
+      <w:numFmt w:val="lowerRoman"/>
+      <w:lvlText w:val="%3."/>
+      <w:lvlJc w:val="right"/>
+      <w:pPr>
+        <w:ind w:left="2520" w:hanging="180"/>
+      </w:pPr>
+    </w:lvl>
+    <w:lvl w:ilvl="3" w:tplc="0419000F" w:tentative="1">
+      <w:start w:val="1"/>
+      <w:numFmt w:val="decimal"/>
+      <w:lvlText w:val="%4."/>
+      <w:lvlJc w:val="left"/>
+      <w:pPr>
+        <w:ind w:left="3240" w:hanging="360"/>
+      </w:pPr>
+    </w:lvl>
+    <w:lvl w:ilvl="4" w:tplc="04190019" w:tentative="1">
+      <w:start w:val="1"/>
+      <w:numFmt w:val="lowerLetter"/>
+      <w:lvlText w:val="%5."/>
+      <w:lvlJc w:val="left"/>
+      <w:pPr>
+        <w:ind w:left="3960" w:hanging="360"/>
+      </w:pPr>
+    </w:lvl>
+    <w:lvl w:ilvl="5" w:tplc="0419001B" w:tentative="1">
+      <w:start w:val="1"/>
+      <w:numFmt w:val="lowerRoman"/>
+      <w:lvlText w:val="%6."/>
+      <w:lvlJc w:val="right"/>
+      <w:pPr>
+        <w:ind w:left="4680" w:hanging="180"/>
+      </w:pPr>
+    </w:lvl>
+    <w:lvl w:ilvl="6" w:tplc="0419000F" w:tentative="1">
+      <w:start w:val="1"/>
+      <w:numFmt w:val="decimal"/>
+      <w:lvlText w:val="%7."/>
+      <w:lvlJc w:val="left"/>
+      <w:pPr>
+        <w:ind w:left="5400" w:hanging="360"/>
+      </w:pPr>
+    </w:lvl>
+    <w:lvl w:ilvl="7" w:tplc="04190019" w:tentative="1">
+      <w:start w:val="1"/>
+      <w:numFmt w:val="lowerLetter"/>
+      <w:lvlText w:val="%8."/>
+      <w:lvlJc w:val="left"/>
+      <w:pPr>
+        <w:ind w:left="6120" w:hanging="360"/>
+      </w:pPr>
+    </w:lvl>
+    <w:lvl w:ilvl="8" w:tplc="0419001B" w:tentative="1">
+      <w:start w:val="1"/>
+      <w:numFmt w:val="lowerRoman"/>
+      <w:lvlText w:val="%9."/>
+      <w:lvlJc w:val="right"/>
+      <w:pPr>
+        <w:ind w:left="6840" w:hanging="180"/>
+      </w:pPr>
+    </w:lvl>
+  </w:abstractNum>
+  <w:abstractNum w:abstractNumId="1" w15:restartNumberingAfterBreak="0">
+    <w:nsid w:val="590903BD"/>
+    <w:multiLevelType w:val="hybridMultilevel"/>
+    <w:tmpl w:val="7F901A2E"/>
+    <w:lvl w:ilvl="0" w:tplc="04190011">
+      <w:start w:val="1"/>
+      <w:numFmt w:val="decimal"/>
+      <w:lvlText w:val="%1)"/>
+      <w:lvlJc w:val="left"/>
+      <w:pPr>
+        <w:ind w:left="720" w:hanging="360"/>
+      </w:pPr>
+      <w:rPr>
+        <w:rFonts w:hint="default"/>
+      </w:rPr>
+    </w:lvl>
+    <w:lvl w:ilvl="1" w:tplc="04190019">
+      <w:start w:val="1"/>
+      <w:numFmt w:val="lowerLetter"/>
+      <w:lvlText w:val="%2."/>
+      <w:lvlJc w:val="left"/>
+      <w:pPr>
+        <w:ind w:left="1440" w:hanging="360"/>
+      </w:pPr>
+    </w:lvl>
+    <w:lvl w:ilvl="2" w:tplc="0419001B" w:tentative="1">
+      <w:start w:val="1"/>
+      <w:numFmt w:val="lowerRoman"/>
+      <w:lvlText w:val="%3."/>
+      <w:lvlJc w:val="right"/>
+      <w:pPr>
+        <w:ind w:left="2160" w:hanging="180"/>
+      </w:pPr>
+    </w:lvl>
+    <w:lvl w:ilvl="3" w:tplc="0419000F" w:tentative="1">
+      <w:start w:val="1"/>
+      <w:numFmt w:val="decimal"/>
+      <w:lvlText w:val="%4."/>
+      <w:lvlJc w:val="left"/>
+      <w:pPr>
+        <w:ind w:left="2880" w:hanging="360"/>
+      </w:pPr>
+    </w:lvl>
+    <w:lvl w:ilvl="4" w:tplc="04190019" w:tentative="1">
+      <w:start w:val="1"/>
+      <w:numFmt w:val="lowerLetter"/>
+      <w:lvlText w:val="%5."/>
+      <w:lvlJc w:val="left"/>
+      <w:pPr>
+        <w:ind w:left="3600" w:hanging="360"/>
+      </w:pPr>
+    </w:lvl>
+    <w:lvl w:ilvl="5" w:tplc="0419001B" w:tentative="1">
+      <w:start w:val="1"/>
+      <w:numFmt w:val="lowerRoman"/>
+      <w:lvlText w:val="%6."/>
+      <w:lvlJc w:val="right"/>
+      <w:pPr>
+        <w:ind w:left="4320" w:hanging="180"/>
+      </w:pPr>
+    </w:lvl>
+    <w:lvl w:ilvl="6" w:tplc="0419000F" w:tentative="1">
+      <w:start w:val="1"/>
+      <w:numFmt w:val="decimal"/>
+      <w:lvlText w:val="%7."/>
+      <w:lvlJc w:val="left"/>
+      <w:pPr>
+        <w:ind w:left="5040" w:hanging="360"/>
+      </w:pPr>
+    </w:lvl>
+    <w:lvl w:ilvl="7" w:tplc="04190019" w:tentative="1">
+      <w:start w:val="1"/>
+      <w:numFmt w:val="lowerLetter"/>
+      <w:lvlText w:val="%8."/>
+      <w:lvlJc w:val="left"/>
+      <w:pPr>
+        <w:ind w:left="5760" w:hanging="360"/>
+      </w:pPr>
+    </w:lvl>
+    <w:lvl w:ilvl="8" w:tplc="0419001B" w:tentative="1">
+      <w:start w:val="1"/>
+      <w:numFmt w:val="lowerRoman"/>
+      <w:lvlText w:val="%9."/>
+      <w:lvlJc w:val="right"/>
+      <w:pPr>
+        <w:ind w:left="6480" w:hanging="180"/>
+      </w:pPr>
+    </w:lvl>
+  </w:abstractNum>
+  <w:abstractNum w:abstractNumId="2" w15:restartNumberingAfterBreak="0">
     <w:nsid w:val="670F6C36"/>
     <w:multiLevelType w:val="hybridMultilevel"/>
     <w:tmpl w:val="6F0A516C"/>
@@ -1179,8 +2132,198 @@
       </w:pPr>
     </w:lvl>
   </w:abstractNum>
+  <w:abstractNum w:abstractNumId="3" w15:restartNumberingAfterBreak="0">
+    <w:nsid w:val="70A06AF9"/>
+    <w:multiLevelType w:val="hybridMultilevel"/>
+    <w:tmpl w:val="AAB0D624"/>
+    <w:lvl w:ilvl="0" w:tplc="14EE2B98">
+      <w:start w:val="1"/>
+      <w:numFmt w:val="lowerLetter"/>
+      <w:lvlText w:val="%1)"/>
+      <w:lvlJc w:val="left"/>
+      <w:pPr>
+        <w:ind w:left="1778" w:hanging="360"/>
+      </w:pPr>
+      <w:rPr>
+        <w:rFonts w:hint="default"/>
+      </w:rPr>
+    </w:lvl>
+    <w:lvl w:ilvl="1" w:tplc="04190019" w:tentative="1">
+      <w:start w:val="1"/>
+      <w:numFmt w:val="lowerLetter"/>
+      <w:lvlText w:val="%2."/>
+      <w:lvlJc w:val="left"/>
+      <w:pPr>
+        <w:ind w:left="2498" w:hanging="360"/>
+      </w:pPr>
+    </w:lvl>
+    <w:lvl w:ilvl="2" w:tplc="0419001B" w:tentative="1">
+      <w:start w:val="1"/>
+      <w:numFmt w:val="lowerRoman"/>
+      <w:lvlText w:val="%3."/>
+      <w:lvlJc w:val="right"/>
+      <w:pPr>
+        <w:ind w:left="3218" w:hanging="180"/>
+      </w:pPr>
+    </w:lvl>
+    <w:lvl w:ilvl="3" w:tplc="0419000F" w:tentative="1">
+      <w:start w:val="1"/>
+      <w:numFmt w:val="decimal"/>
+      <w:lvlText w:val="%4."/>
+      <w:lvlJc w:val="left"/>
+      <w:pPr>
+        <w:ind w:left="3938" w:hanging="360"/>
+      </w:pPr>
+    </w:lvl>
+    <w:lvl w:ilvl="4" w:tplc="04190019" w:tentative="1">
+      <w:start w:val="1"/>
+      <w:numFmt w:val="lowerLetter"/>
+      <w:lvlText w:val="%5."/>
+      <w:lvlJc w:val="left"/>
+      <w:pPr>
+        <w:ind w:left="4658" w:hanging="360"/>
+      </w:pPr>
+    </w:lvl>
+    <w:lvl w:ilvl="5" w:tplc="0419001B" w:tentative="1">
+      <w:start w:val="1"/>
+      <w:numFmt w:val="lowerRoman"/>
+      <w:lvlText w:val="%6."/>
+      <w:lvlJc w:val="right"/>
+      <w:pPr>
+        <w:ind w:left="5378" w:hanging="180"/>
+      </w:pPr>
+    </w:lvl>
+    <w:lvl w:ilvl="6" w:tplc="0419000F" w:tentative="1">
+      <w:start w:val="1"/>
+      <w:numFmt w:val="decimal"/>
+      <w:lvlText w:val="%7."/>
+      <w:lvlJc w:val="left"/>
+      <w:pPr>
+        <w:ind w:left="6098" w:hanging="360"/>
+      </w:pPr>
+    </w:lvl>
+    <w:lvl w:ilvl="7" w:tplc="04190019" w:tentative="1">
+      <w:start w:val="1"/>
+      <w:numFmt w:val="lowerLetter"/>
+      <w:lvlText w:val="%8."/>
+      <w:lvlJc w:val="left"/>
+      <w:pPr>
+        <w:ind w:left="6818" w:hanging="360"/>
+      </w:pPr>
+    </w:lvl>
+    <w:lvl w:ilvl="8" w:tplc="0419001B" w:tentative="1">
+      <w:start w:val="1"/>
+      <w:numFmt w:val="lowerRoman"/>
+      <w:lvlText w:val="%9."/>
+      <w:lvlJc w:val="right"/>
+      <w:pPr>
+        <w:ind w:left="7538" w:hanging="180"/>
+      </w:pPr>
+    </w:lvl>
+  </w:abstractNum>
+  <w:abstractNum w:abstractNumId="4" w15:restartNumberingAfterBreak="0">
+    <w:nsid w:val="7ED469F5"/>
+    <w:multiLevelType w:val="hybridMultilevel"/>
+    <w:tmpl w:val="9D320EAE"/>
+    <w:lvl w:ilvl="0" w:tplc="61767C64">
+      <w:start w:val="1"/>
+      <w:numFmt w:val="decimal"/>
+      <w:lvlText w:val="%1)"/>
+      <w:lvlJc w:val="left"/>
+      <w:pPr>
+        <w:ind w:left="1069" w:hanging="360"/>
+      </w:pPr>
+      <w:rPr>
+        <w:rFonts w:hint="default"/>
+      </w:rPr>
+    </w:lvl>
+    <w:lvl w:ilvl="1" w:tplc="04190019" w:tentative="1">
+      <w:start w:val="1"/>
+      <w:numFmt w:val="lowerLetter"/>
+      <w:lvlText w:val="%2."/>
+      <w:lvlJc w:val="left"/>
+      <w:pPr>
+        <w:ind w:left="1789" w:hanging="360"/>
+      </w:pPr>
+    </w:lvl>
+    <w:lvl w:ilvl="2" w:tplc="0419001B" w:tentative="1">
+      <w:start w:val="1"/>
+      <w:numFmt w:val="lowerRoman"/>
+      <w:lvlText w:val="%3."/>
+      <w:lvlJc w:val="right"/>
+      <w:pPr>
+        <w:ind w:left="2509" w:hanging="180"/>
+      </w:pPr>
+    </w:lvl>
+    <w:lvl w:ilvl="3" w:tplc="0419000F" w:tentative="1">
+      <w:start w:val="1"/>
+      <w:numFmt w:val="decimal"/>
+      <w:lvlText w:val="%4."/>
+      <w:lvlJc w:val="left"/>
+      <w:pPr>
+        <w:ind w:left="3229" w:hanging="360"/>
+      </w:pPr>
+    </w:lvl>
+    <w:lvl w:ilvl="4" w:tplc="04190019" w:tentative="1">
+      <w:start w:val="1"/>
+      <w:numFmt w:val="lowerLetter"/>
+      <w:lvlText w:val="%5."/>
+      <w:lvlJc w:val="left"/>
+      <w:pPr>
+        <w:ind w:left="3949" w:hanging="360"/>
+      </w:pPr>
+    </w:lvl>
+    <w:lvl w:ilvl="5" w:tplc="0419001B" w:tentative="1">
+      <w:start w:val="1"/>
+      <w:numFmt w:val="lowerRoman"/>
+      <w:lvlText w:val="%6."/>
+      <w:lvlJc w:val="right"/>
+      <w:pPr>
+        <w:ind w:left="4669" w:hanging="180"/>
+      </w:pPr>
+    </w:lvl>
+    <w:lvl w:ilvl="6" w:tplc="0419000F" w:tentative="1">
+      <w:start w:val="1"/>
+      <w:numFmt w:val="decimal"/>
+      <w:lvlText w:val="%7."/>
+      <w:lvlJc w:val="left"/>
+      <w:pPr>
+        <w:ind w:left="5389" w:hanging="360"/>
+      </w:pPr>
+    </w:lvl>
+    <w:lvl w:ilvl="7" w:tplc="04190019" w:tentative="1">
+      <w:start w:val="1"/>
+      <w:numFmt w:val="lowerLetter"/>
+      <w:lvlText w:val="%8."/>
+      <w:lvlJc w:val="left"/>
+      <w:pPr>
+        <w:ind w:left="6109" w:hanging="360"/>
+      </w:pPr>
+    </w:lvl>
+    <w:lvl w:ilvl="8" w:tplc="0419001B" w:tentative="1">
+      <w:start w:val="1"/>
+      <w:numFmt w:val="lowerRoman"/>
+      <w:lvlText w:val="%9."/>
+      <w:lvlJc w:val="right"/>
+      <w:pPr>
+        <w:ind w:left="6829" w:hanging="180"/>
+      </w:pPr>
+    </w:lvl>
+  </w:abstractNum>
   <w:num w:numId="1">
+    <w:abstractNumId w:val="2"/>
+  </w:num>
+  <w:num w:numId="2">
+    <w:abstractNumId w:val="3"/>
+  </w:num>
+  <w:num w:numId="3">
+    <w:abstractNumId w:val="1"/>
+  </w:num>
+  <w:num w:numId="4">
     <w:abstractNumId w:val="0"/>
+  </w:num>
+  <w:num w:numId="5">
+    <w:abstractNumId w:val="4"/>
   </w:num>
 </w:numbering>
 </file>
@@ -1691,6 +2834,21 @@
     <w:basedOn w:val="a0"/>
     <w:rsid w:val="00090344"/>
   </w:style>
+  <w:style w:type="paragraph" w:styleId="a5">
+    <w:name w:val="List Paragraph"/>
+    <w:basedOn w:val="a"/>
+    <w:uiPriority w:val="34"/>
+    <w:qFormat/>
+    <w:rsid w:val="008265CE"/>
+    <w:pPr>
+      <w:ind w:left="720"/>
+      <w:contextualSpacing/>
+    </w:pPr>
+    <w:rPr>
+      <w:rFonts w:cs="Mangal"/>
+      <w:szCs w:val="21"/>
+    </w:rPr>
+  </w:style>
 </w:styles>
 </file>
 

</xml_diff>

<commit_message>
Blog + Admin panel
1)Add second language to the admin panel.
2) Full blog layout in progress
</commit_message>
<xml_diff>
--- a/TODO.docx
+++ b/TODO.docx
@@ -748,7 +748,13 @@
         </w:numPr>
       </w:pPr>
       <w:r>
-        <w:t>Clean code from errors make more readable</w:t>
+        <w:t xml:space="preserve">Clean code from errors </w:t>
+      </w:r>
+      <w:r>
+        <w:t>,</w:t>
+      </w:r>
+      <w:r>
+        <w:t>make more readable</w:t>
       </w:r>
     </w:p>
     <w:p>
@@ -912,8 +918,14 @@
           <w:ilvl w:val="0"/>
           <w:numId w:val="1"/>
         </w:numPr>
-      </w:pPr>
-      <w:r>
+        <w:rPr>
+          <w:color w:val="92D050"/>
+        </w:rPr>
+      </w:pPr>
+      <w:r>
+        <w:rPr>
+          <w:color w:val="92D050"/>
+        </w:rPr>
         <w:t>Add form for mailing</w:t>
       </w:r>
     </w:p>
@@ -924,8 +936,14 @@
           <w:ilvl w:val="1"/>
           <w:numId w:val="1"/>
         </w:numPr>
-      </w:pPr>
-      <w:r>
+        <w:rPr>
+          <w:color w:val="92D050"/>
+        </w:rPr>
+      </w:pPr>
+      <w:r>
+        <w:rPr>
+          <w:color w:val="92D050"/>
+        </w:rPr>
         <w:t>Datapicker has bad layout</w:t>
       </w:r>
     </w:p>
@@ -936,8 +954,14 @@
           <w:ilvl w:val="0"/>
           <w:numId w:val="1"/>
         </w:numPr>
-      </w:pPr>
-      <w:r>
+        <w:rPr>
+          <w:color w:val="92D050"/>
+        </w:rPr>
+      </w:pPr>
+      <w:r>
+        <w:rPr>
+          <w:color w:val="92D050"/>
+        </w:rPr>
         <w:t>Add response of customers;</w:t>
       </w:r>
     </w:p>
@@ -948,8 +972,14 @@
           <w:ilvl w:val="1"/>
           <w:numId w:val="1"/>
         </w:numPr>
-      </w:pPr>
-      <w:r>
+        <w:rPr>
+          <w:color w:val="92D050"/>
+        </w:rPr>
+      </w:pPr>
+      <w:r>
+        <w:rPr>
+          <w:color w:val="92D050"/>
+        </w:rPr>
         <w:t>Create new tab to admin panel to add response;</w:t>
       </w:r>
     </w:p>
@@ -960,8 +990,14 @@
           <w:ilvl w:val="1"/>
           <w:numId w:val="1"/>
         </w:numPr>
-      </w:pPr>
-      <w:r>
+        <w:rPr>
+          <w:color w:val="92D050"/>
+        </w:rPr>
+      </w:pPr>
+      <w:r>
+        <w:rPr>
+          <w:color w:val="92D050"/>
+        </w:rPr>
         <w:t xml:space="preserve">Feedback page ask and perform layout; </w:t>
       </w:r>
     </w:p>
@@ -1327,43 +1363,111 @@
         </w:numPr>
         <w:rPr>
           <w:rFonts w:cs="FreeSans"/>
+          <w:color w:val="92D050"/>
           <w:szCs w:val="24"/>
         </w:rPr>
       </w:pPr>
       <w:r>
+        <w:rPr>
+          <w:rFonts w:cs="FreeSans"/>
+          <w:color w:val="92D050"/>
+          <w:szCs w:val="24"/>
+        </w:rPr>
+        <w:t>Edit</w:t>
+      </w:r>
+      <w:r>
+        <w:rPr>
+          <w:rFonts w:cs="FreeSans"/>
+          <w:color w:val="92D050"/>
+          <w:szCs w:val="24"/>
+        </w:rPr>
+        <w:t xml:space="preserve"> “preview” photo</w:t>
+      </w:r>
+      <w:r>
+        <w:rPr>
+          <w:rFonts w:cs="FreeSans"/>
+          <w:color w:val="92D050"/>
+          <w:szCs w:val="24"/>
+        </w:rPr>
+        <w:t xml:space="preserve"> not change</w:t>
+      </w:r>
+      <w:r>
+        <w:rPr>
+          <w:rFonts w:cs="FreeSans"/>
+          <w:color w:val="92D050"/>
+          <w:szCs w:val="24"/>
+        </w:rPr>
+        <w:t xml:space="preserve"> </w:t>
+      </w:r>
+      <w:r>
+        <w:rPr>
+          <w:rFonts w:cs="FreeSans"/>
+          <w:color w:val="92D050"/>
+          <w:szCs w:val="24"/>
+        </w:rPr>
+        <w:t>(cache or something)!</w:t>
+      </w:r>
+    </w:p>
+    <w:p>
+      <w:pPr>
+        <w:pStyle w:val="a5"/>
+        <w:numPr>
+          <w:ilvl w:val="0"/>
+          <w:numId w:val="3"/>
+        </w:numPr>
+        <w:rPr>
+          <w:rFonts w:cs="FreeSans"/>
+          <w:color w:val="92D050"/>
+          <w:szCs w:val="24"/>
+        </w:rPr>
+      </w:pPr>
+      <w:r>
+        <w:rPr>
+          <w:rFonts w:cs="FreeSans"/>
+          <w:color w:val="92D050"/>
+          <w:szCs w:val="24"/>
+        </w:rPr>
+        <w:t>Change font to PT Sans</w:t>
+      </w:r>
+    </w:p>
+    <w:p>
+      <w:pPr>
+        <w:pStyle w:val="a5"/>
+        <w:numPr>
+          <w:ilvl w:val="0"/>
+          <w:numId w:val="3"/>
+        </w:numPr>
         <w:rPr>
           <w:rFonts w:cs="FreeSans"/>
           <w:szCs w:val="24"/>
         </w:rPr>
-        <w:t>Edit</w:t>
-      </w:r>
+      </w:pPr>
       <w:r>
         <w:rPr>
           <w:rFonts w:cs="FreeSans"/>
           <w:szCs w:val="24"/>
         </w:rPr>
-        <w:t xml:space="preserve"> “preview” photo</w:t>
-      </w:r>
-      <w:r>
+        <w:t>Instagram photo compress</w:t>
+      </w:r>
+    </w:p>
+    <w:p>
+      <w:pPr>
+        <w:pStyle w:val="a5"/>
+        <w:numPr>
+          <w:ilvl w:val="0"/>
+          <w:numId w:val="3"/>
+        </w:numPr>
         <w:rPr>
           <w:rFonts w:cs="FreeSans"/>
           <w:szCs w:val="24"/>
         </w:rPr>
-        <w:t xml:space="preserve"> not change</w:t>
-      </w:r>
+      </w:pPr>
       <w:r>
         <w:rPr>
           <w:rFonts w:cs="FreeSans"/>
           <w:szCs w:val="24"/>
         </w:rPr>
-        <w:t xml:space="preserve"> </w:t>
-      </w:r>
-      <w:r>
-        <w:rPr>
-          <w:rFonts w:cs="FreeSans"/>
-          <w:szCs w:val="24"/>
-        </w:rPr>
-        <w:t>(cache or something)!</w:t>
+        <w:t>Enable caching of insta-photo</w:t>
       </w:r>
     </w:p>
     <w:p>
@@ -1383,66 +1487,6 @@
         <w:rPr>
           <w:rFonts w:cs="FreeSans"/>
           <w:color w:val="92D050"/>
-          <w:szCs w:val="24"/>
-        </w:rPr>
-        <w:t>Change font to PT Sans</w:t>
-      </w:r>
-    </w:p>
-    <w:p>
-      <w:pPr>
-        <w:pStyle w:val="a5"/>
-        <w:numPr>
-          <w:ilvl w:val="0"/>
-          <w:numId w:val="3"/>
-        </w:numPr>
-        <w:rPr>
-          <w:rFonts w:cs="FreeSans"/>
-          <w:szCs w:val="24"/>
-        </w:rPr>
-      </w:pPr>
-      <w:r>
-        <w:rPr>
-          <w:rFonts w:cs="FreeSans"/>
-          <w:szCs w:val="24"/>
-        </w:rPr>
-        <w:t>Instagram photo compress</w:t>
-      </w:r>
-    </w:p>
-    <w:p>
-      <w:pPr>
-        <w:pStyle w:val="a5"/>
-        <w:numPr>
-          <w:ilvl w:val="0"/>
-          <w:numId w:val="3"/>
-        </w:numPr>
-        <w:rPr>
-          <w:rFonts w:cs="FreeSans"/>
-          <w:szCs w:val="24"/>
-        </w:rPr>
-      </w:pPr>
-      <w:r>
-        <w:rPr>
-          <w:rFonts w:cs="FreeSans"/>
-          <w:szCs w:val="24"/>
-        </w:rPr>
-        <w:t>Enable caching of insta-photo</w:t>
-      </w:r>
-    </w:p>
-    <w:p>
-      <w:pPr>
-        <w:pStyle w:val="a5"/>
-        <w:numPr>
-          <w:ilvl w:val="0"/>
-          <w:numId w:val="3"/>
-        </w:numPr>
-        <w:rPr>
-          <w:rFonts w:cs="FreeSans"/>
-          <w:szCs w:val="24"/>
-        </w:rPr>
-      </w:pPr>
-      <w:r>
-        <w:rPr>
-          <w:rFonts w:cs="FreeSans"/>
           <w:szCs w:val="24"/>
         </w:rPr>
         <w:t>Name conflict for folder;</w:t>
@@ -1507,8 +1551,14 @@
       <w:pPr>
         <w:pStyle w:val="Standard"/>
         <w:ind w:left="720"/>
-      </w:pPr>
-      <w:r>
+        <w:rPr>
+          <w:color w:val="92D050"/>
+        </w:rPr>
+      </w:pPr>
+      <w:r>
+        <w:rPr>
+          <w:color w:val="92D050"/>
+        </w:rPr>
         <w:t>Contacts</w:t>
       </w:r>
     </w:p>
@@ -1519,8 +1569,14 @@
           <w:ilvl w:val="0"/>
           <w:numId w:val="4"/>
         </w:numPr>
-      </w:pPr>
-      <w:r>
+        <w:rPr>
+          <w:color w:val="92D050"/>
+        </w:rPr>
+      </w:pPr>
+      <w:r>
+        <w:rPr>
+          <w:color w:val="92D050"/>
+        </w:rPr>
         <w:t>Datepicker make according layout</w:t>
       </w:r>
     </w:p>
@@ -1597,6 +1653,69 @@
       <w:r>
         <w:t>Blog</w:t>
       </w:r>
+      <w:bookmarkStart w:id="1" w:name="_GoBack"/>
+      <w:bookmarkEnd w:id="1"/>
+    </w:p>
+    <w:p>
+      <w:pPr>
+        <w:pStyle w:val="Standard"/>
+        <w:ind w:left="709"/>
+      </w:pPr>
+      <w:r>
+        <w:rPr>
+          <w:noProof/>
+          <w:lang w:val="ru-RU" w:eastAsia="ru-RU" w:bidi="ar-SA"/>
+        </w:rPr>
+        <w:lastRenderedPageBreak/>
+        <w:drawing>
+          <wp:inline distT="0" distB="0" distL="0" distR="0">
+            <wp:extent cx="5233090" cy="4360850"/>
+            <wp:effectExtent l="0" t="0" r="5715" b="1905"/>
+            <wp:docPr id="5" name="Рисунок 5" descr="C:\Users\zvorskyi\Downloads\Telegram Desktop\site-blog2.jpg"/>
+            <wp:cNvGraphicFramePr>
+              <a:graphicFrameLocks xmlns:a="http://schemas.openxmlformats.org/drawingml/2006/main" noChangeAspect="1"/>
+            </wp:cNvGraphicFramePr>
+            <a:graphic xmlns:a="http://schemas.openxmlformats.org/drawingml/2006/main">
+              <a:graphicData uri="http://schemas.openxmlformats.org/drawingml/2006/picture">
+                <pic:pic xmlns:pic="http://schemas.openxmlformats.org/drawingml/2006/picture">
+                  <pic:nvPicPr>
+                    <pic:cNvPr id="0" name="Picture 2" descr="C:\Users\zvorskyi\Downloads\Telegram Desktop\site-blog2.jpg"/>
+                    <pic:cNvPicPr>
+                      <a:picLocks noChangeAspect="1" noChangeArrowheads="1"/>
+                    </pic:cNvPicPr>
+                  </pic:nvPicPr>
+                  <pic:blipFill>
+                    <a:blip r:embed="rId9" cstate="print">
+                      <a:extLst>
+                        <a:ext uri="{28A0092B-C50C-407E-A947-70E740481C1C}">
+                          <a14:useLocalDpi xmlns:a14="http://schemas.microsoft.com/office/drawing/2010/main" val="0"/>
+                        </a:ext>
+                      </a:extLst>
+                    </a:blip>
+                    <a:srcRect/>
+                    <a:stretch>
+                      <a:fillRect/>
+                    </a:stretch>
+                  </pic:blipFill>
+                  <pic:spPr bwMode="auto">
+                    <a:xfrm>
+                      <a:off x="0" y="0"/>
+                      <a:ext cx="5233604" cy="4361278"/>
+                    </a:xfrm>
+                    <a:prstGeom prst="rect">
+                      <a:avLst/>
+                    </a:prstGeom>
+                    <a:noFill/>
+                    <a:ln>
+                      <a:noFill/>
+                    </a:ln>
+                  </pic:spPr>
+                </pic:pic>
+              </a:graphicData>
+            </a:graphic>
+          </wp:inline>
+        </w:drawing>
+      </w:r>
     </w:p>
     <w:p>
       <w:pPr>
@@ -1616,7 +1735,6 @@
         </w:rPr>
         <w:t xml:space="preserve"> </w:t>
       </w:r>
-      <w:bookmarkStart w:id="1" w:name="_GoBack"/>
       <w:r>
         <w:rPr>
           <w:noProof/>
@@ -1638,7 +1756,7 @@
                     <pic:cNvPicPr/>
                   </pic:nvPicPr>
                   <pic:blipFill>
-                    <a:blip r:embed="rId9"/>
+                    <a:blip r:embed="rId10"/>
                     <a:stretch>
                       <a:fillRect/>
                     </a:stretch>
@@ -1658,7 +1776,6 @@
           </wp:inline>
         </w:drawing>
       </w:r>
-      <w:bookmarkEnd w:id="1"/>
     </w:p>
     <w:p>
       <w:pPr>
@@ -1684,7 +1801,6 @@
         <w:pStyle w:val="Standard"/>
       </w:pPr>
       <w:r>
-        <w:lastRenderedPageBreak/>
         <w:t>Update php.ini</w:t>
       </w:r>
     </w:p>

</xml_diff>

<commit_message>
blogs due to TD, Feedbacks start to layout
</commit_message>
<xml_diff>
--- a/TODO.docx
+++ b/TODO.docx
@@ -1099,7 +1099,7 @@
                     </pic:cNvPicPr>
                   </pic:nvPicPr>
                   <pic:blipFill rotWithShape="1">
-                    <a:blip r:embed="rId7" cstate="print">
+                    <a:blip r:embed="rId8" cstate="print">
                       <a:extLst>
                         <a:ext uri="{28A0092B-C50C-407E-A947-70E740481C1C}">
                           <a14:useLocalDpi xmlns:a14="http://schemas.microsoft.com/office/drawing/2010/main" val="0"/>
@@ -1505,8 +1505,8 @@
         </w:rPr>
         <w:drawing>
           <wp:inline distT="0" distB="0" distL="0" distR="0" wp14:anchorId="34E781DD" wp14:editId="58B0DFD2">
-            <wp:extent cx="3609975" cy="4031708"/>
-            <wp:effectExtent l="0" t="0" r="0" b="6985"/>
+            <wp:extent cx="3211373" cy="3586539"/>
+            <wp:effectExtent l="0" t="0" r="8255" b="0"/>
             <wp:docPr id="1" name="Рисунок 1"/>
             <wp:cNvGraphicFramePr>
               <a:graphicFrameLocks xmlns:a="http://schemas.openxmlformats.org/drawingml/2006/main" noChangeAspect="1"/>
@@ -1519,14 +1519,14 @@
                     <pic:cNvPicPr/>
                   </pic:nvPicPr>
                   <pic:blipFill rotWithShape="1">
-                    <a:blip r:embed="rId8"/>
+                    <a:blip r:embed="rId9"/>
                     <a:srcRect l="28328" r="27886"/>
                     <a:stretch/>
                   </pic:blipFill>
                   <pic:spPr bwMode="auto">
                     <a:xfrm>
                       <a:off x="0" y="0"/>
-                      <a:ext cx="3610990" cy="4032841"/>
+                      <a:ext cx="3213278" cy="3588667"/>
                     </a:xfrm>
                     <a:prstGeom prst="rect">
                       <a:avLst/>
@@ -1643,18 +1643,17 @@
     <w:p>
       <w:pPr>
         <w:pStyle w:val="Standard"/>
-      </w:pPr>
-    </w:p>
-    <w:p>
-      <w:pPr>
-        <w:pStyle w:val="Standard"/>
         <w:ind w:left="709"/>
-      </w:pPr>
-      <w:r>
+        <w:rPr>
+          <w:color w:val="FF0000"/>
+        </w:rPr>
+      </w:pPr>
+      <w:r>
+        <w:rPr>
+          <w:color w:val="FF0000"/>
+        </w:rPr>
         <w:t>Blog</w:t>
       </w:r>
-      <w:bookmarkStart w:id="1" w:name="_GoBack"/>
-      <w:bookmarkEnd w:id="1"/>
     </w:p>
     <w:p>
       <w:pPr>
@@ -1666,11 +1665,10 @@
           <w:noProof/>
           <w:lang w:val="ru-RU" w:eastAsia="ru-RU" w:bidi="ar-SA"/>
         </w:rPr>
-        <w:lastRenderedPageBreak/>
         <w:drawing>
           <wp:inline distT="0" distB="0" distL="0" distR="0">
-            <wp:extent cx="5233090" cy="4360850"/>
-            <wp:effectExtent l="0" t="0" r="5715" b="1905"/>
+            <wp:extent cx="2735580" cy="2983627"/>
+            <wp:effectExtent l="0" t="0" r="7620" b="7620"/>
             <wp:docPr id="5" name="Рисунок 5" descr="C:\Users\zvorskyi\Downloads\Telegram Desktop\site-blog2.jpg"/>
             <wp:cNvGraphicFramePr>
               <a:graphicFrameLocks xmlns:a="http://schemas.openxmlformats.org/drawingml/2006/main" noChangeAspect="1"/>
@@ -1684,23 +1682,21 @@
                       <a:picLocks noChangeAspect="1" noChangeArrowheads="1"/>
                     </pic:cNvPicPr>
                   </pic:nvPicPr>
-                  <pic:blipFill>
-                    <a:blip r:embed="rId9" cstate="print">
+                  <pic:blipFill rotWithShape="1">
+                    <a:blip r:embed="rId10" cstate="print">
                       <a:extLst>
                         <a:ext uri="{28A0092B-C50C-407E-A947-70E740481C1C}">
                           <a14:useLocalDpi xmlns:a14="http://schemas.microsoft.com/office/drawing/2010/main" val="0"/>
                         </a:ext>
                       </a:extLst>
                     </a:blip>
-                    <a:srcRect/>
-                    <a:stretch>
-                      <a:fillRect/>
-                    </a:stretch>
+                    <a:srcRect l="22790" r="28843" b="30704"/>
+                    <a:stretch/>
                   </pic:blipFill>
                   <pic:spPr bwMode="auto">
                     <a:xfrm>
                       <a:off x="0" y="0"/>
-                      <a:ext cx="5233604" cy="4361278"/>
+                      <a:ext cx="2741736" cy="2990341"/>
                     </a:xfrm>
                     <a:prstGeom prst="rect">
                       <a:avLst/>
@@ -1709,6 +1705,11 @@
                     <a:ln>
                       <a:noFill/>
                     </a:ln>
+                    <a:extLst>
+                      <a:ext uri="{53640926-AAD7-44D8-BBD7-CCE9431645EC}">
+                        <a14:shadowObscured xmlns:a14="http://schemas.microsoft.com/office/drawing/2010/main"/>
+                      </a:ext>
+                    </a:extLst>
                   </pic:spPr>
                 </pic:pic>
               </a:graphicData>
@@ -1726,6 +1727,7 @@
         </w:numPr>
       </w:pPr>
       <w:r>
+        <w:lastRenderedPageBreak/>
         <w:t>Add subcontractor (wedding specialist)</w:t>
       </w:r>
       <w:r>
@@ -1735,6 +1737,149 @@
         </w:rPr>
         <w:t xml:space="preserve"> </w:t>
       </w:r>
+    </w:p>
+    <w:p>
+      <w:pPr>
+        <w:pStyle w:val="Standard"/>
+        <w:numPr>
+          <w:ilvl w:val="0"/>
+          <w:numId w:val="5"/>
+        </w:numPr>
+      </w:pPr>
+      <w:r>
+        <w:rPr>
+          <w:color w:val="FF0000"/>
+        </w:rPr>
+        <w:t xml:space="preserve">Организация </w:t>
+      </w:r>
+      <w:r>
+        <w:t xml:space="preserve">– </w:t>
+      </w:r>
+      <w:hyperlink r:id="rId11" w:history="1">
+        <w:r>
+          <w:rPr>
+            <w:rStyle w:val="a6"/>
+          </w:rPr>
+          <w:t>Velvet Event</w:t>
+        </w:r>
+      </w:hyperlink>
+      <w:r>
+        <w:t xml:space="preserve"> | Декор и Флористика –</w:t>
+      </w:r>
+      <w:hyperlink r:id="rId12" w:history="1">
+        <w:r>
+          <w:rPr>
+            <w:rStyle w:val="a6"/>
+          </w:rPr>
+          <w:t xml:space="preserve"> Magic Décor</w:t>
+        </w:r>
+      </w:hyperlink>
+      <w:r>
+        <w:t xml:space="preserve"> | Платье –</w:t>
+      </w:r>
+      <w:hyperlink r:id="rId13" w:history="1">
+        <w:r>
+          <w:rPr>
+            <w:rStyle w:val="a6"/>
+          </w:rPr>
+          <w:t xml:space="preserve"> Esty Style</w:t>
+        </w:r>
+      </w:hyperlink>
+      <w:r>
+        <w:t xml:space="preserve"> | Костюм жениха – </w:t>
+      </w:r>
+      <w:hyperlink r:id="rId14" w:history="1">
+        <w:r>
+          <w:rPr>
+            <w:rStyle w:val="a6"/>
+          </w:rPr>
+          <w:t>Zara</w:t>
+        </w:r>
+      </w:hyperlink>
+      <w:r>
+        <w:t xml:space="preserve"> | Стилист – </w:t>
+      </w:r>
+      <w:hyperlink r:id="rId15" w:history="1">
+        <w:r>
+          <w:rPr>
+            <w:rStyle w:val="a6"/>
+          </w:rPr>
+          <w:t>Алина Пантус</w:t>
+        </w:r>
+      </w:hyperlink>
+      <w:r>
+        <w:t xml:space="preserve"> | Видео – </w:t>
+      </w:r>
+      <w:hyperlink r:id="rId16" w:history="1">
+        <w:r>
+          <w:rPr>
+            <w:rStyle w:val="a6"/>
+          </w:rPr>
+          <w:t>Виталий Пантус</w:t>
+        </w:r>
+      </w:hyperlink>
+      <w:r>
+        <w:t xml:space="preserve"> | Кейтеринг – </w:t>
+      </w:r>
+      <w:hyperlink r:id="rId17" w:history="1">
+        <w:r>
+          <w:rPr>
+            <w:rStyle w:val="a6"/>
+          </w:rPr>
+          <w:t>Фигаро</w:t>
+        </w:r>
+      </w:hyperlink>
+      <w:r>
+        <w:t xml:space="preserve"> | Полиграфия – </w:t>
+      </w:r>
+      <w:hyperlink r:id="rId18" w:history="1">
+        <w:r>
+          <w:rPr>
+            <w:rStyle w:val="a6"/>
+          </w:rPr>
+          <w:t>Ananas</w:t>
+        </w:r>
+      </w:hyperlink>
+      <w:r>
+        <w:t xml:space="preserve"> | Торт – </w:t>
+      </w:r>
+      <w:hyperlink r:id="rId19" w:history="1">
+        <w:r>
+          <w:rPr>
+            <w:rStyle w:val="a6"/>
+          </w:rPr>
+          <w:t>Катерина Велигура</w:t>
+        </w:r>
+      </w:hyperlink>
+      <w:r>
+        <w:t xml:space="preserve"> | </w:t>
+      </w:r>
+      <w:r>
+        <w:rPr>
+          <w:color w:val="FF0000"/>
+        </w:rPr>
+        <w:t xml:space="preserve">Кавер </w:t>
+      </w:r>
+      <w:r>
+        <w:t xml:space="preserve">группа - </w:t>
+      </w:r>
+      <w:hyperlink r:id="rId20" w:history="1">
+        <w:r>
+          <w:rPr>
+            <w:rStyle w:val="a6"/>
+          </w:rPr>
+          <w:t>Комиксы</w:t>
+        </w:r>
+      </w:hyperlink>
+    </w:p>
+    <w:p>
+      <w:pPr>
+        <w:pStyle w:val="Standard"/>
+        <w:numPr>
+          <w:ilvl w:val="0"/>
+          <w:numId w:val="5"/>
+        </w:numPr>
+      </w:pPr>
       <w:r>
         <w:rPr>
           <w:noProof/>
@@ -1756,7 +1901,7 @@
                     <pic:cNvPicPr/>
                   </pic:nvPicPr>
                   <pic:blipFill>
-                    <a:blip r:embed="rId10"/>
+                    <a:blip r:embed="rId21"/>
                     <a:stretch>
                       <a:fillRect/>
                     </a:stretch>
@@ -1790,6 +1935,175 @@
       <w:pPr>
         <w:pStyle w:val="Standard"/>
       </w:pPr>
+      <w:r>
+        <w:tab/>
+        <w:t>4) about me out of div fix</w:t>
+      </w:r>
+    </w:p>
+    <w:p>
+      <w:pPr>
+        <w:pStyle w:val="Standard"/>
+      </w:pPr>
+      <w:r>
+        <w:tab/>
+        <w:t xml:space="preserve">5) panel should be </w:t>
+      </w:r>
+      <w:r>
+        <w:t>scrollable</w:t>
+      </w:r>
+    </w:p>
+    <w:p>
+      <w:pPr>
+        <w:pStyle w:val="Standard"/>
+        <w:rPr>
+          <w:color w:val="92D050"/>
+        </w:rPr>
+      </w:pPr>
+      <w:r>
+        <w:tab/>
+      </w:r>
+      <w:r>
+        <w:rPr>
+          <w:color w:val="92D050"/>
+        </w:rPr>
+        <w:t>6) edit</w:t>
+      </w:r>
+      <w:r>
+        <w:rPr>
+          <w:color w:val="92D050"/>
+        </w:rPr>
+        <w:t xml:space="preserve"> </w:t>
+      </w:r>
+      <w:r>
+        <w:rPr>
+          <w:color w:val="92D050"/>
+        </w:rPr>
+        <w:t>Admin bar</w:t>
+      </w:r>
+      <w:r>
+        <w:rPr>
+          <w:color w:val="92D050"/>
+        </w:rPr>
+        <w:t xml:space="preserve"> to </w:t>
+      </w:r>
+      <w:bookmarkStart w:id="1" w:name="_GoBack"/>
+      <w:r>
+        <w:rPr>
+          <w:color w:val="92D050"/>
+        </w:rPr>
+        <w:t>get prev data</w:t>
+      </w:r>
+    </w:p>
+    <w:p>
+      <w:pPr>
+        <w:pStyle w:val="Standard"/>
+        <w:rPr>
+          <w:color w:val="92D050"/>
+        </w:rPr>
+      </w:pPr>
+      <w:r>
+        <w:rPr>
+          <w:color w:val="92D050"/>
+        </w:rPr>
+        <w:tab/>
+        <w:t>7) map edit Admin for subcontractors</w:t>
+      </w:r>
+    </w:p>
+    <w:bookmarkEnd w:id="1"/>
+    <w:p>
+      <w:pPr>
+        <w:pStyle w:val="Standard"/>
+        <w:ind w:left="1069" w:firstLine="349"/>
+      </w:pPr>
+    </w:p>
+    <w:p>
+      <w:pPr>
+        <w:pStyle w:val="Standard"/>
+        <w:ind w:left="1069" w:firstLine="349"/>
+        <w:rPr>
+          <w:color w:val="FF0000"/>
+        </w:rPr>
+      </w:pPr>
+      <w:r>
+        <w:rPr>
+          <w:color w:val="FF0000"/>
+        </w:rPr>
+        <w:t>F</w:t>
+      </w:r>
+      <w:r>
+        <w:rPr>
+          <w:color w:val="FF0000"/>
+        </w:rPr>
+        <w:t>eedbacks</w:t>
+      </w:r>
+    </w:p>
+    <w:p>
+      <w:pPr>
+        <w:pStyle w:val="Standard"/>
+        <w:ind w:left="1069" w:firstLine="349"/>
+      </w:pPr>
+      <w:r>
+        <w:rPr>
+          <w:noProof/>
+          <w:lang w:val="ru-RU" w:eastAsia="ru-RU" w:bidi="ar-SA"/>
+        </w:rPr>
+        <w:drawing>
+          <wp:inline distT="0" distB="0" distL="0" distR="0">
+            <wp:extent cx="2571750" cy="3587115"/>
+            <wp:effectExtent l="0" t="0" r="0" b="0"/>
+            <wp:docPr id="4" name="Рисунок 4" descr="C:\Users\zvorskyi\Downloads\Telegram Desktop\site-feedback.jpg"/>
+            <wp:cNvGraphicFramePr>
+              <a:graphicFrameLocks xmlns:a="http://schemas.openxmlformats.org/drawingml/2006/main" noChangeAspect="1"/>
+            </wp:cNvGraphicFramePr>
+            <a:graphic xmlns:a="http://schemas.openxmlformats.org/drawingml/2006/main">
+              <a:graphicData uri="http://schemas.openxmlformats.org/drawingml/2006/picture">
+                <pic:pic xmlns:pic="http://schemas.openxmlformats.org/drawingml/2006/picture">
+                  <pic:nvPicPr>
+                    <pic:cNvPr id="0" name="Picture 1" descr="C:\Users\zvorskyi\Downloads\Telegram Desktop\site-feedback.jpg"/>
+                    <pic:cNvPicPr>
+                      <a:picLocks noChangeAspect="1" noChangeArrowheads="1"/>
+                    </pic:cNvPicPr>
+                  </pic:nvPicPr>
+                  <pic:blipFill rotWithShape="1">
+                    <a:blip r:embed="rId22" cstate="print">
+                      <a:extLst>
+                        <a:ext uri="{28A0092B-C50C-407E-A947-70E740481C1C}">
+                          <a14:useLocalDpi xmlns:a14="http://schemas.microsoft.com/office/drawing/2010/main" val="0"/>
+                        </a:ext>
+                      </a:extLst>
+                    </a:blip>
+                    <a:srcRect l="27913" r="30054" b="29648"/>
+                    <a:stretch/>
+                  </pic:blipFill>
+                  <pic:spPr bwMode="auto">
+                    <a:xfrm>
+                      <a:off x="0" y="0"/>
+                      <a:ext cx="2572419" cy="3588048"/>
+                    </a:xfrm>
+                    <a:prstGeom prst="rect">
+                      <a:avLst/>
+                    </a:prstGeom>
+                    <a:noFill/>
+                    <a:ln>
+                      <a:noFill/>
+                    </a:ln>
+                    <a:extLst>
+                      <a:ext uri="{53640926-AAD7-44D8-BBD7-CCE9431645EC}">
+                        <a14:shadowObscured xmlns:a14="http://schemas.microsoft.com/office/drawing/2010/main"/>
+                      </a:ext>
+                    </a:extLst>
+                  </pic:spPr>
+                </pic:pic>
+              </a:graphicData>
+            </a:graphic>
+          </wp:inline>
+        </w:drawing>
+      </w:r>
+    </w:p>
+    <w:p>
+      <w:pPr>
+        <w:pStyle w:val="Standard"/>
+      </w:pPr>
     </w:p>
     <w:p>
       <w:pPr>
@@ -1922,11 +2236,6 @@
           <w:szCs w:val="23"/>
           <w:shd w:val="clear" w:color="auto" w:fill="FFFFFF"/>
         </w:rPr>
-      </w:pPr>
-    </w:p>
-    <w:p>
-      <w:pPr>
-        <w:pStyle w:val="Standard"/>
       </w:pPr>
     </w:p>
     <w:sectPr>
@@ -2965,6 +3274,18 @@
       <w:szCs w:val="21"/>
     </w:rPr>
   </w:style>
+  <w:style w:type="character" w:styleId="a6">
+    <w:name w:val="Hyperlink"/>
+    <w:basedOn w:val="a0"/>
+    <w:uiPriority w:val="99"/>
+    <w:semiHidden/>
+    <w:unhideWhenUsed/>
+    <w:rsid w:val="00B26718"/>
+    <w:rPr>
+      <w:color w:val="0000FF"/>
+      <w:u w:val="single"/>
+    </w:rPr>
+  </w:style>
 </w:styles>
 </file>
 
@@ -3251,4 +3572,16 @@
   <a:objectDefaults/>
   <a:extraClrSchemeLst/>
 </a:theme>
+</file>
+
+<file path=customXml/item1.xml><?xml version="1.0" encoding="utf-8"?>
+<b:Sources xmlns:b="http://schemas.openxmlformats.org/officeDocument/2006/bibliography" xmlns="http://schemas.openxmlformats.org/officeDocument/2006/bibliography" SelectedStyle="\APASixthEditionOfficeOnline.xsl" StyleName="APA" Version="6"/>
+</file>
+
+<file path=customXml/itemProps1.xml><?xml version="1.0" encoding="utf-8"?>
+<ds:datastoreItem xmlns:ds="http://schemas.openxmlformats.org/officeDocument/2006/customXml" ds:itemID="{1F56E164-F5A8-4185-9B81-19BDC6A740A6}">
+  <ds:schemaRefs>
+    <ds:schemaRef ds:uri="http://schemas.openxmlformats.org/officeDocument/2006/bibliography"/>
+  </ds:schemaRefs>
+</ds:datastoreItem>
 </file>
</xml_diff>

<commit_message>
Services page in progress
</commit_message>
<xml_diff>
--- a/TODO.docx
+++ b/TODO.docx
@@ -1984,14 +1984,7 @@
         <w:rPr>
           <w:color w:val="92D050"/>
         </w:rPr>
-        <w:t xml:space="preserve"> to </w:t>
-      </w:r>
-      <w:bookmarkStart w:id="1" w:name="_GoBack"/>
-      <w:r>
-        <w:rPr>
-          <w:color w:val="92D050"/>
-        </w:rPr>
-        <w:t>get prev data</w:t>
+        <w:t xml:space="preserve"> to get prev data</w:t>
       </w:r>
     </w:p>
     <w:p>
@@ -2009,7 +2002,6 @@
         <w:t>7) map edit Admin for subcontractors</w:t>
       </w:r>
     </w:p>
-    <w:bookmarkEnd w:id="1"/>
     <w:p>
       <w:pPr>
         <w:pStyle w:val="Standard"/>
@@ -2104,6 +2096,71 @@
       <w:pPr>
         <w:pStyle w:val="Standard"/>
       </w:pPr>
+      <w:r>
+        <w:t>Services</w:t>
+      </w:r>
+    </w:p>
+    <w:p>
+      <w:pPr>
+        <w:pStyle w:val="Standard"/>
+      </w:pPr>
+      <w:bookmarkStart w:id="1" w:name="_GoBack"/>
+      <w:r>
+        <w:rPr>
+          <w:noProof/>
+          <w:lang w:val="ru-RU" w:eastAsia="ru-RU" w:bidi="ar-SA"/>
+        </w:rPr>
+        <w:lastRenderedPageBreak/>
+        <w:drawing>
+          <wp:inline distT="0" distB="0" distL="0" distR="0">
+            <wp:extent cx="6120130" cy="5099462"/>
+            <wp:effectExtent l="0" t="0" r="0" b="6350"/>
+            <wp:docPr id="6" name="Рисунок 6" descr="C:\xampp\htdocs\OlyaSun\Inputs\site-services.jpg"/>
+            <wp:cNvGraphicFramePr>
+              <a:graphicFrameLocks xmlns:a="http://schemas.openxmlformats.org/drawingml/2006/main" noChangeAspect="1"/>
+            </wp:cNvGraphicFramePr>
+            <a:graphic xmlns:a="http://schemas.openxmlformats.org/drawingml/2006/main">
+              <a:graphicData uri="http://schemas.openxmlformats.org/drawingml/2006/picture">
+                <pic:pic xmlns:pic="http://schemas.openxmlformats.org/drawingml/2006/picture">
+                  <pic:nvPicPr>
+                    <pic:cNvPr id="0" name="Picture 1" descr="C:\xampp\htdocs\OlyaSun\Inputs\site-services.jpg"/>
+                    <pic:cNvPicPr>
+                      <a:picLocks noChangeAspect="1" noChangeArrowheads="1"/>
+                    </pic:cNvPicPr>
+                  </pic:nvPicPr>
+                  <pic:blipFill>
+                    <a:blip r:embed="rId23" cstate="print">
+                      <a:extLst>
+                        <a:ext uri="{28A0092B-C50C-407E-A947-70E740481C1C}">
+                          <a14:useLocalDpi xmlns:a14="http://schemas.microsoft.com/office/drawing/2010/main" val="0"/>
+                        </a:ext>
+                      </a:extLst>
+                    </a:blip>
+                    <a:srcRect/>
+                    <a:stretch>
+                      <a:fillRect/>
+                    </a:stretch>
+                  </pic:blipFill>
+                  <pic:spPr bwMode="auto">
+                    <a:xfrm>
+                      <a:off x="0" y="0"/>
+                      <a:ext cx="6120130" cy="5099462"/>
+                    </a:xfrm>
+                    <a:prstGeom prst="rect">
+                      <a:avLst/>
+                    </a:prstGeom>
+                    <a:noFill/>
+                    <a:ln>
+                      <a:noFill/>
+                    </a:ln>
+                  </pic:spPr>
+                </pic:pic>
+              </a:graphicData>
+            </a:graphic>
+          </wp:inline>
+        </w:drawing>
+      </w:r>
+      <w:bookmarkEnd w:id="1"/>
     </w:p>
     <w:p>
       <w:pPr>
@@ -3579,7 +3636,7 @@
 </file>
 
 <file path=customXml/itemProps1.xml><?xml version="1.0" encoding="utf-8"?>
-<ds:datastoreItem xmlns:ds="http://schemas.openxmlformats.org/officeDocument/2006/customXml" ds:itemID="{1F56E164-F5A8-4185-9B81-19BDC6A740A6}">
+<ds:datastoreItem xmlns:ds="http://schemas.openxmlformats.org/officeDocument/2006/customXml" ds:itemID="{BAD4CA31-2ED0-47F6-809B-8149CF87B51B}">
   <ds:schemaRefs>
     <ds:schemaRef ds:uri="http://schemas.openxmlformats.org/officeDocument/2006/bibliography"/>
   </ds:schemaRefs>

</xml_diff>

<commit_message>
htaccess  configuration and step for two language
</commit_message>
<xml_diff>
--- a/TODO.docx
+++ b/TODO.docx
@@ -1,6 +1,6 @@
 
 <file path=word/document.xml><?xml version="1.0" encoding="utf-8"?>
-<w:document xmlns:wpc="http://schemas.microsoft.com/office/word/2010/wordprocessingCanvas" xmlns:cx="http://schemas.microsoft.com/office/drawing/2014/chartex" xmlns:mc="http://schemas.openxmlformats.org/markup-compatibility/2006" xmlns:o="urn:schemas-microsoft-com:office:office" xmlns:r="http://schemas.openxmlformats.org/officeDocument/2006/relationships" xmlns:m="http://schemas.openxmlformats.org/officeDocument/2006/math" xmlns:v="urn:schemas-microsoft-com:vml" xmlns:wp14="http://schemas.microsoft.com/office/word/2010/wordprocessingDrawing" xmlns:wp="http://schemas.openxmlformats.org/drawingml/2006/wordprocessingDrawing" xmlns:w10="urn:schemas-microsoft-com:office:word" xmlns:w="http://schemas.openxmlformats.org/wordprocessingml/2006/main" xmlns:w14="http://schemas.microsoft.com/office/word/2010/wordml" xmlns:w15="http://schemas.microsoft.com/office/word/2012/wordml" xmlns:w16se="http://schemas.microsoft.com/office/word/2015/wordml/symex" xmlns:wpg="http://schemas.microsoft.com/office/word/2010/wordprocessingGroup" xmlns:wpi="http://schemas.microsoft.com/office/word/2010/wordprocessingInk" xmlns:wne="http://schemas.microsoft.com/office/word/2006/wordml" xmlns:wps="http://schemas.microsoft.com/office/word/2010/wordprocessingShape" mc:Ignorable="w14 w15 w16se wp14">
+<w:document xmlns:wpc="http://schemas.microsoft.com/office/word/2010/wordprocessingCanvas" xmlns:mc="http://schemas.openxmlformats.org/markup-compatibility/2006" xmlns:o="urn:schemas-microsoft-com:office:office" xmlns:r="http://schemas.openxmlformats.org/officeDocument/2006/relationships" xmlns:m="http://schemas.openxmlformats.org/officeDocument/2006/math" xmlns:v="urn:schemas-microsoft-com:vml" xmlns:wp14="http://schemas.microsoft.com/office/word/2010/wordprocessingDrawing" xmlns:wp="http://schemas.openxmlformats.org/drawingml/2006/wordprocessingDrawing" xmlns:w10="urn:schemas-microsoft-com:office:word" xmlns:w="http://schemas.openxmlformats.org/wordprocessingml/2006/main" xmlns:w14="http://schemas.microsoft.com/office/word/2010/wordml" xmlns:wpg="http://schemas.microsoft.com/office/word/2010/wordprocessingGroup" xmlns:wpi="http://schemas.microsoft.com/office/word/2010/wordprocessingInk" xmlns:wne="http://schemas.microsoft.com/office/word/2006/wordml" xmlns:wps="http://schemas.microsoft.com/office/word/2010/wordprocessingShape" mc:Ignorable="w14 wp14">
   <w:body>
     <w:p>
       <w:pPr>
@@ -56,57 +56,115 @@
           <w:color w:val="4F6228" w:themeColor="accent3" w:themeShade="80"/>
         </w:rPr>
         <w:tab/>
-        <w:t>a) bind with MySQL</w:t>
-      </w:r>
-    </w:p>
-    <w:p>
-      <w:pPr>
-        <w:pStyle w:val="Standard"/>
+        <w:t xml:space="preserve">a) </w:t>
+      </w:r>
+      <w:proofErr w:type="gramStart"/>
+      <w:r>
         <w:rPr>
           <w:color w:val="4F6228" w:themeColor="accent3" w:themeShade="80"/>
         </w:rPr>
-      </w:pPr>
+        <w:t>bind</w:t>
+      </w:r>
+      <w:proofErr w:type="gramEnd"/>
       <w:r>
         <w:rPr>
           <w:color w:val="4F6228" w:themeColor="accent3" w:themeShade="80"/>
         </w:rPr>
+        <w:t xml:space="preserve"> with MySQL</w:t>
+      </w:r>
+    </w:p>
+    <w:p>
+      <w:pPr>
+        <w:pStyle w:val="Standard"/>
+        <w:rPr>
+          <w:color w:val="4F6228" w:themeColor="accent3" w:themeShade="80"/>
+        </w:rPr>
+      </w:pPr>
+      <w:r>
+        <w:rPr>
+          <w:color w:val="4F6228" w:themeColor="accent3" w:themeShade="80"/>
+        </w:rPr>
         <w:tab/>
-        <w:t>b) make sorting by visits</w:t>
-      </w:r>
-    </w:p>
-    <w:p>
-      <w:pPr>
-        <w:pStyle w:val="Standard"/>
+        <w:t xml:space="preserve">b) </w:t>
+      </w:r>
+      <w:proofErr w:type="gramStart"/>
+      <w:r>
         <w:rPr>
           <w:color w:val="4F6228" w:themeColor="accent3" w:themeShade="80"/>
         </w:rPr>
-      </w:pPr>
+        <w:t>make</w:t>
+      </w:r>
+      <w:proofErr w:type="gramEnd"/>
       <w:r>
         <w:rPr>
           <w:color w:val="4F6228" w:themeColor="accent3" w:themeShade="80"/>
         </w:rPr>
+        <w:t xml:space="preserve"> sorting by visits</w:t>
+      </w:r>
+    </w:p>
+    <w:p>
+      <w:pPr>
+        <w:pStyle w:val="Standard"/>
+        <w:rPr>
+          <w:color w:val="4F6228" w:themeColor="accent3" w:themeShade="80"/>
+        </w:rPr>
+      </w:pPr>
+      <w:r>
+        <w:rPr>
+          <w:color w:val="4F6228" w:themeColor="accent3" w:themeShade="80"/>
+        </w:rPr>
         <w:tab/>
-        <w:t>c) set counter</w:t>
-      </w:r>
-    </w:p>
-    <w:p>
-      <w:pPr>
-        <w:pStyle w:val="Standard"/>
-        <w:rPr>
-          <w:color w:val="92D050"/>
-        </w:rPr>
-      </w:pPr>
-      <w:r>
-        <w:rPr>
-          <w:color w:val="92D050"/>
-        </w:rPr>
-        <w:t>4) No Pin on firefox</w:t>
-      </w:r>
-      <w:r>
-        <w:rPr>
-          <w:color w:val="92D050"/>
-        </w:rPr>
-        <w:t>(only in my Firefox)</w:t>
+        <w:t xml:space="preserve">c) </w:t>
+      </w:r>
+      <w:proofErr w:type="gramStart"/>
+      <w:r>
+        <w:rPr>
+          <w:color w:val="4F6228" w:themeColor="accent3" w:themeShade="80"/>
+        </w:rPr>
+        <w:t>set</w:t>
+      </w:r>
+      <w:proofErr w:type="gramEnd"/>
+      <w:r>
+        <w:rPr>
+          <w:color w:val="4F6228" w:themeColor="accent3" w:themeShade="80"/>
+        </w:rPr>
+        <w:t xml:space="preserve"> counter</w:t>
+      </w:r>
+    </w:p>
+    <w:p>
+      <w:pPr>
+        <w:pStyle w:val="Standard"/>
+        <w:rPr>
+          <w:color w:val="92D050"/>
+        </w:rPr>
+      </w:pPr>
+      <w:r>
+        <w:rPr>
+          <w:color w:val="92D050"/>
+        </w:rPr>
+        <w:t xml:space="preserve">4) No Pin on </w:t>
+      </w:r>
+      <w:proofErr w:type="spellStart"/>
+      <w:proofErr w:type="gramStart"/>
+      <w:r>
+        <w:rPr>
+          <w:color w:val="92D050"/>
+        </w:rPr>
+        <w:t>firefox</w:t>
+      </w:r>
+      <w:proofErr w:type="spellEnd"/>
+      <w:r>
+        <w:rPr>
+          <w:color w:val="92D050"/>
+        </w:rPr>
+        <w:t>(</w:t>
+      </w:r>
+      <w:proofErr w:type="gramEnd"/>
+      <w:r>
+        <w:rPr>
+          <w:color w:val="92D050"/>
+        </w:rPr>
+        <w:t>only in my Firefox)</w:t>
       </w:r>
     </w:p>
     <w:p>
@@ -121,7 +179,35 @@
           <w:color w:val="92D050"/>
         </w:rPr>
         <w:tab/>
-        <w:t>a) check opera –safary;</w:t>
+        <w:t xml:space="preserve">a) </w:t>
+      </w:r>
+      <w:proofErr w:type="gramStart"/>
+      <w:r>
+        <w:rPr>
+          <w:color w:val="92D050"/>
+        </w:rPr>
+        <w:t>check</w:t>
+      </w:r>
+      <w:proofErr w:type="gramEnd"/>
+      <w:r>
+        <w:rPr>
+          <w:color w:val="92D050"/>
+        </w:rPr>
+        <w:t xml:space="preserve"> opera –</w:t>
+      </w:r>
+      <w:proofErr w:type="spellStart"/>
+      <w:r>
+        <w:rPr>
+          <w:color w:val="92D050"/>
+        </w:rPr>
+        <w:t>safary</w:t>
+      </w:r>
+      <w:proofErr w:type="spellEnd"/>
+      <w:r>
+        <w:rPr>
+          <w:color w:val="92D050"/>
+        </w:rPr>
+        <w:t>;</w:t>
       </w:r>
     </w:p>
     <w:p>
@@ -217,7 +303,21 @@
           <w:color w:val="92D050"/>
         </w:rPr>
         <w:tab/>
-        <w:t>b) add record to DB</w:t>
+        <w:t xml:space="preserve">b) </w:t>
+      </w:r>
+      <w:proofErr w:type="gramStart"/>
+      <w:r>
+        <w:rPr>
+          <w:color w:val="92D050"/>
+        </w:rPr>
+        <w:t>add</w:t>
+      </w:r>
+      <w:proofErr w:type="gramEnd"/>
+      <w:r>
+        <w:rPr>
+          <w:color w:val="92D050"/>
+        </w:rPr>
+        <w:t xml:space="preserve"> record to DB</w:t>
       </w:r>
     </w:p>
     <w:p>
@@ -246,7 +346,21 @@
           <w:color w:val="92D050"/>
         </w:rPr>
         <w:tab/>
-        <w:t>a) generate random hash using md5</w:t>
+        <w:t xml:space="preserve">a) </w:t>
+      </w:r>
+      <w:proofErr w:type="gramStart"/>
+      <w:r>
+        <w:rPr>
+          <w:color w:val="92D050"/>
+        </w:rPr>
+        <w:t>generate</w:t>
+      </w:r>
+      <w:proofErr w:type="gramEnd"/>
+      <w:r>
+        <w:rPr>
+          <w:color w:val="92D050"/>
+        </w:rPr>
+        <w:t xml:space="preserve"> random hash using md5</w:t>
       </w:r>
       <w:r>
         <w:rPr>
@@ -281,7 +395,21 @@
           <w:color w:val="92D050"/>
         </w:rPr>
         <w:tab/>
-        <w:t>a) add delete and edit options</w:t>
+        <w:t xml:space="preserve">a) </w:t>
+      </w:r>
+      <w:proofErr w:type="gramStart"/>
+      <w:r>
+        <w:rPr>
+          <w:color w:val="92D050"/>
+        </w:rPr>
+        <w:t>add</w:t>
+      </w:r>
+      <w:proofErr w:type="gramEnd"/>
+      <w:r>
+        <w:rPr>
+          <w:color w:val="92D050"/>
+        </w:rPr>
+        <w:t xml:space="preserve"> delete and edit options</w:t>
       </w:r>
     </w:p>
     <w:p>
@@ -295,7 +423,21 @@
         <w:rPr>
           <w:color w:val="92D050"/>
         </w:rPr>
-        <w:t>b) make markup of page</w:t>
+        <w:t xml:space="preserve">b) </w:t>
+      </w:r>
+      <w:proofErr w:type="gramStart"/>
+      <w:r>
+        <w:rPr>
+          <w:color w:val="92D050"/>
+        </w:rPr>
+        <w:t>make</w:t>
+      </w:r>
+      <w:proofErr w:type="gramEnd"/>
+      <w:r>
+        <w:rPr>
+          <w:color w:val="92D050"/>
+        </w:rPr>
+        <w:t xml:space="preserve"> markup of page</w:t>
       </w:r>
     </w:p>
     <w:p>
@@ -305,31 +447,173 @@
       <w:r>
         <w:tab/>
       </w:r>
-      <w:r>
-        <w:rPr>
-          <w:color w:val="92D050"/>
-        </w:rPr>
+      <w:proofErr w:type="gramStart"/>
+      <w:r>
+        <w:rPr>
+          <w:color w:val="92D050"/>
+        </w:rPr>
+        <w:t>c</w:t>
+      </w:r>
+      <w:proofErr w:type="gramEnd"/>
+      <w:r>
+        <w:rPr>
+          <w:color w:val="92D050"/>
+        </w:rPr>
+        <w:t xml:space="preserve">) </w:t>
+      </w:r>
+      <w:r>
+        <w:rPr>
+          <w:color w:val="92D050"/>
+        </w:rPr>
+        <w:t xml:space="preserve">if no choose </w:t>
+      </w:r>
+      <w:proofErr w:type="spellStart"/>
+      <w:r>
+        <w:rPr>
+          <w:color w:val="92D050"/>
+        </w:rPr>
+        <w:t>img</w:t>
+      </w:r>
+      <w:proofErr w:type="spellEnd"/>
+      <w:r>
+        <w:rPr>
+          <w:color w:val="92D050"/>
+        </w:rPr>
+        <w:t xml:space="preserve"> -&gt; not update</w:t>
+      </w:r>
+    </w:p>
+    <w:p>
+      <w:pPr>
+        <w:pStyle w:val="Standard"/>
+        <w:rPr>
+          <w:color w:val="92D050"/>
+        </w:rPr>
+      </w:pPr>
+      <w:r>
+        <w:rPr>
+          <w:color w:val="92D050"/>
+        </w:rPr>
+        <w:t>10) Adjust Contacts;</w:t>
+      </w:r>
+    </w:p>
+    <w:p>
+      <w:pPr>
+        <w:pStyle w:val="Standard"/>
+        <w:rPr>
+          <w:color w:val="92D050"/>
+        </w:rPr>
+      </w:pPr>
+      <w:r>
+        <w:rPr>
+          <w:color w:val="92D050"/>
+        </w:rPr>
+        <w:tab/>
+        <w:t xml:space="preserve">a) </w:t>
+      </w:r>
+      <w:proofErr w:type="gramStart"/>
+      <w:r>
+        <w:rPr>
+          <w:color w:val="92D050"/>
+        </w:rPr>
+        <w:t>interface</w:t>
+      </w:r>
+      <w:proofErr w:type="gramEnd"/>
+      <w:r>
+        <w:rPr>
+          <w:color w:val="92D050"/>
+        </w:rPr>
+        <w:t xml:space="preserve"> to load busy days</w:t>
+      </w:r>
+    </w:p>
+    <w:p>
+      <w:pPr>
+        <w:pStyle w:val="Standard"/>
+        <w:rPr>
+          <w:color w:val="92D050"/>
+        </w:rPr>
+      </w:pPr>
+      <w:r>
+        <w:rPr>
+          <w:color w:val="92D050"/>
+        </w:rPr>
+        <w:tab/>
+        <w:t xml:space="preserve">b) </w:t>
+      </w:r>
+      <w:proofErr w:type="gramStart"/>
+      <w:r>
+        <w:rPr>
+          <w:color w:val="92D050"/>
+        </w:rPr>
+        <w:t>calendar</w:t>
+      </w:r>
+      <w:proofErr w:type="gramEnd"/>
+      <w:r>
+        <w:rPr>
+          <w:color w:val="92D050"/>
+        </w:rPr>
+        <w:t xml:space="preserve"> not worked on any </w:t>
+      </w:r>
+      <w:proofErr w:type="spellStart"/>
+      <w:r>
+        <w:rPr>
+          <w:color w:val="92D050"/>
+        </w:rPr>
+        <w:t>firefox</w:t>
+      </w:r>
+      <w:proofErr w:type="spellEnd"/>
+      <w:r>
+        <w:rPr>
+          <w:color w:val="92D050"/>
+        </w:rPr>
+        <w:t>;</w:t>
+      </w:r>
+    </w:p>
+    <w:p>
+      <w:pPr>
+        <w:pStyle w:val="Standard"/>
+        <w:rPr>
+          <w:color w:val="92D050"/>
+        </w:rPr>
+      </w:pPr>
+      <w:r>
+        <w:rPr>
+          <w:color w:val="92D050"/>
+        </w:rPr>
+        <w:tab/>
         <w:t xml:space="preserve">c) </w:t>
       </w:r>
-      <w:r>
-        <w:rPr>
-          <w:color w:val="92D050"/>
-        </w:rPr>
-        <w:t>if no choose img -&gt; not update</w:t>
-      </w:r>
-    </w:p>
-    <w:p>
-      <w:pPr>
-        <w:pStyle w:val="Standard"/>
-        <w:rPr>
-          <w:color w:val="92D050"/>
-        </w:rPr>
-      </w:pPr>
-      <w:r>
-        <w:rPr>
-          <w:color w:val="92D050"/>
-        </w:rPr>
-        <w:t>10) Adjust Contacts;</w:t>
+      <w:proofErr w:type="gramStart"/>
+      <w:r>
+        <w:rPr>
+          <w:color w:val="92D050"/>
+        </w:rPr>
+        <w:t>load</w:t>
+      </w:r>
+      <w:proofErr w:type="gramEnd"/>
+      <w:r>
+        <w:rPr>
+          <w:color w:val="92D050"/>
+        </w:rPr>
+        <w:t xml:space="preserve"> from JSON</w:t>
+      </w:r>
+    </w:p>
+    <w:p>
+      <w:pPr>
+        <w:pStyle w:val="Standard"/>
+      </w:pPr>
+    </w:p>
+    <w:p>
+      <w:pPr>
+        <w:pStyle w:val="Standard"/>
+        <w:rPr>
+          <w:color w:val="92D050"/>
+        </w:rPr>
+      </w:pPr>
+      <w:r>
+        <w:rPr>
+          <w:color w:val="92D050"/>
+        </w:rPr>
+        <w:t>11) Share buttons make layout;</w:t>
       </w:r>
     </w:p>
     <w:p>
@@ -344,7 +628,34 @@
           <w:color w:val="92D050"/>
         </w:rPr>
         <w:tab/>
-        <w:t>a) interface to load busy days</w:t>
+      </w:r>
+      <w:proofErr w:type="gramStart"/>
+      <w:r>
+        <w:rPr>
+          <w:color w:val="92D050"/>
+        </w:rPr>
+        <w:t>a)</w:t>
+      </w:r>
+      <w:proofErr w:type="gramEnd"/>
+      <w:r>
+        <w:rPr>
+          <w:color w:val="92D050"/>
+        </w:rPr>
+        <w:t xml:space="preserve">Check </w:t>
+      </w:r>
+      <w:proofErr w:type="spellStart"/>
+      <w:r>
+        <w:rPr>
+          <w:color w:val="92D050"/>
+        </w:rPr>
+        <w:t>vkontacte</w:t>
+      </w:r>
+      <w:proofErr w:type="spellEnd"/>
+      <w:r>
+        <w:rPr>
+          <w:color w:val="92D050"/>
+        </w:rPr>
+        <w:t xml:space="preserve"> share</w:t>
       </w:r>
     </w:p>
     <w:p>
@@ -359,7 +670,26 @@
           <w:color w:val="92D050"/>
         </w:rPr>
         <w:tab/>
-        <w:t>b) calendar not worked on any firefox;</w:t>
+      </w:r>
+      <w:r>
+        <w:rPr>
+          <w:color w:val="FF0000"/>
+        </w:rPr>
+        <w:t xml:space="preserve">b) </w:t>
+      </w:r>
+      <w:proofErr w:type="gramStart"/>
+      <w:r>
+        <w:rPr>
+          <w:color w:val="FF0000"/>
+        </w:rPr>
+        <w:t>counter</w:t>
+      </w:r>
+      <w:proofErr w:type="gramEnd"/>
+      <w:r>
+        <w:rPr>
+          <w:color w:val="FF0000"/>
+        </w:rPr>
+        <w:t xml:space="preserve"> of like/share</w:t>
       </w:r>
     </w:p>
     <w:p>
@@ -374,146 +704,146 @@
           <w:color w:val="92D050"/>
         </w:rPr>
         <w:tab/>
-        <w:t>c) load from JSON</w:t>
-      </w:r>
-    </w:p>
-    <w:p>
-      <w:pPr>
-        <w:pStyle w:val="Standard"/>
-      </w:pPr>
-    </w:p>
-    <w:p>
-      <w:pPr>
-        <w:pStyle w:val="Standard"/>
-        <w:rPr>
-          <w:color w:val="92D050"/>
-        </w:rPr>
-      </w:pPr>
-      <w:r>
-        <w:rPr>
-          <w:color w:val="92D050"/>
-        </w:rPr>
-        <w:t>11) Share buttons make layout;</w:t>
-      </w:r>
-    </w:p>
-    <w:p>
-      <w:pPr>
-        <w:pStyle w:val="Standard"/>
-        <w:rPr>
-          <w:color w:val="92D050"/>
-        </w:rPr>
-      </w:pPr>
-      <w:r>
-        <w:rPr>
-          <w:color w:val="92D050"/>
-        </w:rPr>
-        <w:tab/>
-        <w:t>a)Check vkontacte share</w:t>
-      </w:r>
-    </w:p>
-    <w:p>
-      <w:pPr>
-        <w:pStyle w:val="Standard"/>
-        <w:rPr>
-          <w:color w:val="92D050"/>
-        </w:rPr>
-      </w:pPr>
-      <w:r>
-        <w:rPr>
-          <w:color w:val="92D050"/>
-        </w:rPr>
-        <w:tab/>
-      </w:r>
-      <w:r>
+      </w:r>
+      <w:proofErr w:type="gramStart"/>
+      <w:r>
+        <w:rPr>
+          <w:color w:val="92D050"/>
+        </w:rPr>
+        <w:t>c)make</w:t>
+      </w:r>
+      <w:proofErr w:type="gramEnd"/>
+      <w:r>
+        <w:rPr>
+          <w:color w:val="92D050"/>
+        </w:rPr>
+        <w:t xml:space="preserve"> layout of like/share</w:t>
+      </w:r>
+    </w:p>
+    <w:p>
+      <w:pPr>
+        <w:pStyle w:val="Standard"/>
+        <w:rPr>
+          <w:color w:val="4F6228" w:themeColor="accent3" w:themeShade="80"/>
+        </w:rPr>
+      </w:pPr>
+      <w:r>
+        <w:rPr>
+          <w:color w:val="4F6228" w:themeColor="accent3" w:themeShade="80"/>
+        </w:rPr>
+        <w:t xml:space="preserve">12) </w:t>
+      </w:r>
+      <w:proofErr w:type="spellStart"/>
+      <w:r>
+        <w:rPr>
+          <w:color w:val="4F6228" w:themeColor="accent3" w:themeShade="80"/>
+        </w:rPr>
+        <w:t>Vkontacte</w:t>
+      </w:r>
+      <w:proofErr w:type="spellEnd"/>
+      <w:r>
+        <w:rPr>
+          <w:color w:val="4F6228" w:themeColor="accent3" w:themeShade="80"/>
+        </w:rPr>
+        <w:t xml:space="preserve"> comments appear when FB not logged but VC is;</w:t>
+      </w:r>
+    </w:p>
+    <w:p>
+      <w:pPr>
+        <w:pStyle w:val="Standard"/>
+        <w:rPr>
+          <w:color w:val="4F6228" w:themeColor="accent3" w:themeShade="80"/>
+        </w:rPr>
+      </w:pPr>
+      <w:r>
+        <w:rPr>
+          <w:color w:val="4F6228" w:themeColor="accent3" w:themeShade="80"/>
+        </w:rPr>
+        <w:t>13) Discuss format of date;</w:t>
+      </w:r>
+    </w:p>
+    <w:p>
+      <w:pPr>
+        <w:pStyle w:val="Standard"/>
+        <w:rPr>
+          <w:color w:val="00B050"/>
+        </w:rPr>
+      </w:pPr>
+      <w:r>
+        <w:rPr>
+          <w:color w:val="00B050"/>
+        </w:rPr>
+        <w:t xml:space="preserve">14) </w:t>
+      </w:r>
+      <w:proofErr w:type="gramStart"/>
+      <w:r>
+        <w:rPr>
+          <w:color w:val="00B050"/>
+        </w:rPr>
+        <w:t>separate</w:t>
+      </w:r>
+      <w:proofErr w:type="gramEnd"/>
+      <w:r>
+        <w:rPr>
+          <w:color w:val="00B050"/>
+        </w:rPr>
+        <w:t xml:space="preserve"> small preview and large;</w:t>
+      </w:r>
+    </w:p>
+    <w:p>
+      <w:pPr>
+        <w:pStyle w:val="Standard"/>
         <w:rPr>
           <w:color w:val="FF0000"/>
         </w:rPr>
-        <w:t>b) counter of like/share</w:t>
-      </w:r>
-    </w:p>
-    <w:p>
-      <w:pPr>
-        <w:pStyle w:val="Standard"/>
-        <w:rPr>
-          <w:color w:val="92D050"/>
-        </w:rPr>
-      </w:pPr>
-      <w:r>
-        <w:rPr>
-          <w:color w:val="92D050"/>
-        </w:rPr>
-        <w:tab/>
-        <w:t>c)make layout of like/share</w:t>
-      </w:r>
-    </w:p>
-    <w:p>
-      <w:pPr>
-        <w:pStyle w:val="Standard"/>
-        <w:rPr>
-          <w:color w:val="4F6228" w:themeColor="accent3" w:themeShade="80"/>
-        </w:rPr>
-      </w:pPr>
-      <w:r>
-        <w:rPr>
-          <w:color w:val="4F6228" w:themeColor="accent3" w:themeShade="80"/>
-        </w:rPr>
-        <w:t>12) Vkontacte comments appear when FB not logged but VC is;</w:t>
-      </w:r>
-    </w:p>
-    <w:p>
-      <w:pPr>
-        <w:pStyle w:val="Standard"/>
-        <w:rPr>
-          <w:color w:val="4F6228" w:themeColor="accent3" w:themeShade="80"/>
-        </w:rPr>
-      </w:pPr>
-      <w:r>
-        <w:rPr>
-          <w:color w:val="4F6228" w:themeColor="accent3" w:themeShade="80"/>
-        </w:rPr>
-        <w:t>13) Discuss format of date;</w:t>
-      </w:r>
-    </w:p>
-    <w:p>
-      <w:pPr>
-        <w:pStyle w:val="Standard"/>
-        <w:rPr>
-          <w:color w:val="00B050"/>
-        </w:rPr>
-      </w:pPr>
-      <w:r>
-        <w:rPr>
-          <w:color w:val="00B050"/>
-        </w:rPr>
-        <w:t>14) separate small preview and large;</w:t>
-      </w:r>
-    </w:p>
-    <w:p>
-      <w:pPr>
-        <w:pStyle w:val="Standard"/>
+      </w:pPr>
+      <w:r>
         <w:rPr>
           <w:color w:val="FF0000"/>
         </w:rPr>
-      </w:pPr>
+        <w:t xml:space="preserve">15) </w:t>
+      </w:r>
+      <w:proofErr w:type="gramStart"/>
       <w:r>
         <w:rPr>
           <w:color w:val="FF0000"/>
         </w:rPr>
-        <w:t>15) split text to 1000 symbols and add … if more</w:t>
-      </w:r>
-    </w:p>
-    <w:p>
-      <w:pPr>
-        <w:pStyle w:val="Standard"/>
-        <w:rPr>
-          <w:color w:val="92D050"/>
-        </w:rPr>
-      </w:pPr>
-      <w:r>
-        <w:rPr>
-          <w:color w:val="92D050"/>
-        </w:rPr>
-        <w:t>16) add data sorting for preview fetch</w:t>
+        <w:t>split</w:t>
+      </w:r>
+      <w:proofErr w:type="gramEnd"/>
+      <w:r>
+        <w:rPr>
+          <w:color w:val="FF0000"/>
+        </w:rPr>
+        <w:t xml:space="preserve"> text to 1000 symbols and add … if more</w:t>
+      </w:r>
+    </w:p>
+    <w:p>
+      <w:pPr>
+        <w:pStyle w:val="Standard"/>
+        <w:rPr>
+          <w:color w:val="92D050"/>
+        </w:rPr>
+      </w:pPr>
+      <w:r>
+        <w:rPr>
+          <w:color w:val="92D050"/>
+        </w:rPr>
+        <w:t xml:space="preserve">16) </w:t>
+      </w:r>
+      <w:proofErr w:type="gramStart"/>
+      <w:r>
+        <w:rPr>
+          <w:color w:val="92D050"/>
+        </w:rPr>
+        <w:t>add</w:t>
+      </w:r>
+      <w:proofErr w:type="gramEnd"/>
+      <w:r>
+        <w:rPr>
+          <w:color w:val="92D050"/>
+        </w:rPr>
+        <w:t xml:space="preserve"> data sorting for preview fetch</w:t>
       </w:r>
     </w:p>
     <w:p>
@@ -544,7 +874,21 @@
         <w:rPr>
           <w:color w:val="92D050"/>
         </w:rPr>
-        <w:t>Ask for 6-8 wedings grouped like:</w:t>
+        <w:t xml:space="preserve">Ask for 6-8 </w:t>
+      </w:r>
+      <w:proofErr w:type="spellStart"/>
+      <w:r>
+        <w:rPr>
+          <w:color w:val="92D050"/>
+        </w:rPr>
+        <w:t>wedings</w:t>
+      </w:r>
+      <w:proofErr w:type="spellEnd"/>
+      <w:r>
+        <w:rPr>
+          <w:color w:val="92D050"/>
+        </w:rPr>
+        <w:t xml:space="preserve"> grouped like:</w:t>
       </w:r>
     </w:p>
     <w:p>
@@ -559,8 +903,16 @@
         <w:rPr>
           <w:color w:val="92D050"/>
         </w:rPr>
-        <w:t xml:space="preserve"> Preview small –/preview/S_name</w:t>
-      </w:r>
+        <w:t xml:space="preserve"> Preview small –/preview/</w:t>
+      </w:r>
+      <w:proofErr w:type="spellStart"/>
+      <w:r>
+        <w:rPr>
+          <w:color w:val="92D050"/>
+        </w:rPr>
+        <w:t>S_name</w:t>
+      </w:r>
+      <w:proofErr w:type="spellEnd"/>
     </w:p>
     <w:p>
       <w:pPr>
@@ -574,8 +926,16 @@
         <w:rPr>
           <w:color w:val="92D050"/>
         </w:rPr>
-        <w:t xml:space="preserve"> Preview big -/preview/L_name</w:t>
-      </w:r>
+        <w:t xml:space="preserve"> Preview big -/preview/</w:t>
+      </w:r>
+      <w:proofErr w:type="spellStart"/>
+      <w:r>
+        <w:rPr>
+          <w:color w:val="92D050"/>
+        </w:rPr>
+        <w:t>L_name</w:t>
+      </w:r>
+      <w:proofErr w:type="spellEnd"/>
     </w:p>
     <w:p>
       <w:pPr>
@@ -595,8 +955,16 @@
         <w:rPr>
           <w:color w:val="92D050"/>
         </w:rPr>
-        <w:t>Photography set - /name of set/N_name</w:t>
-      </w:r>
+        <w:t>Photography set - /name of set/</w:t>
+      </w:r>
+      <w:proofErr w:type="spellStart"/>
+      <w:r>
+        <w:rPr>
+          <w:color w:val="92D050"/>
+        </w:rPr>
+        <w:t>N_name</w:t>
+      </w:r>
+      <w:proofErr w:type="spellEnd"/>
     </w:p>
     <w:p>
       <w:pPr>
@@ -847,9 +1215,19 @@
           <w:numId w:val="1"/>
         </w:numPr>
       </w:pPr>
-      <w:r>
-        <w:t>Lazyload of img</w:t>
-      </w:r>
+      <w:proofErr w:type="spellStart"/>
+      <w:r>
+        <w:t>Lazyload</w:t>
+      </w:r>
+      <w:proofErr w:type="spellEnd"/>
+      <w:r>
+        <w:t xml:space="preserve"> of </w:t>
+      </w:r>
+      <w:proofErr w:type="spellStart"/>
+      <w:r>
+        <w:t>img</w:t>
+      </w:r>
+      <w:proofErr w:type="spellEnd"/>
     </w:p>
     <w:p>
       <w:pPr>
@@ -859,8 +1237,21 @@
           <w:numId w:val="1"/>
         </w:numPr>
       </w:pPr>
-      <w:r>
-        <w:t>Srink img gulp</w:t>
+      <w:proofErr w:type="spellStart"/>
+      <w:r>
+        <w:t>Srink</w:t>
+      </w:r>
+      <w:proofErr w:type="spellEnd"/>
+      <w:r>
+        <w:t xml:space="preserve"> </w:t>
+      </w:r>
+      <w:proofErr w:type="spellStart"/>
+      <w:r>
+        <w:t>img</w:t>
+      </w:r>
+      <w:proofErr w:type="spellEnd"/>
+      <w:r>
+        <w:t xml:space="preserve"> gulp</w:t>
       </w:r>
     </w:p>
     <w:p>
@@ -872,8 +1263,21 @@
         </w:numPr>
       </w:pPr>
       <w:r>
-        <w:t>Compile css, js</w:t>
-      </w:r>
+        <w:t xml:space="preserve">Compile </w:t>
+      </w:r>
+      <w:proofErr w:type="spellStart"/>
+      <w:r>
+        <w:t>css</w:t>
+      </w:r>
+      <w:proofErr w:type="spellEnd"/>
+      <w:r>
+        <w:t xml:space="preserve">, </w:t>
+      </w:r>
+      <w:proofErr w:type="spellStart"/>
+      <w:r>
+        <w:t>js</w:t>
+      </w:r>
+      <w:proofErr w:type="spellEnd"/>
     </w:p>
     <w:p>
       <w:pPr>
@@ -884,7 +1288,15 @@
         </w:numPr>
       </w:pPr>
       <w:r>
-        <w:t>Start css from script</w:t>
+        <w:t xml:space="preserve">Start </w:t>
+      </w:r>
+      <w:proofErr w:type="spellStart"/>
+      <w:r>
+        <w:t>css</w:t>
+      </w:r>
+      <w:proofErr w:type="spellEnd"/>
+      <w:r>
+        <w:t xml:space="preserve"> from script</w:t>
       </w:r>
     </w:p>
     <w:p>
@@ -895,8 +1307,13 @@
           <w:numId w:val="1"/>
         </w:numPr>
       </w:pPr>
-      <w:r>
-        <w:t>Htconf enable catching</w:t>
+      <w:proofErr w:type="spellStart"/>
+      <w:r>
+        <w:t>Htconf</w:t>
+      </w:r>
+      <w:proofErr w:type="spellEnd"/>
+      <w:r>
+        <w:t xml:space="preserve"> enable catching</w:t>
       </w:r>
     </w:p>
     <w:p>
@@ -940,11 +1357,19 @@
           <w:color w:val="92D050"/>
         </w:rPr>
       </w:pPr>
-      <w:r>
-        <w:rPr>
-          <w:color w:val="92D050"/>
-        </w:rPr>
-        <w:t>Datapicker has bad layout</w:t>
+      <w:proofErr w:type="spellStart"/>
+      <w:r>
+        <w:rPr>
+          <w:color w:val="92D050"/>
+        </w:rPr>
+        <w:t>Datapicker</w:t>
+      </w:r>
+      <w:proofErr w:type="spellEnd"/>
+      <w:r>
+        <w:rPr>
+          <w:color w:val="92D050"/>
+        </w:rPr>
+        <w:t xml:space="preserve"> has bad layout</w:t>
       </w:r>
     </w:p>
     <w:p>
@@ -1028,10 +1453,26 @@
         </w:numPr>
       </w:pPr>
       <w:r>
-        <w:t>Remove names of php files in the links</w:t>
-      </w:r>
-      <w:r>
-        <w:t>(Htaccess)</w:t>
+        <w:t xml:space="preserve">Remove names of </w:t>
+      </w:r>
+      <w:proofErr w:type="spellStart"/>
+      <w:r>
+        <w:t>php</w:t>
+      </w:r>
+      <w:proofErr w:type="spellEnd"/>
+      <w:r>
+        <w:t xml:space="preserve"> files in the links</w:t>
+      </w:r>
+      <w:r>
+        <w:t>(</w:t>
+      </w:r>
+      <w:proofErr w:type="spellStart"/>
+      <w:r>
+        <w:t>Htaccess</w:t>
+      </w:r>
+      <w:proofErr w:type="spellEnd"/>
+      <w:r>
+        <w:t>)</w:t>
       </w:r>
       <w:r>
         <w:t>;</w:t>
@@ -1061,7 +1502,15 @@
         <w:ind w:left="720"/>
       </w:pPr>
       <w:r>
-        <w:t>Discussion with Olya 23.10.2015</w:t>
+        <w:t xml:space="preserve">Discussion with </w:t>
+      </w:r>
+      <w:proofErr w:type="spellStart"/>
+      <w:r>
+        <w:t>Olya</w:t>
+      </w:r>
+      <w:proofErr w:type="spellEnd"/>
+      <w:r>
+        <w:t xml:space="preserve"> 23.10.2015</w:t>
       </w:r>
     </w:p>
     <w:p>
@@ -1099,7 +1548,7 @@
                     </pic:cNvPicPr>
                   </pic:nvPicPr>
                   <pic:blipFill rotWithShape="1">
-                    <a:blip r:embed="rId8" cstate="print">
+                    <a:blip r:embed="rId9" cstate="print">
                       <a:extLst>
                         <a:ext uri="{28A0092B-C50C-407E-A947-70E740481C1C}">
                           <a14:useLocalDpi xmlns:a14="http://schemas.microsoft.com/office/drawing/2010/main" val="0"/>
@@ -1289,7 +1738,7 @@
     </w:p>
     <w:p>
       <w:pPr>
-        <w:pStyle w:val="a5"/>
+        <w:pStyle w:val="ListParagraph"/>
         <w:numPr>
           <w:ilvl w:val="0"/>
           <w:numId w:val="3"/>
@@ -1311,7 +1760,7 @@
     </w:p>
     <w:p>
       <w:pPr>
-        <w:pStyle w:val="a5"/>
+        <w:pStyle w:val="ListParagraph"/>
         <w:numPr>
           <w:ilvl w:val="0"/>
           <w:numId w:val="3"/>
@@ -1334,7 +1783,7 @@
     </w:p>
     <w:p>
       <w:pPr>
-        <w:pStyle w:val="a5"/>
+        <w:pStyle w:val="ListParagraph"/>
         <w:numPr>
           <w:ilvl w:val="0"/>
           <w:numId w:val="3"/>
@@ -1356,7 +1805,7 @@
     </w:p>
     <w:p>
       <w:pPr>
-        <w:pStyle w:val="a5"/>
+        <w:pStyle w:val="ListParagraph"/>
         <w:numPr>
           <w:ilvl w:val="0"/>
           <w:numId w:val="3"/>
@@ -1410,7 +1859,7 @@
     </w:p>
     <w:p>
       <w:pPr>
-        <w:pStyle w:val="a5"/>
+        <w:pStyle w:val="ListParagraph"/>
         <w:numPr>
           <w:ilvl w:val="0"/>
           <w:numId w:val="3"/>
@@ -1432,7 +1881,7 @@
     </w:p>
     <w:p>
       <w:pPr>
-        <w:pStyle w:val="a5"/>
+        <w:pStyle w:val="ListParagraph"/>
         <w:numPr>
           <w:ilvl w:val="0"/>
           <w:numId w:val="3"/>
@@ -1452,7 +1901,7 @@
     </w:p>
     <w:p>
       <w:pPr>
-        <w:pStyle w:val="a5"/>
+        <w:pStyle w:val="ListParagraph"/>
         <w:numPr>
           <w:ilvl w:val="0"/>
           <w:numId w:val="3"/>
@@ -1467,12 +1916,28 @@
           <w:rFonts w:cs="FreeSans"/>
           <w:szCs w:val="24"/>
         </w:rPr>
-        <w:t>Enable caching of insta-photo</w:t>
-      </w:r>
-    </w:p>
-    <w:p>
-      <w:pPr>
-        <w:pStyle w:val="a5"/>
+        <w:t xml:space="preserve">Enable caching of </w:t>
+      </w:r>
+      <w:proofErr w:type="spellStart"/>
+      <w:r>
+        <w:rPr>
+          <w:rFonts w:cs="FreeSans"/>
+          <w:szCs w:val="24"/>
+        </w:rPr>
+        <w:t>insta</w:t>
+      </w:r>
+      <w:proofErr w:type="spellEnd"/>
+      <w:r>
+        <w:rPr>
+          <w:rFonts w:cs="FreeSans"/>
+          <w:szCs w:val="24"/>
+        </w:rPr>
+        <w:t>-photo</w:t>
+      </w:r>
+    </w:p>
+    <w:p>
+      <w:pPr>
+        <w:pStyle w:val="ListParagraph"/>
         <w:numPr>
           <w:ilvl w:val="0"/>
           <w:numId w:val="3"/>
@@ -1519,7 +1984,7 @@
                     <pic:cNvPicPr/>
                   </pic:nvPicPr>
                   <pic:blipFill rotWithShape="1">
-                    <a:blip r:embed="rId9"/>
+                    <a:blip r:embed="rId10"/>
                     <a:srcRect l="28328" r="27886"/>
                     <a:stretch/>
                   </pic:blipFill>
@@ -1573,11 +2038,19 @@
           <w:color w:val="92D050"/>
         </w:rPr>
       </w:pPr>
-      <w:r>
-        <w:rPr>
-          <w:color w:val="92D050"/>
-        </w:rPr>
-        <w:t>Datepicker make according layout</w:t>
+      <w:proofErr w:type="spellStart"/>
+      <w:r>
+        <w:rPr>
+          <w:color w:val="92D050"/>
+        </w:rPr>
+        <w:t>Datepicker</w:t>
+      </w:r>
+      <w:proofErr w:type="spellEnd"/>
+      <w:r>
+        <w:rPr>
+          <w:color w:val="92D050"/>
+        </w:rPr>
+        <w:t xml:space="preserve"> make according layout</w:t>
       </w:r>
     </w:p>
     <w:p>
@@ -1613,7 +2086,21 @@
         <w:rPr>
           <w:color w:val="92D050"/>
         </w:rPr>
-        <w:t>Put mailsender server</w:t>
+        <w:t xml:space="preserve">Put </w:t>
+      </w:r>
+      <w:proofErr w:type="spellStart"/>
+      <w:r>
+        <w:rPr>
+          <w:color w:val="92D050"/>
+        </w:rPr>
+        <w:t>mailsender</w:t>
+      </w:r>
+      <w:proofErr w:type="spellEnd"/>
+      <w:r>
+        <w:rPr>
+          <w:color w:val="92D050"/>
+        </w:rPr>
+        <w:t xml:space="preserve"> server</w:t>
       </w:r>
     </w:p>
     <w:p>
@@ -1683,7 +2170,7 @@
                     </pic:cNvPicPr>
                   </pic:nvPicPr>
                   <pic:blipFill rotWithShape="1">
-                    <a:blip r:embed="rId10" cstate="print">
+                    <a:blip r:embed="rId11" cstate="print">
                       <a:extLst>
                         <a:ext uri="{28A0092B-C50C-407E-A947-70E740481C1C}">
                           <a14:useLocalDpi xmlns:a14="http://schemas.microsoft.com/office/drawing/2010/main" val="0"/>
@@ -1746,130 +2233,299 @@
           <w:numId w:val="5"/>
         </w:numPr>
       </w:pPr>
+      <w:proofErr w:type="spellStart"/>
       <w:r>
         <w:rPr>
           <w:color w:val="FF0000"/>
         </w:rPr>
-        <w:t xml:space="preserve">Организация </w:t>
+        <w:t>Организация</w:t>
+      </w:r>
+      <w:proofErr w:type="spellEnd"/>
+      <w:r>
+        <w:rPr>
+          <w:color w:val="FF0000"/>
+        </w:rPr>
+        <w:t xml:space="preserve"> </w:t>
       </w:r>
       <w:r>
         <w:t xml:space="preserve">– </w:t>
       </w:r>
-      <w:hyperlink r:id="rId11" w:history="1">
+      <w:hyperlink r:id="rId12" w:history="1">
         <w:r>
           <w:rPr>
-            <w:rStyle w:val="a6"/>
+            <w:rStyle w:val="Hyperlink"/>
           </w:rPr>
           <w:t>Velvet Event</w:t>
         </w:r>
       </w:hyperlink>
       <w:r>
-        <w:t xml:space="preserve"> | Декор и Флористика –</w:t>
-      </w:r>
-      <w:hyperlink r:id="rId12" w:history="1">
+        <w:t xml:space="preserve"> | </w:t>
+      </w:r>
+      <w:proofErr w:type="spellStart"/>
+      <w:r>
+        <w:t>Декор</w:t>
+      </w:r>
+      <w:proofErr w:type="spellEnd"/>
+      <w:r>
+        <w:t xml:space="preserve"> и </w:t>
+      </w:r>
+      <w:proofErr w:type="spellStart"/>
+      <w:r>
+        <w:t>Флористика</w:t>
+      </w:r>
+      <w:proofErr w:type="spellEnd"/>
+      <w:r>
+        <w:t xml:space="preserve"> –</w:t>
+      </w:r>
+      <w:hyperlink r:id="rId13" w:history="1">
         <w:r>
           <w:rPr>
-            <w:rStyle w:val="a6"/>
+            <w:rStyle w:val="Hyperlink"/>
           </w:rPr>
           <w:t xml:space="preserve"> Magic Décor</w:t>
         </w:r>
       </w:hyperlink>
       <w:r>
-        <w:t xml:space="preserve"> | Платье –</w:t>
-      </w:r>
-      <w:hyperlink r:id="rId13" w:history="1">
-        <w:r>
-          <w:rPr>
-            <w:rStyle w:val="a6"/>
-          </w:rPr>
-          <w:t xml:space="preserve"> Esty Style</w:t>
-        </w:r>
-      </w:hyperlink>
-      <w:r>
-        <w:t xml:space="preserve"> | Костюм жениха – </w:t>
+        <w:t xml:space="preserve"> | </w:t>
+      </w:r>
+      <w:proofErr w:type="spellStart"/>
+      <w:r>
+        <w:t>Платье</w:t>
+      </w:r>
+      <w:proofErr w:type="spellEnd"/>
+      <w:r>
+        <w:t xml:space="preserve"> –</w:t>
       </w:r>
       <w:hyperlink r:id="rId14" w:history="1">
         <w:r>
           <w:rPr>
-            <w:rStyle w:val="a6"/>
+            <w:rStyle w:val="Hyperlink"/>
+          </w:rPr>
+          <w:t xml:space="preserve"> </w:t>
+        </w:r>
+        <w:proofErr w:type="spellStart"/>
+        <w:r>
+          <w:rPr>
+            <w:rStyle w:val="Hyperlink"/>
+          </w:rPr>
+          <w:t>Esty</w:t>
+        </w:r>
+        <w:proofErr w:type="spellEnd"/>
+        <w:r>
+          <w:rPr>
+            <w:rStyle w:val="Hyperlink"/>
+          </w:rPr>
+          <w:t xml:space="preserve"> Style</w:t>
+        </w:r>
+      </w:hyperlink>
+      <w:r>
+        <w:t xml:space="preserve"> | </w:t>
+      </w:r>
+      <w:proofErr w:type="spellStart"/>
+      <w:r>
+        <w:t>Костюм</w:t>
+      </w:r>
+      <w:proofErr w:type="spellEnd"/>
+      <w:r>
+        <w:t xml:space="preserve"> </w:t>
+      </w:r>
+      <w:proofErr w:type="spellStart"/>
+      <w:r>
+        <w:t>жениха</w:t>
+      </w:r>
+      <w:proofErr w:type="spellEnd"/>
+      <w:r>
+        <w:t xml:space="preserve"> – </w:t>
+      </w:r>
+      <w:hyperlink r:id="rId15" w:history="1">
+        <w:r>
+          <w:rPr>
+            <w:rStyle w:val="Hyperlink"/>
           </w:rPr>
           <w:t>Zara</w:t>
         </w:r>
       </w:hyperlink>
       <w:r>
-        <w:t xml:space="preserve"> | Стилист – </w:t>
-      </w:r>
-      <w:hyperlink r:id="rId15" w:history="1">
+        <w:t xml:space="preserve"> | </w:t>
+      </w:r>
+      <w:proofErr w:type="spellStart"/>
+      <w:r>
+        <w:t>Стилист</w:t>
+      </w:r>
+      <w:proofErr w:type="spellEnd"/>
+      <w:r>
+        <w:t xml:space="preserve"> – </w:t>
+      </w:r>
+      <w:hyperlink r:id="rId16" w:history="1">
+        <w:proofErr w:type="spellStart"/>
         <w:r>
           <w:rPr>
-            <w:rStyle w:val="a6"/>
+            <w:rStyle w:val="Hyperlink"/>
           </w:rPr>
-          <w:t>Алина Пантус</w:t>
+          <w:t>Алина</w:t>
         </w:r>
-      </w:hyperlink>
-      <w:r>
-        <w:t xml:space="preserve"> | Видео – </w:t>
-      </w:r>
-      <w:hyperlink r:id="rId16" w:history="1">
+        <w:proofErr w:type="spellEnd"/>
         <w:r>
           <w:rPr>
-            <w:rStyle w:val="a6"/>
+            <w:rStyle w:val="Hyperlink"/>
           </w:rPr>
-          <w:t>Виталий Пантус</w:t>
+          <w:t xml:space="preserve"> </w:t>
         </w:r>
-      </w:hyperlink>
-      <w:r>
-        <w:t xml:space="preserve"> | Кейтеринг – </w:t>
-      </w:r>
-      <w:hyperlink r:id="rId17" w:history="1">
+        <w:proofErr w:type="spellStart"/>
         <w:r>
           <w:rPr>
-            <w:rStyle w:val="a6"/>
+            <w:rStyle w:val="Hyperlink"/>
+          </w:rPr>
+          <w:t>Пантус</w:t>
+        </w:r>
+        <w:proofErr w:type="spellEnd"/>
+      </w:hyperlink>
+      <w:r>
+        <w:t xml:space="preserve"> | </w:t>
+      </w:r>
+      <w:proofErr w:type="spellStart"/>
+      <w:r>
+        <w:t>Видео</w:t>
+      </w:r>
+      <w:proofErr w:type="spellEnd"/>
+      <w:r>
+        <w:t xml:space="preserve"> – </w:t>
+      </w:r>
+      <w:hyperlink r:id="rId17" w:history="1">
+        <w:proofErr w:type="spellStart"/>
+        <w:r>
+          <w:rPr>
+            <w:rStyle w:val="Hyperlink"/>
+          </w:rPr>
+          <w:t>Виталий</w:t>
+        </w:r>
+        <w:proofErr w:type="spellEnd"/>
+        <w:r>
+          <w:rPr>
+            <w:rStyle w:val="Hyperlink"/>
+          </w:rPr>
+          <w:t xml:space="preserve"> </w:t>
+        </w:r>
+        <w:proofErr w:type="spellStart"/>
+        <w:r>
+          <w:rPr>
+            <w:rStyle w:val="Hyperlink"/>
+          </w:rPr>
+          <w:t>Пантус</w:t>
+        </w:r>
+        <w:proofErr w:type="spellEnd"/>
+      </w:hyperlink>
+      <w:r>
+        <w:t xml:space="preserve"> | </w:t>
+      </w:r>
+      <w:proofErr w:type="spellStart"/>
+      <w:r>
+        <w:t>Кейтеринг</w:t>
+      </w:r>
+      <w:proofErr w:type="spellEnd"/>
+      <w:r>
+        <w:t xml:space="preserve"> – </w:t>
+      </w:r>
+      <w:hyperlink r:id="rId18" w:history="1">
+        <w:proofErr w:type="spellStart"/>
+        <w:r>
+          <w:rPr>
+            <w:rStyle w:val="Hyperlink"/>
           </w:rPr>
           <w:t>Фигаро</w:t>
         </w:r>
+        <w:proofErr w:type="spellEnd"/>
       </w:hyperlink>
       <w:r>
-        <w:t xml:space="preserve"> | Полиграфия – </w:t>
-      </w:r>
-      <w:hyperlink r:id="rId18" w:history="1">
+        <w:t xml:space="preserve"> | </w:t>
+      </w:r>
+      <w:proofErr w:type="spellStart"/>
+      <w:r>
+        <w:t>Полиграфия</w:t>
+      </w:r>
+      <w:proofErr w:type="spellEnd"/>
+      <w:r>
+        <w:t xml:space="preserve"> – </w:t>
+      </w:r>
+      <w:hyperlink r:id="rId19" w:history="1">
+        <w:proofErr w:type="spellStart"/>
         <w:r>
           <w:rPr>
-            <w:rStyle w:val="a6"/>
+            <w:rStyle w:val="Hyperlink"/>
           </w:rPr>
           <w:t>Ananas</w:t>
         </w:r>
+        <w:proofErr w:type="spellEnd"/>
       </w:hyperlink>
       <w:r>
-        <w:t xml:space="preserve"> | Торт – </w:t>
-      </w:r>
-      <w:hyperlink r:id="rId19" w:history="1">
+        <w:t xml:space="preserve"> | </w:t>
+      </w:r>
+      <w:proofErr w:type="spellStart"/>
+      <w:r>
+        <w:t>Торт</w:t>
+      </w:r>
+      <w:proofErr w:type="spellEnd"/>
+      <w:r>
+        <w:t xml:space="preserve"> – </w:t>
+      </w:r>
+      <w:hyperlink r:id="rId20" w:history="1">
+        <w:proofErr w:type="spellStart"/>
         <w:r>
           <w:rPr>
-            <w:rStyle w:val="a6"/>
+            <w:rStyle w:val="Hyperlink"/>
           </w:rPr>
-          <w:t>Катерина Велигура</w:t>
+          <w:t>Катерина</w:t>
         </w:r>
-      </w:hyperlink>
-      <w:r>
-        <w:t xml:space="preserve"> | </w:t>
-      </w:r>
-      <w:r>
-        <w:rPr>
-          <w:color w:val="FF0000"/>
-        </w:rPr>
-        <w:t xml:space="preserve">Кавер </w:t>
-      </w:r>
-      <w:r>
-        <w:t xml:space="preserve">группа - </w:t>
-      </w:r>
-      <w:hyperlink r:id="rId20" w:history="1">
+        <w:proofErr w:type="spellEnd"/>
         <w:r>
           <w:rPr>
-            <w:rStyle w:val="a6"/>
+            <w:rStyle w:val="Hyperlink"/>
+          </w:rPr>
+          <w:t xml:space="preserve"> </w:t>
+        </w:r>
+        <w:proofErr w:type="spellStart"/>
+        <w:r>
+          <w:rPr>
+            <w:rStyle w:val="Hyperlink"/>
+          </w:rPr>
+          <w:t>Велигура</w:t>
+        </w:r>
+        <w:proofErr w:type="spellEnd"/>
+      </w:hyperlink>
+      <w:r>
+        <w:t xml:space="preserve"> | </w:t>
+      </w:r>
+      <w:proofErr w:type="spellStart"/>
+      <w:r>
+        <w:rPr>
+          <w:color w:val="FF0000"/>
+        </w:rPr>
+        <w:t>Кавер</w:t>
+      </w:r>
+      <w:proofErr w:type="spellEnd"/>
+      <w:r>
+        <w:rPr>
+          <w:color w:val="FF0000"/>
+        </w:rPr>
+        <w:t xml:space="preserve"> </w:t>
+      </w:r>
+      <w:proofErr w:type="spellStart"/>
+      <w:r>
+        <w:t>группа</w:t>
+      </w:r>
+      <w:proofErr w:type="spellEnd"/>
+      <w:r>
+        <w:t xml:space="preserve"> - </w:t>
+      </w:r>
+      <w:hyperlink r:id="rId21" w:history="1">
+        <w:proofErr w:type="spellStart"/>
+        <w:r>
+          <w:rPr>
+            <w:rStyle w:val="Hyperlink"/>
           </w:rPr>
           <w:t>Комиксы</w:t>
         </w:r>
+        <w:proofErr w:type="spellEnd"/>
       </w:hyperlink>
     </w:p>
     <w:p>
@@ -1901,7 +2557,7 @@
                     <pic:cNvPicPr/>
                   </pic:nvPicPr>
                   <pic:blipFill>
-                    <a:blip r:embed="rId21"/>
+                    <a:blip r:embed="rId22"/>
                     <a:stretch>
                       <a:fillRect/>
                     </a:stretch>
@@ -1927,8 +2583,13 @@
         <w:pStyle w:val="Standard"/>
         <w:ind w:left="1069" w:firstLine="349"/>
       </w:pPr>
-      <w:r>
-        <w:t>a)add into admin panel to add subcontractor</w:t>
+      <w:proofErr w:type="gramStart"/>
+      <w:r>
+        <w:t>a)add</w:t>
+      </w:r>
+      <w:proofErr w:type="gramEnd"/>
+      <w:r>
+        <w:t xml:space="preserve"> into admin panel to add subcontractor</w:t>
       </w:r>
     </w:p>
     <w:p>
@@ -1937,7 +2598,15 @@
       </w:pPr>
       <w:r>
         <w:tab/>
-        <w:t>4) about me out of div fix</w:t>
+        <w:t xml:space="preserve">4) </w:t>
+      </w:r>
+      <w:proofErr w:type="gramStart"/>
+      <w:r>
+        <w:t>about</w:t>
+      </w:r>
+      <w:proofErr w:type="gramEnd"/>
+      <w:r>
+        <w:t xml:space="preserve"> me out of div fix</w:t>
       </w:r>
     </w:p>
     <w:p>
@@ -1946,7 +2615,15 @@
       </w:pPr>
       <w:r>
         <w:tab/>
-        <w:t xml:space="preserve">5) panel should be </w:t>
+        <w:t xml:space="preserve">5) </w:t>
+      </w:r>
+      <w:proofErr w:type="gramStart"/>
+      <w:r>
+        <w:t>panel</w:t>
+      </w:r>
+      <w:proofErr w:type="gramEnd"/>
+      <w:r>
+        <w:t xml:space="preserve"> should be </w:t>
       </w:r>
       <w:r>
         <w:t>scrollable</w:t>
@@ -1966,8 +2643,16 @@
         <w:rPr>
           <w:color w:val="92D050"/>
         </w:rPr>
-        <w:t>6) edit</w:t>
-      </w:r>
+        <w:t xml:space="preserve">6) </w:t>
+      </w:r>
+      <w:proofErr w:type="gramStart"/>
+      <w:r>
+        <w:rPr>
+          <w:color w:val="92D050"/>
+        </w:rPr>
+        <w:t>edit</w:t>
+      </w:r>
+      <w:proofErr w:type="gramEnd"/>
       <w:r>
         <w:rPr>
           <w:color w:val="92D050"/>
@@ -1984,7 +2669,21 @@
         <w:rPr>
           <w:color w:val="92D050"/>
         </w:rPr>
-        <w:t xml:space="preserve"> to get prev data</w:t>
+        <w:t xml:space="preserve"> to get </w:t>
+      </w:r>
+      <w:proofErr w:type="spellStart"/>
+      <w:r>
+        <w:rPr>
+          <w:color w:val="92D050"/>
+        </w:rPr>
+        <w:t>prev</w:t>
+      </w:r>
+      <w:proofErr w:type="spellEnd"/>
+      <w:r>
+        <w:rPr>
+          <w:color w:val="92D050"/>
+        </w:rPr>
+        <w:t xml:space="preserve"> data</w:t>
       </w:r>
     </w:p>
     <w:p>
@@ -1999,7 +2698,21 @@
           <w:color w:val="92D050"/>
         </w:rPr>
         <w:tab/>
-        <w:t>7) map edit Admin for subcontractors</w:t>
+        <w:t xml:space="preserve">7) </w:t>
+      </w:r>
+      <w:proofErr w:type="gramStart"/>
+      <w:r>
+        <w:rPr>
+          <w:color w:val="92D050"/>
+        </w:rPr>
+        <w:t>map</w:t>
+      </w:r>
+      <w:proofErr w:type="gramEnd"/>
+      <w:r>
+        <w:rPr>
+          <w:color w:val="92D050"/>
+        </w:rPr>
+        <w:t xml:space="preserve"> edit Admin for subcontractors</w:t>
       </w:r>
     </w:p>
     <w:p>
@@ -2057,7 +2770,7 @@
                     </pic:cNvPicPr>
                   </pic:nvPicPr>
                   <pic:blipFill rotWithShape="1">
-                    <a:blip r:embed="rId22" cstate="print">
+                    <a:blip r:embed="rId23" cstate="print">
                       <a:extLst>
                         <a:ext uri="{28A0092B-C50C-407E-A947-70E740481C1C}">
                           <a14:useLocalDpi xmlns:a14="http://schemas.microsoft.com/office/drawing/2010/main" val="0"/>
@@ -2104,17 +2817,15 @@
       <w:pPr>
         <w:pStyle w:val="Standard"/>
       </w:pPr>
-      <w:bookmarkStart w:id="1" w:name="_GoBack"/>
       <w:r>
         <w:rPr>
           <w:noProof/>
           <w:lang w:val="ru-RU" w:eastAsia="ru-RU" w:bidi="ar-SA"/>
         </w:rPr>
-        <w:lastRenderedPageBreak/>
         <w:drawing>
           <wp:inline distT="0" distB="0" distL="0" distR="0">
-            <wp:extent cx="6120130" cy="5099462"/>
-            <wp:effectExtent l="0" t="0" r="0" b="6350"/>
+            <wp:extent cx="1426464" cy="1714330"/>
+            <wp:effectExtent l="0" t="0" r="2540" b="635"/>
             <wp:docPr id="6" name="Рисунок 6" descr="C:\xampp\htdocs\OlyaSun\Inputs\site-services.jpg"/>
             <wp:cNvGraphicFramePr>
               <a:graphicFrameLocks xmlns:a="http://schemas.openxmlformats.org/drawingml/2006/main" noChangeAspect="1"/>
@@ -2128,23 +2839,21 @@
                       <a:picLocks noChangeAspect="1" noChangeArrowheads="1"/>
                     </pic:cNvPicPr>
                   </pic:nvPicPr>
-                  <pic:blipFill>
-                    <a:blip r:embed="rId23" cstate="print">
+                  <pic:blipFill rotWithShape="1">
+                    <a:blip r:embed="rId24" cstate="print">
                       <a:extLst>
                         <a:ext uri="{28A0092B-C50C-407E-A947-70E740481C1C}">
                           <a14:useLocalDpi xmlns:a14="http://schemas.microsoft.com/office/drawing/2010/main" val="0"/>
                         </a:ext>
                       </a:extLst>
                     </a:blip>
-                    <a:srcRect/>
-                    <a:stretch>
-                      <a:fillRect/>
-                    </a:stretch>
+                    <a:srcRect l="22966" r="29785" b="31851"/>
+                    <a:stretch/>
                   </pic:blipFill>
                   <pic:spPr bwMode="auto">
                     <a:xfrm>
                       <a:off x="0" y="0"/>
-                      <a:ext cx="6120130" cy="5099462"/>
+                      <a:ext cx="1431873" cy="1720830"/>
                     </a:xfrm>
                     <a:prstGeom prst="rect">
                       <a:avLst/>
@@ -2153,6 +2862,11 @@
                     <a:ln>
                       <a:noFill/>
                     </a:ln>
+                    <a:extLst>
+                      <a:ext uri="{53640926-AAD7-44D8-BBD7-CCE9431645EC}">
+                        <a14:shadowObscured xmlns:a14="http://schemas.microsoft.com/office/drawing/2010/main"/>
+                      </a:ext>
+                    </a:extLst>
                   </pic:spPr>
                 </pic:pic>
               </a:graphicData>
@@ -2160,20 +2874,45 @@
           </wp:inline>
         </w:drawing>
       </w:r>
+    </w:p>
+    <w:p>
+      <w:pPr>
+        <w:pStyle w:val="Standard"/>
+      </w:pPr>
+    </w:p>
+    <w:p>
+      <w:pPr>
+        <w:pStyle w:val="Standard"/>
+      </w:pPr>
+      <w:r>
+        <w:t>SEO optimization:</w:t>
+      </w:r>
+    </w:p>
+    <w:p>
+      <w:pPr>
+        <w:pStyle w:val="Standard"/>
+      </w:pPr>
+      <w:r>
+        <w:t>1)</w:t>
+      </w:r>
+      <w:r>
+        <w:t xml:space="preserve"> http://seositecheckup.com/</w:t>
+      </w:r>
+    </w:p>
+    <w:p>
+      <w:pPr>
+        <w:pStyle w:val="Standard"/>
+      </w:pPr>
+    </w:p>
+    <w:p>
+      <w:pPr>
+        <w:pStyle w:val="Standard"/>
+      </w:pPr>
+      <w:r>
+        <w:t>Update php.ini</w:t>
+      </w:r>
+      <w:bookmarkStart w:id="1" w:name="_GoBack"/>
       <w:bookmarkEnd w:id="1"/>
-    </w:p>
-    <w:p>
-      <w:pPr>
-        <w:pStyle w:val="Standard"/>
-      </w:pPr>
-    </w:p>
-    <w:p>
-      <w:pPr>
-        <w:pStyle w:val="Standard"/>
-      </w:pPr>
-      <w:r>
-        <w:t>Update php.ini</w:t>
-      </w:r>
     </w:p>
     <w:p>
       <w:pPr>
@@ -2190,9 +2929,10 @@
       <w:r>
         <w:t xml:space="preserve">To </w:t>
       </w:r>
-      <w:r>
-        <w:rPr>
-          <w:rStyle w:val="HTML"/>
+      <w:proofErr w:type="spellStart"/>
+      <w:r>
+        <w:rPr>
+          <w:rStyle w:val="HTMLCode"/>
           <w:rFonts w:ascii="Consolas" w:eastAsia="Droid Sans Fallback" w:hAnsi="Consolas" w:cs="Consolas"/>
           <w:color w:val="222222"/>
           <w:bdr w:val="none" w:sz="0" w:space="0" w:color="auto" w:frame="1"/>
@@ -2200,6 +2940,7 @@
         </w:rPr>
         <w:t>post_max_size</w:t>
       </w:r>
+      <w:proofErr w:type="spellEnd"/>
       <w:r>
         <w:rPr>
           <w:rStyle w:val="apple-converted-space"/>
@@ -2244,8 +2985,9 @@
           <w:szCs w:val="23"/>
           <w:shd w:val="clear" w:color="auto" w:fill="FFFFFF"/>
         </w:rPr>
-        <w:t>And max_</w:t>
-      </w:r>
+        <w:t xml:space="preserve">And </w:t>
+      </w:r>
+      <w:proofErr w:type="spellStart"/>
       <w:r>
         <w:rPr>
           <w:rStyle w:val="apple-converted-space"/>
@@ -2255,7 +2997,7 @@
           <w:szCs w:val="23"/>
           <w:shd w:val="clear" w:color="auto" w:fill="FFFFFF"/>
         </w:rPr>
-        <w:t>file_uploads</w:t>
+        <w:t>max_</w:t>
       </w:r>
       <w:r>
         <w:rPr>
@@ -2266,12 +3008,10 @@
           <w:szCs w:val="23"/>
           <w:shd w:val="clear" w:color="auto" w:fill="FFFFFF"/>
         </w:rPr>
-        <w:t xml:space="preserve"> to 200</w:t>
-      </w:r>
-    </w:p>
-    <w:p>
-      <w:pPr>
-        <w:pStyle w:val="Standard"/>
+        <w:t>file_uploads</w:t>
+      </w:r>
+      <w:proofErr w:type="spellEnd"/>
+      <w:r>
         <w:rPr>
           <w:rStyle w:val="apple-converted-space"/>
           <w:rFonts w:ascii="Helvetica" w:hAnsi="Helvetica"/>
@@ -2280,7 +3020,132 @@
           <w:szCs w:val="23"/>
           <w:shd w:val="clear" w:color="auto" w:fill="FFFFFF"/>
         </w:rPr>
-      </w:pPr>
+        <w:t xml:space="preserve"> to 200</w:t>
+      </w:r>
+    </w:p>
+    <w:p>
+      <w:pPr>
+        <w:pStyle w:val="Standard"/>
+        <w:rPr>
+          <w:rStyle w:val="apple-converted-space"/>
+          <w:rFonts w:ascii="Helvetica" w:hAnsi="Helvetica"/>
+          <w:color w:val="222222"/>
+          <w:sz w:val="23"/>
+          <w:szCs w:val="23"/>
+          <w:shd w:val="clear" w:color="auto" w:fill="FFFFFF"/>
+        </w:rPr>
+      </w:pPr>
+    </w:p>
+    <w:p>
+      <w:pPr>
+        <w:pStyle w:val="Standard"/>
+        <w:rPr>
+          <w:rStyle w:val="apple-converted-space"/>
+          <w:rFonts w:ascii="Helvetica" w:hAnsi="Helvetica"/>
+          <w:color w:val="222222"/>
+          <w:sz w:val="23"/>
+          <w:szCs w:val="23"/>
+          <w:shd w:val="clear" w:color="auto" w:fill="FFFFFF"/>
+        </w:rPr>
+      </w:pPr>
+      <w:proofErr w:type="spellStart"/>
+      <w:r>
+        <w:rPr>
+          <w:rStyle w:val="apple-converted-space"/>
+          <w:rFonts w:ascii="Helvetica" w:hAnsi="Helvetica"/>
+          <w:color w:val="222222"/>
+          <w:sz w:val="23"/>
+          <w:szCs w:val="23"/>
+          <w:shd w:val="clear" w:color="auto" w:fill="FFFFFF"/>
+        </w:rPr>
+        <w:t>http.conf</w:t>
+      </w:r>
+      <w:proofErr w:type="spellEnd"/>
+    </w:p>
+    <w:p>
+      <w:pPr>
+        <w:pStyle w:val="Standard"/>
+        <w:rPr>
+          <w:rStyle w:val="apple-converted-space"/>
+          <w:rFonts w:ascii="Helvetica" w:hAnsi="Helvetica"/>
+          <w:color w:val="222222"/>
+          <w:sz w:val="23"/>
+          <w:szCs w:val="23"/>
+          <w:shd w:val="clear" w:color="auto" w:fill="FFFFFF"/>
+        </w:rPr>
+      </w:pPr>
+      <w:r>
+        <w:rPr>
+          <w:rStyle w:val="apple-converted-space"/>
+          <w:rFonts w:ascii="Helvetica" w:hAnsi="Helvetica"/>
+          <w:color w:val="222222"/>
+          <w:sz w:val="23"/>
+          <w:szCs w:val="23"/>
+          <w:shd w:val="clear" w:color="auto" w:fill="FFFFFF"/>
+        </w:rPr>
+        <w:t xml:space="preserve">Enable </w:t>
+      </w:r>
+      <w:proofErr w:type="spellStart"/>
+      <w:r>
+        <w:rPr>
+          <w:rStyle w:val="apple-converted-space"/>
+          <w:rFonts w:ascii="Helvetica" w:hAnsi="Helvetica"/>
+          <w:color w:val="222222"/>
+          <w:sz w:val="23"/>
+          <w:szCs w:val="23"/>
+          <w:shd w:val="clear" w:color="auto" w:fill="FFFFFF"/>
+        </w:rPr>
+        <w:t>G_zip</w:t>
+      </w:r>
+      <w:proofErr w:type="spellEnd"/>
+      <w:r>
+        <w:rPr>
+          <w:rStyle w:val="apple-converted-space"/>
+          <w:rFonts w:ascii="Helvetica" w:hAnsi="Helvetica"/>
+          <w:color w:val="222222"/>
+          <w:sz w:val="23"/>
+          <w:szCs w:val="23"/>
+          <w:shd w:val="clear" w:color="auto" w:fill="FFFFFF"/>
+        </w:rPr>
+        <w:t xml:space="preserve">: </w:t>
+      </w:r>
+      <w:proofErr w:type="spellStart"/>
+      <w:r>
+        <w:rPr>
+          <w:rStyle w:val="apple-converted-space"/>
+          <w:rFonts w:ascii="Helvetica" w:hAnsi="Helvetica"/>
+          <w:color w:val="222222"/>
+          <w:sz w:val="23"/>
+          <w:szCs w:val="23"/>
+          <w:shd w:val="clear" w:color="auto" w:fill="FFFFFF"/>
+        </w:rPr>
+        <w:t>LoadModule</w:t>
+      </w:r>
+      <w:proofErr w:type="spellEnd"/>
+      <w:r>
+        <w:rPr>
+          <w:rStyle w:val="apple-converted-space"/>
+          <w:rFonts w:ascii="Helvetica" w:hAnsi="Helvetica"/>
+          <w:color w:val="222222"/>
+          <w:sz w:val="23"/>
+          <w:szCs w:val="23"/>
+          <w:shd w:val="clear" w:color="auto" w:fill="FFFFFF"/>
+        </w:rPr>
+        <w:t xml:space="preserve"> </w:t>
+      </w:r>
+      <w:proofErr w:type="spellStart"/>
+      <w:r>
+        <w:rPr>
+          <w:rStyle w:val="apple-converted-space"/>
+          <w:rFonts w:ascii="Helvetica" w:hAnsi="Helvetica"/>
+          <w:color w:val="222222"/>
+          <w:sz w:val="23"/>
+          <w:szCs w:val="23"/>
+          <w:shd w:val="clear" w:color="auto" w:fill="FFFFFF"/>
+        </w:rPr>
+        <w:t>deflate_module</w:t>
+      </w:r>
+      <w:proofErr w:type="spellEnd"/>
     </w:p>
     <w:p>
       <w:pPr>
@@ -2305,7 +3170,7 @@
 </file>
 
 <file path=word/endnotes.xml><?xml version="1.0" encoding="utf-8"?>
-<w:endnotes xmlns:wpc="http://schemas.microsoft.com/office/word/2010/wordprocessingCanvas" xmlns:cx="http://schemas.microsoft.com/office/drawing/2014/chartex" xmlns:mc="http://schemas.openxmlformats.org/markup-compatibility/2006" xmlns:o="urn:schemas-microsoft-com:office:office" xmlns:r="http://schemas.openxmlformats.org/officeDocument/2006/relationships" xmlns:m="http://schemas.openxmlformats.org/officeDocument/2006/math" xmlns:v="urn:schemas-microsoft-com:vml" xmlns:wp14="http://schemas.microsoft.com/office/word/2010/wordprocessingDrawing" xmlns:wp="http://schemas.openxmlformats.org/drawingml/2006/wordprocessingDrawing" xmlns:w10="urn:schemas-microsoft-com:office:word" xmlns:w="http://schemas.openxmlformats.org/wordprocessingml/2006/main" xmlns:w14="http://schemas.microsoft.com/office/word/2010/wordml" xmlns:w15="http://schemas.microsoft.com/office/word/2012/wordml" xmlns:w16se="http://schemas.microsoft.com/office/word/2015/wordml/symex" xmlns:wpg="http://schemas.microsoft.com/office/word/2010/wordprocessingGroup" xmlns:wpi="http://schemas.microsoft.com/office/word/2010/wordprocessingInk" xmlns:wne="http://schemas.microsoft.com/office/word/2006/wordml" xmlns:wps="http://schemas.microsoft.com/office/word/2010/wordprocessingShape" mc:Ignorable="w14 w15 w16se wp14">
+<w:endnotes xmlns:wpc="http://schemas.microsoft.com/office/word/2010/wordprocessingCanvas" xmlns:mc="http://schemas.openxmlformats.org/markup-compatibility/2006" xmlns:o="urn:schemas-microsoft-com:office:office" xmlns:r="http://schemas.openxmlformats.org/officeDocument/2006/relationships" xmlns:m="http://schemas.openxmlformats.org/officeDocument/2006/math" xmlns:v="urn:schemas-microsoft-com:vml" xmlns:wp14="http://schemas.microsoft.com/office/word/2010/wordprocessingDrawing" xmlns:wp="http://schemas.openxmlformats.org/drawingml/2006/wordprocessingDrawing" xmlns:w10="urn:schemas-microsoft-com:office:word" xmlns:w="http://schemas.openxmlformats.org/wordprocessingml/2006/main" xmlns:w14="http://schemas.microsoft.com/office/word/2010/wordml" xmlns:wpg="http://schemas.microsoft.com/office/word/2010/wordprocessingGroup" xmlns:wpi="http://schemas.microsoft.com/office/word/2010/wordprocessingInk" xmlns:wne="http://schemas.microsoft.com/office/word/2006/wordml" xmlns:wps="http://schemas.microsoft.com/office/word/2010/wordprocessingShape" mc:Ignorable="w14 wp14">
   <w:endnote w:type="separator" w:id="-1">
     <w:p>
       <w:r>
@@ -2324,7 +3189,7 @@
 </file>
 
 <file path=word/footnotes.xml><?xml version="1.0" encoding="utf-8"?>
-<w:footnotes xmlns:wpc="http://schemas.microsoft.com/office/word/2010/wordprocessingCanvas" xmlns:cx="http://schemas.microsoft.com/office/drawing/2014/chartex" xmlns:mc="http://schemas.openxmlformats.org/markup-compatibility/2006" xmlns:o="urn:schemas-microsoft-com:office:office" xmlns:r="http://schemas.openxmlformats.org/officeDocument/2006/relationships" xmlns:m="http://schemas.openxmlformats.org/officeDocument/2006/math" xmlns:v="urn:schemas-microsoft-com:vml" xmlns:wp14="http://schemas.microsoft.com/office/word/2010/wordprocessingDrawing" xmlns:wp="http://schemas.openxmlformats.org/drawingml/2006/wordprocessingDrawing" xmlns:w10="urn:schemas-microsoft-com:office:word" xmlns:w="http://schemas.openxmlformats.org/wordprocessingml/2006/main" xmlns:w14="http://schemas.microsoft.com/office/word/2010/wordml" xmlns:w15="http://schemas.microsoft.com/office/word/2012/wordml" xmlns:w16se="http://schemas.microsoft.com/office/word/2015/wordml/symex" xmlns:wpg="http://schemas.microsoft.com/office/word/2010/wordprocessingGroup" xmlns:wpi="http://schemas.microsoft.com/office/word/2010/wordprocessingInk" xmlns:wne="http://schemas.microsoft.com/office/word/2006/wordml" xmlns:wps="http://schemas.microsoft.com/office/word/2010/wordprocessingShape" mc:Ignorable="w14 w15 w16se wp14">
+<w:footnotes xmlns:wpc="http://schemas.microsoft.com/office/word/2010/wordprocessingCanvas" xmlns:mc="http://schemas.openxmlformats.org/markup-compatibility/2006" xmlns:o="urn:schemas-microsoft-com:office:office" xmlns:r="http://schemas.openxmlformats.org/officeDocument/2006/relationships" xmlns:m="http://schemas.openxmlformats.org/officeDocument/2006/math" xmlns:v="urn:schemas-microsoft-com:vml" xmlns:wp14="http://schemas.microsoft.com/office/word/2010/wordprocessingDrawing" xmlns:wp="http://schemas.openxmlformats.org/drawingml/2006/wordprocessingDrawing" xmlns:w10="urn:schemas-microsoft-com:office:word" xmlns:w="http://schemas.openxmlformats.org/wordprocessingml/2006/main" xmlns:w14="http://schemas.microsoft.com/office/word/2010/wordml" xmlns:wpg="http://schemas.microsoft.com/office/word/2010/wordprocessingGroup" xmlns:wpi="http://schemas.microsoft.com/office/word/2010/wordprocessingInk" xmlns:wne="http://schemas.microsoft.com/office/word/2006/wordml" xmlns:wps="http://schemas.microsoft.com/office/word/2010/wordprocessingShape" mc:Ignorable="w14 wp14">
   <w:footnote w:type="separator" w:id="-1">
     <w:p>
       <w:r>
@@ -2346,8 +3211,8 @@
 </file>
 
 <file path=word/numbering.xml><?xml version="1.0" encoding="utf-8"?>
-<w:numbering xmlns:wpc="http://schemas.microsoft.com/office/word/2010/wordprocessingCanvas" xmlns:cx="http://schemas.microsoft.com/office/drawing/2014/chartex" xmlns:mc="http://schemas.openxmlformats.org/markup-compatibility/2006" xmlns:o="urn:schemas-microsoft-com:office:office" xmlns:r="http://schemas.openxmlformats.org/officeDocument/2006/relationships" xmlns:m="http://schemas.openxmlformats.org/officeDocument/2006/math" xmlns:v="urn:schemas-microsoft-com:vml" xmlns:wp14="http://schemas.microsoft.com/office/word/2010/wordprocessingDrawing" xmlns:wp="http://schemas.openxmlformats.org/drawingml/2006/wordprocessingDrawing" xmlns:w10="urn:schemas-microsoft-com:office:word" xmlns:w="http://schemas.openxmlformats.org/wordprocessingml/2006/main" xmlns:w14="http://schemas.microsoft.com/office/word/2010/wordml" xmlns:w15="http://schemas.microsoft.com/office/word/2012/wordml" xmlns:w16se="http://schemas.microsoft.com/office/word/2015/wordml/symex" xmlns:wpg="http://schemas.microsoft.com/office/word/2010/wordprocessingGroup" xmlns:wpi="http://schemas.microsoft.com/office/word/2010/wordprocessingInk" xmlns:wne="http://schemas.microsoft.com/office/word/2006/wordml" xmlns:wps="http://schemas.microsoft.com/office/word/2010/wordprocessingShape" mc:Ignorable="w14 w15 w16se wp14">
-  <w:abstractNum w:abstractNumId="0" w15:restartNumberingAfterBreak="0">
+<w:numbering xmlns:wpc="http://schemas.microsoft.com/office/word/2010/wordprocessingCanvas" xmlns:mc="http://schemas.openxmlformats.org/markup-compatibility/2006" xmlns:o="urn:schemas-microsoft-com:office:office" xmlns:r="http://schemas.openxmlformats.org/officeDocument/2006/relationships" xmlns:m="http://schemas.openxmlformats.org/officeDocument/2006/math" xmlns:v="urn:schemas-microsoft-com:vml" xmlns:wp14="http://schemas.microsoft.com/office/word/2010/wordprocessingDrawing" xmlns:wp="http://schemas.openxmlformats.org/drawingml/2006/wordprocessingDrawing" xmlns:w10="urn:schemas-microsoft-com:office:word" xmlns:w="http://schemas.openxmlformats.org/wordprocessingml/2006/main" xmlns:w14="http://schemas.microsoft.com/office/word/2010/wordml" xmlns:wpg="http://schemas.microsoft.com/office/word/2010/wordprocessingGroup" xmlns:wpi="http://schemas.microsoft.com/office/word/2010/wordprocessingInk" xmlns:wne="http://schemas.microsoft.com/office/word/2006/wordml" xmlns:wps="http://schemas.microsoft.com/office/word/2010/wordprocessingShape" mc:Ignorable="w14 wp14">
+  <w:abstractNum w:abstractNumId="0">
     <w:nsid w:val="46574773"/>
     <w:multiLevelType w:val="hybridMultilevel"/>
     <w:tmpl w:val="D34EDE5E"/>
@@ -2436,7 +3301,7 @@
       </w:pPr>
     </w:lvl>
   </w:abstractNum>
-  <w:abstractNum w:abstractNumId="1" w15:restartNumberingAfterBreak="0">
+  <w:abstractNum w:abstractNumId="1">
     <w:nsid w:val="590903BD"/>
     <w:multiLevelType w:val="hybridMultilevel"/>
     <w:tmpl w:val="7F901A2E"/>
@@ -2525,7 +3390,7 @@
       </w:pPr>
     </w:lvl>
   </w:abstractNum>
-  <w:abstractNum w:abstractNumId="2" w15:restartNumberingAfterBreak="0">
+  <w:abstractNum w:abstractNumId="2">
     <w:nsid w:val="670F6C36"/>
     <w:multiLevelType w:val="hybridMultilevel"/>
     <w:tmpl w:val="6F0A516C"/>
@@ -2614,7 +3479,7 @@
       </w:pPr>
     </w:lvl>
   </w:abstractNum>
-  <w:abstractNum w:abstractNumId="3" w15:restartNumberingAfterBreak="0">
+  <w:abstractNum w:abstractNumId="3">
     <w:nsid w:val="70A06AF9"/>
     <w:multiLevelType w:val="hybridMultilevel"/>
     <w:tmpl w:val="AAB0D624"/>
@@ -2703,7 +3568,7 @@
       </w:pPr>
     </w:lvl>
   </w:abstractNum>
-  <w:abstractNum w:abstractNumId="4" w15:restartNumberingAfterBreak="0">
+  <w:abstractNum w:abstractNumId="4">
     <w:nsid w:val="7ED469F5"/>
     <w:multiLevelType w:val="hybridMultilevel"/>
     <w:tmpl w:val="9D320EAE"/>
@@ -2811,7 +3676,7 @@
 </file>
 
 <file path=word/styles.xml><?xml version="1.0" encoding="utf-8"?>
-<w:styles xmlns:mc="http://schemas.openxmlformats.org/markup-compatibility/2006" xmlns:r="http://schemas.openxmlformats.org/officeDocument/2006/relationships" xmlns:w="http://schemas.openxmlformats.org/wordprocessingml/2006/main" xmlns:w14="http://schemas.microsoft.com/office/word/2010/wordml" xmlns:w15="http://schemas.microsoft.com/office/word/2012/wordml" xmlns:w16se="http://schemas.microsoft.com/office/word/2015/wordml/symex" mc:Ignorable="w14 w15 w16se">
+<w:styles xmlns:mc="http://schemas.openxmlformats.org/markup-compatibility/2006" xmlns:r="http://schemas.openxmlformats.org/officeDocument/2006/relationships" xmlns:w="http://schemas.openxmlformats.org/wordprocessingml/2006/main" xmlns:w14="http://schemas.microsoft.com/office/word/2010/wordml" mc:Ignorable="w14">
   <w:docDefaults>
     <w:rPrDefault>
       <w:rPr>
@@ -2831,384 +3696,150 @@
       </w:pPr>
     </w:pPrDefault>
   </w:docDefaults>
-  <w:latentStyles w:defLockedState="0" w:defUIPriority="99" w:defSemiHidden="0" w:defUnhideWhenUsed="0" w:defQFormat="0" w:count="371">
-    <w:lsdException w:name="Normal" w:uiPriority="0" w:qFormat="1"/>
-    <w:lsdException w:name="heading 1" w:uiPriority="9" w:qFormat="1"/>
-    <w:lsdException w:name="heading 2" w:semiHidden="1" w:uiPriority="9" w:unhideWhenUsed="1" w:qFormat="1"/>
-    <w:lsdException w:name="heading 3" w:semiHidden="1" w:uiPriority="9" w:unhideWhenUsed="1" w:qFormat="1"/>
-    <w:lsdException w:name="heading 4" w:semiHidden="1" w:uiPriority="9" w:unhideWhenUsed="1" w:qFormat="1"/>
-    <w:lsdException w:name="heading 5" w:semiHidden="1" w:uiPriority="9" w:unhideWhenUsed="1" w:qFormat="1"/>
-    <w:lsdException w:name="heading 6" w:semiHidden="1" w:uiPriority="9" w:unhideWhenUsed="1" w:qFormat="1"/>
-    <w:lsdException w:name="heading 7" w:semiHidden="1" w:uiPriority="9" w:unhideWhenUsed="1" w:qFormat="1"/>
-    <w:lsdException w:name="heading 8" w:semiHidden="1" w:uiPriority="9" w:unhideWhenUsed="1" w:qFormat="1"/>
-    <w:lsdException w:name="heading 9" w:semiHidden="1" w:uiPriority="9" w:unhideWhenUsed="1" w:qFormat="1"/>
-    <w:lsdException w:name="index 1" w:semiHidden="1" w:unhideWhenUsed="1"/>
-    <w:lsdException w:name="index 2" w:semiHidden="1" w:unhideWhenUsed="1"/>
-    <w:lsdException w:name="index 3" w:semiHidden="1" w:unhideWhenUsed="1"/>
-    <w:lsdException w:name="index 4" w:semiHidden="1" w:unhideWhenUsed="1"/>
-    <w:lsdException w:name="index 5" w:semiHidden="1" w:unhideWhenUsed="1"/>
-    <w:lsdException w:name="index 6" w:semiHidden="1" w:unhideWhenUsed="1"/>
-    <w:lsdException w:name="index 7" w:semiHidden="1" w:unhideWhenUsed="1"/>
-    <w:lsdException w:name="index 8" w:semiHidden="1" w:unhideWhenUsed="1"/>
-    <w:lsdException w:name="index 9" w:semiHidden="1" w:unhideWhenUsed="1"/>
-    <w:lsdException w:name="toc 1" w:semiHidden="1" w:uiPriority="39" w:unhideWhenUsed="1"/>
-    <w:lsdException w:name="toc 2" w:semiHidden="1" w:uiPriority="39" w:unhideWhenUsed="1"/>
-    <w:lsdException w:name="toc 3" w:semiHidden="1" w:uiPriority="39" w:unhideWhenUsed="1"/>
-    <w:lsdException w:name="toc 4" w:semiHidden="1" w:uiPriority="39" w:unhideWhenUsed="1"/>
-    <w:lsdException w:name="toc 5" w:semiHidden="1" w:uiPriority="39" w:unhideWhenUsed="1"/>
-    <w:lsdException w:name="toc 6" w:semiHidden="1" w:uiPriority="39" w:unhideWhenUsed="1"/>
-    <w:lsdException w:name="toc 7" w:semiHidden="1" w:uiPriority="39" w:unhideWhenUsed="1"/>
-    <w:lsdException w:name="toc 8" w:semiHidden="1" w:uiPriority="39" w:unhideWhenUsed="1"/>
-    <w:lsdException w:name="toc 9" w:semiHidden="1" w:uiPriority="39" w:unhideWhenUsed="1"/>
-    <w:lsdException w:name="Normal Indent" w:semiHidden="1" w:unhideWhenUsed="1"/>
-    <w:lsdException w:name="footnote text" w:semiHidden="1" w:unhideWhenUsed="1"/>
-    <w:lsdException w:name="annotation text" w:semiHidden="1" w:unhideWhenUsed="1"/>
-    <w:lsdException w:name="header" w:semiHidden="1" w:unhideWhenUsed="1"/>
-    <w:lsdException w:name="footer" w:semiHidden="1" w:unhideWhenUsed="1"/>
-    <w:lsdException w:name="index heading" w:semiHidden="1" w:unhideWhenUsed="1"/>
-    <w:lsdException w:name="caption" w:semiHidden="1" w:uiPriority="35" w:unhideWhenUsed="1" w:qFormat="1"/>
-    <w:lsdException w:name="table of figures" w:semiHidden="1" w:unhideWhenUsed="1"/>
-    <w:lsdException w:name="envelope address" w:semiHidden="1" w:unhideWhenUsed="1"/>
-    <w:lsdException w:name="envelope return" w:semiHidden="1" w:unhideWhenUsed="1"/>
-    <w:lsdException w:name="footnote reference" w:semiHidden="1" w:unhideWhenUsed="1"/>
-    <w:lsdException w:name="annotation reference" w:semiHidden="1" w:unhideWhenUsed="1"/>
-    <w:lsdException w:name="line number" w:semiHidden="1" w:unhideWhenUsed="1"/>
-    <w:lsdException w:name="page number" w:semiHidden="1" w:unhideWhenUsed="1"/>
-    <w:lsdException w:name="endnote reference" w:semiHidden="1" w:unhideWhenUsed="1"/>
-    <w:lsdException w:name="endnote text" w:semiHidden="1" w:unhideWhenUsed="1"/>
-    <w:lsdException w:name="table of authorities" w:semiHidden="1" w:unhideWhenUsed="1"/>
-    <w:lsdException w:name="macro" w:semiHidden="1" w:unhideWhenUsed="1"/>
-    <w:lsdException w:name="toa heading" w:semiHidden="1" w:unhideWhenUsed="1"/>
-    <w:lsdException w:name="List" w:semiHidden="1" w:unhideWhenUsed="1"/>
-    <w:lsdException w:name="List Bullet" w:semiHidden="1" w:unhideWhenUsed="1"/>
-    <w:lsdException w:name="List Number" w:semiHidden="1" w:unhideWhenUsed="1"/>
-    <w:lsdException w:name="List 2" w:semiHidden="1" w:unhideWhenUsed="1"/>
-    <w:lsdException w:name="List 3" w:semiHidden="1" w:unhideWhenUsed="1"/>
-    <w:lsdException w:name="List 4" w:semiHidden="1" w:unhideWhenUsed="1"/>
-    <w:lsdException w:name="List 5" w:semiHidden="1" w:unhideWhenUsed="1"/>
-    <w:lsdException w:name="List Bullet 2" w:semiHidden="1" w:unhideWhenUsed="1"/>
-    <w:lsdException w:name="List Bullet 3" w:semiHidden="1" w:unhideWhenUsed="1"/>
-    <w:lsdException w:name="List Bullet 4" w:semiHidden="1" w:unhideWhenUsed="1"/>
-    <w:lsdException w:name="List Bullet 5" w:semiHidden="1" w:unhideWhenUsed="1"/>
-    <w:lsdException w:name="List Number 2" w:semiHidden="1" w:unhideWhenUsed="1"/>
-    <w:lsdException w:name="List Number 3" w:semiHidden="1" w:unhideWhenUsed="1"/>
-    <w:lsdException w:name="List Number 4" w:semiHidden="1" w:unhideWhenUsed="1"/>
-    <w:lsdException w:name="List Number 5" w:semiHidden="1" w:unhideWhenUsed="1"/>
-    <w:lsdException w:name="Title" w:uiPriority="10" w:qFormat="1"/>
-    <w:lsdException w:name="Closing" w:semiHidden="1" w:unhideWhenUsed="1"/>
-    <w:lsdException w:name="Signature" w:semiHidden="1" w:unhideWhenUsed="1"/>
-    <w:lsdException w:name="Default Paragraph Font" w:semiHidden="1" w:uiPriority="1" w:unhideWhenUsed="1"/>
-    <w:lsdException w:name="Body Text" w:semiHidden="1" w:unhideWhenUsed="1"/>
-    <w:lsdException w:name="Body Text Indent" w:semiHidden="1" w:unhideWhenUsed="1"/>
-    <w:lsdException w:name="List Continue" w:semiHidden="1" w:unhideWhenUsed="1"/>
-    <w:lsdException w:name="List Continue 2" w:semiHidden="1" w:unhideWhenUsed="1"/>
-    <w:lsdException w:name="List Continue 3" w:semiHidden="1" w:unhideWhenUsed="1"/>
-    <w:lsdException w:name="List Continue 4" w:semiHidden="1" w:unhideWhenUsed="1"/>
-    <w:lsdException w:name="List Continue 5" w:semiHidden="1" w:unhideWhenUsed="1"/>
-    <w:lsdException w:name="Message Header" w:semiHidden="1" w:unhideWhenUsed="1"/>
-    <w:lsdException w:name="Subtitle" w:uiPriority="11" w:qFormat="1"/>
-    <w:lsdException w:name="Salutation" w:semiHidden="1" w:unhideWhenUsed="1"/>
-    <w:lsdException w:name="Date" w:semiHidden="1" w:unhideWhenUsed="1"/>
-    <w:lsdException w:name="Body Text First Indent" w:semiHidden="1" w:unhideWhenUsed="1"/>
-    <w:lsdException w:name="Body Text First Indent 2" w:semiHidden="1" w:unhideWhenUsed="1"/>
-    <w:lsdException w:name="Note Heading" w:semiHidden="1" w:unhideWhenUsed="1"/>
-    <w:lsdException w:name="Body Text 2" w:semiHidden="1" w:unhideWhenUsed="1"/>
-    <w:lsdException w:name="Body Text 3" w:semiHidden="1" w:unhideWhenUsed="1"/>
-    <w:lsdException w:name="Body Text Indent 2" w:semiHidden="1" w:unhideWhenUsed="1"/>
-    <w:lsdException w:name="Body Text Indent 3" w:semiHidden="1" w:unhideWhenUsed="1"/>
-    <w:lsdException w:name="Block Text" w:semiHidden="1" w:unhideWhenUsed="1"/>
-    <w:lsdException w:name="Hyperlink" w:semiHidden="1" w:unhideWhenUsed="1"/>
-    <w:lsdException w:name="FollowedHyperlink" w:semiHidden="1" w:unhideWhenUsed="1"/>
-    <w:lsdException w:name="Strong" w:uiPriority="22" w:qFormat="1"/>
-    <w:lsdException w:name="Emphasis" w:uiPriority="20" w:qFormat="1"/>
-    <w:lsdException w:name="Document Map" w:semiHidden="1" w:unhideWhenUsed="1"/>
-    <w:lsdException w:name="Plain Text" w:semiHidden="1" w:unhideWhenUsed="1"/>
-    <w:lsdException w:name="E-mail Signature" w:semiHidden="1" w:unhideWhenUsed="1"/>
-    <w:lsdException w:name="HTML Top of Form" w:semiHidden="1" w:unhideWhenUsed="1"/>
-    <w:lsdException w:name="HTML Bottom of Form" w:semiHidden="1" w:unhideWhenUsed="1"/>
-    <w:lsdException w:name="Normal (Web)" w:semiHidden="1" w:unhideWhenUsed="1"/>
-    <w:lsdException w:name="HTML Acronym" w:semiHidden="1" w:unhideWhenUsed="1"/>
-    <w:lsdException w:name="HTML Address" w:semiHidden="1" w:unhideWhenUsed="1"/>
-    <w:lsdException w:name="HTML Cite" w:semiHidden="1" w:unhideWhenUsed="1"/>
-    <w:lsdException w:name="HTML Code" w:semiHidden="1" w:unhideWhenUsed="1"/>
-    <w:lsdException w:name="HTML Definition" w:semiHidden="1" w:unhideWhenUsed="1"/>
-    <w:lsdException w:name="HTML Keyboard" w:semiHidden="1" w:unhideWhenUsed="1"/>
-    <w:lsdException w:name="HTML Preformatted" w:semiHidden="1" w:unhideWhenUsed="1"/>
-    <w:lsdException w:name="HTML Sample" w:semiHidden="1" w:unhideWhenUsed="1"/>
-    <w:lsdException w:name="HTML Typewriter" w:semiHidden="1" w:unhideWhenUsed="1"/>
-    <w:lsdException w:name="HTML Variable" w:semiHidden="1" w:unhideWhenUsed="1"/>
-    <w:lsdException w:name="Normal Table" w:semiHidden="1" w:unhideWhenUsed="1"/>
-    <w:lsdException w:name="annotation subject" w:semiHidden="1" w:unhideWhenUsed="1"/>
-    <w:lsdException w:name="No List" w:semiHidden="1" w:unhideWhenUsed="1"/>
-    <w:lsdException w:name="Outline List 1" w:semiHidden="1" w:unhideWhenUsed="1"/>
-    <w:lsdException w:name="Outline List 2" w:semiHidden="1" w:unhideWhenUsed="1"/>
-    <w:lsdException w:name="Outline List 3" w:semiHidden="1" w:unhideWhenUsed="1"/>
-    <w:lsdException w:name="Table Simple 1" w:semiHidden="1" w:unhideWhenUsed="1"/>
-    <w:lsdException w:name="Table Simple 2" w:semiHidden="1" w:unhideWhenUsed="1"/>
-    <w:lsdException w:name="Table Simple 3" w:semiHidden="1" w:unhideWhenUsed="1"/>
-    <w:lsdException w:name="Table Classic 1" w:semiHidden="1" w:unhideWhenUsed="1"/>
-    <w:lsdException w:name="Table Classic 2" w:semiHidden="1" w:unhideWhenUsed="1"/>
-    <w:lsdException w:name="Table Classic 3" w:semiHidden="1" w:unhideWhenUsed="1"/>
-    <w:lsdException w:name="Table Classic 4" w:semiHidden="1" w:unhideWhenUsed="1"/>
-    <w:lsdException w:name="Table Colorful 1" w:semiHidden="1" w:unhideWhenUsed="1"/>
-    <w:lsdException w:name="Table Colorful 2" w:semiHidden="1" w:unhideWhenUsed="1"/>
-    <w:lsdException w:name="Table Colorful 3" w:semiHidden="1" w:unhideWhenUsed="1"/>
-    <w:lsdException w:name="Table Columns 1" w:semiHidden="1" w:unhideWhenUsed="1"/>
-    <w:lsdException w:name="Table Columns 2" w:semiHidden="1" w:unhideWhenUsed="1"/>
-    <w:lsdException w:name="Table Columns 3" w:semiHidden="1" w:unhideWhenUsed="1"/>
-    <w:lsdException w:name="Table Columns 4" w:semiHidden="1" w:unhideWhenUsed="1"/>
-    <w:lsdException w:name="Table Columns 5" w:semiHidden="1" w:unhideWhenUsed="1"/>
-    <w:lsdException w:name="Table Grid 1" w:semiHidden="1" w:unhideWhenUsed="1"/>
-    <w:lsdException w:name="Table Grid 2" w:semiHidden="1" w:unhideWhenUsed="1"/>
-    <w:lsdException w:name="Table Grid 3" w:semiHidden="1" w:unhideWhenUsed="1"/>
-    <w:lsdException w:name="Table Grid 4" w:semiHidden="1" w:unhideWhenUsed="1"/>
-    <w:lsdException w:name="Table Grid 5" w:semiHidden="1" w:unhideWhenUsed="1"/>
-    <w:lsdException w:name="Table Grid 6" w:semiHidden="1" w:unhideWhenUsed="1"/>
-    <w:lsdException w:name="Table Grid 7" w:semiHidden="1" w:unhideWhenUsed="1"/>
-    <w:lsdException w:name="Table Grid 8" w:semiHidden="1" w:unhideWhenUsed="1"/>
-    <w:lsdException w:name="Table List 1" w:semiHidden="1" w:unhideWhenUsed="1"/>
-    <w:lsdException w:name="Table List 2" w:semiHidden="1" w:unhideWhenUsed="1"/>
-    <w:lsdException w:name="Table List 3" w:semiHidden="1" w:unhideWhenUsed="1"/>
-    <w:lsdException w:name="Table List 4" w:semiHidden="1" w:unhideWhenUsed="1"/>
-    <w:lsdException w:name="Table List 5" w:semiHidden="1" w:unhideWhenUsed="1"/>
-    <w:lsdException w:name="Table List 6" w:semiHidden="1" w:unhideWhenUsed="1"/>
-    <w:lsdException w:name="Table List 7" w:semiHidden="1" w:unhideWhenUsed="1"/>
-    <w:lsdException w:name="Table List 8" w:semiHidden="1" w:unhideWhenUsed="1"/>
-    <w:lsdException w:name="Table 3D effects 1" w:semiHidden="1" w:unhideWhenUsed="1"/>
-    <w:lsdException w:name="Table 3D effects 2" w:semiHidden="1" w:unhideWhenUsed="1"/>
-    <w:lsdException w:name="Table 3D effects 3" w:semiHidden="1" w:unhideWhenUsed="1"/>
-    <w:lsdException w:name="Table Contemporary" w:semiHidden="1" w:unhideWhenUsed="1"/>
-    <w:lsdException w:name="Table Elegant" w:semiHidden="1" w:unhideWhenUsed="1"/>
-    <w:lsdException w:name="Table Professional" w:semiHidden="1" w:unhideWhenUsed="1"/>
-    <w:lsdException w:name="Table Subtle 1" w:semiHidden="1" w:unhideWhenUsed="1"/>
-    <w:lsdException w:name="Table Subtle 2" w:semiHidden="1" w:unhideWhenUsed="1"/>
-    <w:lsdException w:name="Table Web 1" w:semiHidden="1" w:unhideWhenUsed="1"/>
-    <w:lsdException w:name="Table Web 2" w:semiHidden="1" w:unhideWhenUsed="1"/>
-    <w:lsdException w:name="Table Web 3" w:semiHidden="1" w:unhideWhenUsed="1"/>
-    <w:lsdException w:name="Balloon Text" w:semiHidden="1" w:unhideWhenUsed="1"/>
-    <w:lsdException w:name="Table Grid" w:uiPriority="59"/>
-    <w:lsdException w:name="Table Theme" w:semiHidden="1" w:unhideWhenUsed="1"/>
-    <w:lsdException w:name="Placeholder Text" w:semiHidden="1"/>
-    <w:lsdException w:name="No Spacing" w:uiPriority="1" w:qFormat="1"/>
-    <w:lsdException w:name="Light Shading" w:uiPriority="60"/>
-    <w:lsdException w:name="Light List" w:uiPriority="61"/>
-    <w:lsdException w:name="Light Grid" w:uiPriority="62"/>
-    <w:lsdException w:name="Medium Shading 1" w:uiPriority="63"/>
-    <w:lsdException w:name="Medium Shading 2" w:uiPriority="64"/>
-    <w:lsdException w:name="Medium List 1" w:uiPriority="65"/>
-    <w:lsdException w:name="Medium List 2" w:uiPriority="66"/>
-    <w:lsdException w:name="Medium Grid 1" w:uiPriority="67"/>
-    <w:lsdException w:name="Medium Grid 2" w:uiPriority="68"/>
-    <w:lsdException w:name="Medium Grid 3" w:uiPriority="69"/>
-    <w:lsdException w:name="Dark List" w:uiPriority="70"/>
-    <w:lsdException w:name="Colorful Shading" w:uiPriority="71"/>
-    <w:lsdException w:name="Colorful List" w:uiPriority="72"/>
-    <w:lsdException w:name="Colorful Grid" w:uiPriority="73"/>
-    <w:lsdException w:name="Light Shading Accent 1" w:uiPriority="60"/>
-    <w:lsdException w:name="Light List Accent 1" w:uiPriority="61"/>
-    <w:lsdException w:name="Light Grid Accent 1" w:uiPriority="62"/>
-    <w:lsdException w:name="Medium Shading 1 Accent 1" w:uiPriority="63"/>
-    <w:lsdException w:name="Medium Shading 2 Accent 1" w:uiPriority="64"/>
-    <w:lsdException w:name="Medium List 1 Accent 1" w:uiPriority="65"/>
-    <w:lsdException w:name="Revision" w:semiHidden="1"/>
-    <w:lsdException w:name="List Paragraph" w:uiPriority="34" w:qFormat="1"/>
-    <w:lsdException w:name="Quote" w:uiPriority="29" w:qFormat="1"/>
-    <w:lsdException w:name="Intense Quote" w:uiPriority="30" w:qFormat="1"/>
-    <w:lsdException w:name="Medium List 2 Accent 1" w:uiPriority="66"/>
-    <w:lsdException w:name="Medium Grid 1 Accent 1" w:uiPriority="67"/>
-    <w:lsdException w:name="Medium Grid 2 Accent 1" w:uiPriority="68"/>
-    <w:lsdException w:name="Medium Grid 3 Accent 1" w:uiPriority="69"/>
-    <w:lsdException w:name="Dark List Accent 1" w:uiPriority="70"/>
-    <w:lsdException w:name="Colorful Shading Accent 1" w:uiPriority="71"/>
-    <w:lsdException w:name="Colorful List Accent 1" w:uiPriority="72"/>
-    <w:lsdException w:name="Colorful Grid Accent 1" w:uiPriority="73"/>
-    <w:lsdException w:name="Light Shading Accent 2" w:uiPriority="60"/>
-    <w:lsdException w:name="Light List Accent 2" w:uiPriority="61"/>
-    <w:lsdException w:name="Light Grid Accent 2" w:uiPriority="62"/>
-    <w:lsdException w:name="Medium Shading 1 Accent 2" w:uiPriority="63"/>
-    <w:lsdException w:name="Medium Shading 2 Accent 2" w:uiPriority="64"/>
-    <w:lsdException w:name="Medium List 1 Accent 2" w:uiPriority="65"/>
-    <w:lsdException w:name="Medium List 2 Accent 2" w:uiPriority="66"/>
-    <w:lsdException w:name="Medium Grid 1 Accent 2" w:uiPriority="67"/>
-    <w:lsdException w:name="Medium Grid 2 Accent 2" w:uiPriority="68"/>
-    <w:lsdException w:name="Medium Grid 3 Accent 2" w:uiPriority="69"/>
-    <w:lsdException w:name="Dark List Accent 2" w:uiPriority="70"/>
-    <w:lsdException w:name="Colorful Shading Accent 2" w:uiPriority="71"/>
-    <w:lsdException w:name="Colorful List Accent 2" w:uiPriority="72"/>
-    <w:lsdException w:name="Colorful Grid Accent 2" w:uiPriority="73"/>
-    <w:lsdException w:name="Light Shading Accent 3" w:uiPriority="60"/>
-    <w:lsdException w:name="Light List Accent 3" w:uiPriority="61"/>
-    <w:lsdException w:name="Light Grid Accent 3" w:uiPriority="62"/>
-    <w:lsdException w:name="Medium Shading 1 Accent 3" w:uiPriority="63"/>
-    <w:lsdException w:name="Medium Shading 2 Accent 3" w:uiPriority="64"/>
-    <w:lsdException w:name="Medium List 1 Accent 3" w:uiPriority="65"/>
-    <w:lsdException w:name="Medium List 2 Accent 3" w:uiPriority="66"/>
-    <w:lsdException w:name="Medium Grid 1 Accent 3" w:uiPriority="67"/>
-    <w:lsdException w:name="Medium Grid 2 Accent 3" w:uiPriority="68"/>
-    <w:lsdException w:name="Medium Grid 3 Accent 3" w:uiPriority="69"/>
-    <w:lsdException w:name="Dark List Accent 3" w:uiPriority="70"/>
-    <w:lsdException w:name="Colorful Shading Accent 3" w:uiPriority="71"/>
-    <w:lsdException w:name="Colorful List Accent 3" w:uiPriority="72"/>
-    <w:lsdException w:name="Colorful Grid Accent 3" w:uiPriority="73"/>
-    <w:lsdException w:name="Light Shading Accent 4" w:uiPriority="60"/>
-    <w:lsdException w:name="Light List Accent 4" w:uiPriority="61"/>
-    <w:lsdException w:name="Light Grid Accent 4" w:uiPriority="62"/>
-    <w:lsdException w:name="Medium Shading 1 Accent 4" w:uiPriority="63"/>
-    <w:lsdException w:name="Medium Shading 2 Accent 4" w:uiPriority="64"/>
-    <w:lsdException w:name="Medium List 1 Accent 4" w:uiPriority="65"/>
-    <w:lsdException w:name="Medium List 2 Accent 4" w:uiPriority="66"/>
-    <w:lsdException w:name="Medium Grid 1 Accent 4" w:uiPriority="67"/>
-    <w:lsdException w:name="Medium Grid 2 Accent 4" w:uiPriority="68"/>
-    <w:lsdException w:name="Medium Grid 3 Accent 4" w:uiPriority="69"/>
-    <w:lsdException w:name="Dark List Accent 4" w:uiPriority="70"/>
-    <w:lsdException w:name="Colorful Shading Accent 4" w:uiPriority="71"/>
-    <w:lsdException w:name="Colorful List Accent 4" w:uiPriority="72"/>
-    <w:lsdException w:name="Colorful Grid Accent 4" w:uiPriority="73"/>
-    <w:lsdException w:name="Light Shading Accent 5" w:uiPriority="60"/>
-    <w:lsdException w:name="Light List Accent 5" w:uiPriority="61"/>
-    <w:lsdException w:name="Light Grid Accent 5" w:uiPriority="62"/>
-    <w:lsdException w:name="Medium Shading 1 Accent 5" w:uiPriority="63"/>
-    <w:lsdException w:name="Medium Shading 2 Accent 5" w:uiPriority="64"/>
-    <w:lsdException w:name="Medium List 1 Accent 5" w:uiPriority="65"/>
-    <w:lsdException w:name="Medium List 2 Accent 5" w:uiPriority="66"/>
-    <w:lsdException w:name="Medium Grid 1 Accent 5" w:uiPriority="67"/>
-    <w:lsdException w:name="Medium Grid 2 Accent 5" w:uiPriority="68"/>
-    <w:lsdException w:name="Medium Grid 3 Accent 5" w:uiPriority="69"/>
-    <w:lsdException w:name="Dark List Accent 5" w:uiPriority="70"/>
-    <w:lsdException w:name="Colorful Shading Accent 5" w:uiPriority="71"/>
-    <w:lsdException w:name="Colorful List Accent 5" w:uiPriority="72"/>
-    <w:lsdException w:name="Colorful Grid Accent 5" w:uiPriority="73"/>
-    <w:lsdException w:name="Light Shading Accent 6" w:uiPriority="60"/>
-    <w:lsdException w:name="Light List Accent 6" w:uiPriority="61"/>
-    <w:lsdException w:name="Light Grid Accent 6" w:uiPriority="62"/>
-    <w:lsdException w:name="Medium Shading 1 Accent 6" w:uiPriority="63"/>
-    <w:lsdException w:name="Medium Shading 2 Accent 6" w:uiPriority="64"/>
-    <w:lsdException w:name="Medium List 1 Accent 6" w:uiPriority="65"/>
-    <w:lsdException w:name="Medium List 2 Accent 6" w:uiPriority="66"/>
-    <w:lsdException w:name="Medium Grid 1 Accent 6" w:uiPriority="67"/>
-    <w:lsdException w:name="Medium Grid 2 Accent 6" w:uiPriority="68"/>
-    <w:lsdException w:name="Medium Grid 3 Accent 6" w:uiPriority="69"/>
-    <w:lsdException w:name="Dark List Accent 6" w:uiPriority="70"/>
-    <w:lsdException w:name="Colorful Shading Accent 6" w:uiPriority="71"/>
-    <w:lsdException w:name="Colorful List Accent 6" w:uiPriority="72"/>
-    <w:lsdException w:name="Colorful Grid Accent 6" w:uiPriority="73"/>
-    <w:lsdException w:name="Subtle Emphasis" w:uiPriority="19" w:qFormat="1"/>
-    <w:lsdException w:name="Intense Emphasis" w:uiPriority="21" w:qFormat="1"/>
-    <w:lsdException w:name="Subtle Reference" w:uiPriority="31" w:qFormat="1"/>
-    <w:lsdException w:name="Intense Reference" w:uiPriority="32" w:qFormat="1"/>
-    <w:lsdException w:name="Book Title" w:uiPriority="33" w:qFormat="1"/>
-    <w:lsdException w:name="Bibliography" w:semiHidden="1" w:uiPriority="37" w:unhideWhenUsed="1"/>
-    <w:lsdException w:name="TOC Heading" w:semiHidden="1" w:uiPriority="39" w:unhideWhenUsed="1" w:qFormat="1"/>
-    <w:lsdException w:name="Plain Table 1" w:uiPriority="41"/>
-    <w:lsdException w:name="Plain Table 2" w:uiPriority="42"/>
-    <w:lsdException w:name="Plain Table 3" w:uiPriority="43"/>
-    <w:lsdException w:name="Plain Table 4" w:uiPriority="44"/>
-    <w:lsdException w:name="Plain Table 5" w:uiPriority="45"/>
-    <w:lsdException w:name="Grid Table Light" w:uiPriority="40"/>
-    <w:lsdException w:name="Grid Table 1 Light" w:uiPriority="46"/>
-    <w:lsdException w:name="Grid Table 2" w:uiPriority="47"/>
-    <w:lsdException w:name="Grid Table 3" w:uiPriority="48"/>
-    <w:lsdException w:name="Grid Table 4" w:uiPriority="49"/>
-    <w:lsdException w:name="Grid Table 5 Dark" w:uiPriority="50"/>
-    <w:lsdException w:name="Grid Table 6 Colorful" w:uiPriority="51"/>
-    <w:lsdException w:name="Grid Table 7 Colorful" w:uiPriority="52"/>
-    <w:lsdException w:name="Grid Table 1 Light Accent 1" w:uiPriority="46"/>
-    <w:lsdException w:name="Grid Table 2 Accent 1" w:uiPriority="47"/>
-    <w:lsdException w:name="Grid Table 3 Accent 1" w:uiPriority="48"/>
-    <w:lsdException w:name="Grid Table 4 Accent 1" w:uiPriority="49"/>
-    <w:lsdException w:name="Grid Table 5 Dark Accent 1" w:uiPriority="50"/>
-    <w:lsdException w:name="Grid Table 6 Colorful Accent 1" w:uiPriority="51"/>
-    <w:lsdException w:name="Grid Table 7 Colorful Accent 1" w:uiPriority="52"/>
-    <w:lsdException w:name="Grid Table 1 Light Accent 2" w:uiPriority="46"/>
-    <w:lsdException w:name="Grid Table 2 Accent 2" w:uiPriority="47"/>
-    <w:lsdException w:name="Grid Table 3 Accent 2" w:uiPriority="48"/>
-    <w:lsdException w:name="Grid Table 4 Accent 2" w:uiPriority="49"/>
-    <w:lsdException w:name="Grid Table 5 Dark Accent 2" w:uiPriority="50"/>
-    <w:lsdException w:name="Grid Table 6 Colorful Accent 2" w:uiPriority="51"/>
-    <w:lsdException w:name="Grid Table 7 Colorful Accent 2" w:uiPriority="52"/>
-    <w:lsdException w:name="Grid Table 1 Light Accent 3" w:uiPriority="46"/>
-    <w:lsdException w:name="Grid Table 2 Accent 3" w:uiPriority="47"/>
-    <w:lsdException w:name="Grid Table 3 Accent 3" w:uiPriority="48"/>
-    <w:lsdException w:name="Grid Table 4 Accent 3" w:uiPriority="49"/>
-    <w:lsdException w:name="Grid Table 5 Dark Accent 3" w:uiPriority="50"/>
-    <w:lsdException w:name="Grid Table 6 Colorful Accent 3" w:uiPriority="51"/>
-    <w:lsdException w:name="Grid Table 7 Colorful Accent 3" w:uiPriority="52"/>
-    <w:lsdException w:name="Grid Table 1 Light Accent 4" w:uiPriority="46"/>
-    <w:lsdException w:name="Grid Table 2 Accent 4" w:uiPriority="47"/>
-    <w:lsdException w:name="Grid Table 3 Accent 4" w:uiPriority="48"/>
-    <w:lsdException w:name="Grid Table 4 Accent 4" w:uiPriority="49"/>
-    <w:lsdException w:name="Grid Table 5 Dark Accent 4" w:uiPriority="50"/>
-    <w:lsdException w:name="Grid Table 6 Colorful Accent 4" w:uiPriority="51"/>
-    <w:lsdException w:name="Grid Table 7 Colorful Accent 4" w:uiPriority="52"/>
-    <w:lsdException w:name="Grid Table 1 Light Accent 5" w:uiPriority="46"/>
-    <w:lsdException w:name="Grid Table 2 Accent 5" w:uiPriority="47"/>
-    <w:lsdException w:name="Grid Table 3 Accent 5" w:uiPriority="48"/>
-    <w:lsdException w:name="Grid Table 4 Accent 5" w:uiPriority="49"/>
-    <w:lsdException w:name="Grid Table 5 Dark Accent 5" w:uiPriority="50"/>
-    <w:lsdException w:name="Grid Table 6 Colorful Accent 5" w:uiPriority="51"/>
-    <w:lsdException w:name="Grid Table 7 Colorful Accent 5" w:uiPriority="52"/>
-    <w:lsdException w:name="Grid Table 1 Light Accent 6" w:uiPriority="46"/>
-    <w:lsdException w:name="Grid Table 2 Accent 6" w:uiPriority="47"/>
-    <w:lsdException w:name="Grid Table 3 Accent 6" w:uiPriority="48"/>
-    <w:lsdException w:name="Grid Table 4 Accent 6" w:uiPriority="49"/>
-    <w:lsdException w:name="Grid Table 5 Dark Accent 6" w:uiPriority="50"/>
-    <w:lsdException w:name="Grid Table 6 Colorful Accent 6" w:uiPriority="51"/>
-    <w:lsdException w:name="Grid Table 7 Colorful Accent 6" w:uiPriority="52"/>
-    <w:lsdException w:name="List Table 1 Light" w:uiPriority="46"/>
-    <w:lsdException w:name="List Table 2" w:uiPriority="47"/>
-    <w:lsdException w:name="List Table 3" w:uiPriority="48"/>
-    <w:lsdException w:name="List Table 4" w:uiPriority="49"/>
-    <w:lsdException w:name="List Table 5 Dark" w:uiPriority="50"/>
-    <w:lsdException w:name="List Table 6 Colorful" w:uiPriority="51"/>
-    <w:lsdException w:name="List Table 7 Colorful" w:uiPriority="52"/>
-    <w:lsdException w:name="List Table 1 Light Accent 1" w:uiPriority="46"/>
-    <w:lsdException w:name="List Table 2 Accent 1" w:uiPriority="47"/>
-    <w:lsdException w:name="List Table 3 Accent 1" w:uiPriority="48"/>
-    <w:lsdException w:name="List Table 4 Accent 1" w:uiPriority="49"/>
-    <w:lsdException w:name="List Table 5 Dark Accent 1" w:uiPriority="50"/>
-    <w:lsdException w:name="List Table 6 Colorful Accent 1" w:uiPriority="51"/>
-    <w:lsdException w:name="List Table 7 Colorful Accent 1" w:uiPriority="52"/>
-    <w:lsdException w:name="List Table 1 Light Accent 2" w:uiPriority="46"/>
-    <w:lsdException w:name="List Table 2 Accent 2" w:uiPriority="47"/>
-    <w:lsdException w:name="List Table 3 Accent 2" w:uiPriority="48"/>
-    <w:lsdException w:name="List Table 4 Accent 2" w:uiPriority="49"/>
-    <w:lsdException w:name="List Table 5 Dark Accent 2" w:uiPriority="50"/>
-    <w:lsdException w:name="List Table 6 Colorful Accent 2" w:uiPriority="51"/>
-    <w:lsdException w:name="List Table 7 Colorful Accent 2" w:uiPriority="52"/>
-    <w:lsdException w:name="List Table 1 Light Accent 3" w:uiPriority="46"/>
-    <w:lsdException w:name="List Table 2 Accent 3" w:uiPriority="47"/>
-    <w:lsdException w:name="List Table 3 Accent 3" w:uiPriority="48"/>
-    <w:lsdException w:name="List Table 4 Accent 3" w:uiPriority="49"/>
-    <w:lsdException w:name="List Table 5 Dark Accent 3" w:uiPriority="50"/>
-    <w:lsdException w:name="List Table 6 Colorful Accent 3" w:uiPriority="51"/>
-    <w:lsdException w:name="List Table 7 Colorful Accent 3" w:uiPriority="52"/>
-    <w:lsdException w:name="List Table 1 Light Accent 4" w:uiPriority="46"/>
-    <w:lsdException w:name="List Table 2 Accent 4" w:uiPriority="47"/>
-    <w:lsdException w:name="List Table 3 Accent 4" w:uiPriority="48"/>
-    <w:lsdException w:name="List Table 4 Accent 4" w:uiPriority="49"/>
-    <w:lsdException w:name="List Table 5 Dark Accent 4" w:uiPriority="50"/>
-    <w:lsdException w:name="List Table 6 Colorful Accent 4" w:uiPriority="51"/>
-    <w:lsdException w:name="List Table 7 Colorful Accent 4" w:uiPriority="52"/>
-    <w:lsdException w:name="List Table 1 Light Accent 5" w:uiPriority="46"/>
-    <w:lsdException w:name="List Table 2 Accent 5" w:uiPriority="47"/>
-    <w:lsdException w:name="List Table 3 Accent 5" w:uiPriority="48"/>
-    <w:lsdException w:name="List Table 4 Accent 5" w:uiPriority="49"/>
-    <w:lsdException w:name="List Table 5 Dark Accent 5" w:uiPriority="50"/>
-    <w:lsdException w:name="List Table 6 Colorful Accent 5" w:uiPriority="51"/>
-    <w:lsdException w:name="List Table 7 Colorful Accent 5" w:uiPriority="52"/>
-    <w:lsdException w:name="List Table 1 Light Accent 6" w:uiPriority="46"/>
-    <w:lsdException w:name="List Table 2 Accent 6" w:uiPriority="47"/>
-    <w:lsdException w:name="List Table 3 Accent 6" w:uiPriority="48"/>
-    <w:lsdException w:name="List Table 4 Accent 6" w:uiPriority="49"/>
-    <w:lsdException w:name="List Table 5 Dark Accent 6" w:uiPriority="50"/>
-    <w:lsdException w:name="List Table 6 Colorful Accent 6" w:uiPriority="51"/>
-    <w:lsdException w:name="List Table 7 Colorful Accent 6" w:uiPriority="52"/>
+  <w:latentStyles w:defLockedState="0" w:defUIPriority="99" w:defSemiHidden="1" w:defUnhideWhenUsed="1" w:defQFormat="0" w:count="267">
+    <w:lsdException w:name="Normal" w:semiHidden="0" w:uiPriority="0" w:unhideWhenUsed="0" w:qFormat="1"/>
+    <w:lsdException w:name="heading 1" w:semiHidden="0" w:uiPriority="9" w:unhideWhenUsed="0" w:qFormat="1"/>
+    <w:lsdException w:name="heading 2" w:uiPriority="9" w:qFormat="1"/>
+    <w:lsdException w:name="heading 3" w:uiPriority="9" w:qFormat="1"/>
+    <w:lsdException w:name="heading 4" w:uiPriority="9" w:qFormat="1"/>
+    <w:lsdException w:name="heading 5" w:uiPriority="9" w:qFormat="1"/>
+    <w:lsdException w:name="heading 6" w:uiPriority="9" w:qFormat="1"/>
+    <w:lsdException w:name="heading 7" w:uiPriority="9" w:qFormat="1"/>
+    <w:lsdException w:name="heading 8" w:uiPriority="9" w:qFormat="1"/>
+    <w:lsdException w:name="heading 9" w:uiPriority="9" w:qFormat="1"/>
+    <w:lsdException w:name="toc 1" w:uiPriority="39"/>
+    <w:lsdException w:name="toc 2" w:uiPriority="39"/>
+    <w:lsdException w:name="toc 3" w:uiPriority="39"/>
+    <w:lsdException w:name="toc 4" w:uiPriority="39"/>
+    <w:lsdException w:name="toc 5" w:uiPriority="39"/>
+    <w:lsdException w:name="toc 6" w:uiPriority="39"/>
+    <w:lsdException w:name="toc 7" w:uiPriority="39"/>
+    <w:lsdException w:name="toc 8" w:uiPriority="39"/>
+    <w:lsdException w:name="toc 9" w:uiPriority="39"/>
+    <w:lsdException w:name="caption" w:uiPriority="35" w:qFormat="1"/>
+    <w:lsdException w:name="Title" w:semiHidden="0" w:uiPriority="10" w:unhideWhenUsed="0" w:qFormat="1"/>
+    <w:lsdException w:name="Default Paragraph Font" w:uiPriority="1"/>
+    <w:lsdException w:name="Subtitle" w:semiHidden="0" w:uiPriority="11" w:unhideWhenUsed="0" w:qFormat="1"/>
+    <w:lsdException w:name="Strong" w:semiHidden="0" w:uiPriority="22" w:unhideWhenUsed="0" w:qFormat="1"/>
+    <w:lsdException w:name="Emphasis" w:semiHidden="0" w:uiPriority="20" w:unhideWhenUsed="0" w:qFormat="1"/>
+    <w:lsdException w:name="Table Grid" w:semiHidden="0" w:uiPriority="59" w:unhideWhenUsed="0"/>
+    <w:lsdException w:name="Placeholder Text" w:unhideWhenUsed="0"/>
+    <w:lsdException w:name="No Spacing" w:semiHidden="0" w:uiPriority="1" w:unhideWhenUsed="0" w:qFormat="1"/>
+    <w:lsdException w:name="Light Shading" w:semiHidden="0" w:uiPriority="60" w:unhideWhenUsed="0"/>
+    <w:lsdException w:name="Light List" w:semiHidden="0" w:uiPriority="61" w:unhideWhenUsed="0"/>
+    <w:lsdException w:name="Light Grid" w:semiHidden="0" w:uiPriority="62" w:unhideWhenUsed="0"/>
+    <w:lsdException w:name="Medium Shading 1" w:semiHidden="0" w:uiPriority="63" w:unhideWhenUsed="0"/>
+    <w:lsdException w:name="Medium Shading 2" w:semiHidden="0" w:uiPriority="64" w:unhideWhenUsed="0"/>
+    <w:lsdException w:name="Medium List 1" w:semiHidden="0" w:uiPriority="65" w:unhideWhenUsed="0"/>
+    <w:lsdException w:name="Medium List 2" w:semiHidden="0" w:uiPriority="66" w:unhideWhenUsed="0"/>
+    <w:lsdException w:name="Medium Grid 1" w:semiHidden="0" w:uiPriority="67" w:unhideWhenUsed="0"/>
+    <w:lsdException w:name="Medium Grid 2" w:semiHidden="0" w:uiPriority="68" w:unhideWhenUsed="0"/>
+    <w:lsdException w:name="Medium Grid 3" w:semiHidden="0" w:uiPriority="69" w:unhideWhenUsed="0"/>
+    <w:lsdException w:name="Dark List" w:semiHidden="0" w:uiPriority="70" w:unhideWhenUsed="0"/>
+    <w:lsdException w:name="Colorful Shading" w:semiHidden="0" w:uiPriority="71" w:unhideWhenUsed="0"/>
+    <w:lsdException w:name="Colorful List" w:semiHidden="0" w:uiPriority="72" w:unhideWhenUsed="0"/>
+    <w:lsdException w:name="Colorful Grid" w:semiHidden="0" w:uiPriority="73" w:unhideWhenUsed="0"/>
+    <w:lsdException w:name="Light Shading Accent 1" w:semiHidden="0" w:uiPriority="60" w:unhideWhenUsed="0"/>
+    <w:lsdException w:name="Light List Accent 1" w:semiHidden="0" w:uiPriority="61" w:unhideWhenUsed="0"/>
+    <w:lsdException w:name="Light Grid Accent 1" w:semiHidden="0" w:uiPriority="62" w:unhideWhenUsed="0"/>
+    <w:lsdException w:name="Medium Shading 1 Accent 1" w:semiHidden="0" w:uiPriority="63" w:unhideWhenUsed="0"/>
+    <w:lsdException w:name="Medium Shading 2 Accent 1" w:semiHidden="0" w:uiPriority="64" w:unhideWhenUsed="0"/>
+    <w:lsdException w:name="Medium List 1 Accent 1" w:semiHidden="0" w:uiPriority="65" w:unhideWhenUsed="0"/>
+    <w:lsdException w:name="Revision" w:unhideWhenUsed="0"/>
+    <w:lsdException w:name="List Paragraph" w:semiHidden="0" w:uiPriority="34" w:unhideWhenUsed="0" w:qFormat="1"/>
+    <w:lsdException w:name="Quote" w:semiHidden="0" w:uiPriority="29" w:unhideWhenUsed="0" w:qFormat="1"/>
+    <w:lsdException w:name="Intense Quote" w:semiHidden="0" w:uiPriority="30" w:unhideWhenUsed="0" w:qFormat="1"/>
+    <w:lsdException w:name="Medium List 2 Accent 1" w:semiHidden="0" w:uiPriority="66" w:unhideWhenUsed="0"/>
+    <w:lsdException w:name="Medium Grid 1 Accent 1" w:semiHidden="0" w:uiPriority="67" w:unhideWhenUsed="0"/>
+    <w:lsdException w:name="Medium Grid 2 Accent 1" w:semiHidden="0" w:uiPriority="68" w:unhideWhenUsed="0"/>
+    <w:lsdException w:name="Medium Grid 3 Accent 1" w:semiHidden="0" w:uiPriority="69" w:unhideWhenUsed="0"/>
+    <w:lsdException w:name="Dark List Accent 1" w:semiHidden="0" w:uiPriority="70" w:unhideWhenUsed="0"/>
+    <w:lsdException w:name="Colorful Shading Accent 1" w:semiHidden="0" w:uiPriority="71" w:unhideWhenUsed="0"/>
+    <w:lsdException w:name="Colorful List Accent 1" w:semiHidden="0" w:uiPriority="72" w:unhideWhenUsed="0"/>
+    <w:lsdException w:name="Colorful Grid Accent 1" w:semiHidden="0" w:uiPriority="73" w:unhideWhenUsed="0"/>
+    <w:lsdException w:name="Light Shading Accent 2" w:semiHidden="0" w:uiPriority="60" w:unhideWhenUsed="0"/>
+    <w:lsdException w:name="Light List Accent 2" w:semiHidden="0" w:uiPriority="61" w:unhideWhenUsed="0"/>
+    <w:lsdException w:name="Light Grid Accent 2" w:semiHidden="0" w:uiPriority="62" w:unhideWhenUsed="0"/>
+    <w:lsdException w:name="Medium Shading 1 Accent 2" w:semiHidden="0" w:uiPriority="63" w:unhideWhenUsed="0"/>
+    <w:lsdException w:name="Medium Shading 2 Accent 2" w:semiHidden="0" w:uiPriority="64" w:unhideWhenUsed="0"/>
+    <w:lsdException w:name="Medium List 1 Accent 2" w:semiHidden="0" w:uiPriority="65" w:unhideWhenUsed="0"/>
+    <w:lsdException w:name="Medium List 2 Accent 2" w:semiHidden="0" w:uiPriority="66" w:unhideWhenUsed="0"/>
+    <w:lsdException w:name="Medium Grid 1 Accent 2" w:semiHidden="0" w:uiPriority="67" w:unhideWhenUsed="0"/>
+    <w:lsdException w:name="Medium Grid 2 Accent 2" w:semiHidden="0" w:uiPriority="68" w:unhideWhenUsed="0"/>
+    <w:lsdException w:name="Medium Grid 3 Accent 2" w:semiHidden="0" w:uiPriority="69" w:unhideWhenUsed="0"/>
+    <w:lsdException w:name="Dark List Accent 2" w:semiHidden="0" w:uiPriority="70" w:unhideWhenUsed="0"/>
+    <w:lsdException w:name="Colorful Shading Accent 2" w:semiHidden="0" w:uiPriority="71" w:unhideWhenUsed="0"/>
+    <w:lsdException w:name="Colorful List Accent 2" w:semiHidden="0" w:uiPriority="72" w:unhideWhenUsed="0"/>
+    <w:lsdException w:name="Colorful Grid Accent 2" w:semiHidden="0" w:uiPriority="73" w:unhideWhenUsed="0"/>
+    <w:lsdException w:name="Light Shading Accent 3" w:semiHidden="0" w:uiPriority="60" w:unhideWhenUsed="0"/>
+    <w:lsdException w:name="Light List Accent 3" w:semiHidden="0" w:uiPriority="61" w:unhideWhenUsed="0"/>
+    <w:lsdException w:name="Light Grid Accent 3" w:semiHidden="0" w:uiPriority="62" w:unhideWhenUsed="0"/>
+    <w:lsdException w:name="Medium Shading 1 Accent 3" w:semiHidden="0" w:uiPriority="63" w:unhideWhenUsed="0"/>
+    <w:lsdException w:name="Medium Shading 2 Accent 3" w:semiHidden="0" w:uiPriority="64" w:unhideWhenUsed="0"/>
+    <w:lsdException w:name="Medium List 1 Accent 3" w:semiHidden="0" w:uiPriority="65" w:unhideWhenUsed="0"/>
+    <w:lsdException w:name="Medium List 2 Accent 3" w:semiHidden="0" w:uiPriority="66" w:unhideWhenUsed="0"/>
+    <w:lsdException w:name="Medium Grid 1 Accent 3" w:semiHidden="0" w:uiPriority="67" w:unhideWhenUsed="0"/>
+    <w:lsdException w:name="Medium Grid 2 Accent 3" w:semiHidden="0" w:uiPriority="68" w:unhideWhenUsed="0"/>
+    <w:lsdException w:name="Medium Grid 3 Accent 3" w:semiHidden="0" w:uiPriority="69" w:unhideWhenUsed="0"/>
+    <w:lsdException w:name="Dark List Accent 3" w:semiHidden="0" w:uiPriority="70" w:unhideWhenUsed="0"/>
+    <w:lsdException w:name="Colorful Shading Accent 3" w:semiHidden="0" w:uiPriority="71" w:unhideWhenUsed="0"/>
+    <w:lsdException w:name="Colorful List Accent 3" w:semiHidden="0" w:uiPriority="72" w:unhideWhenUsed="0"/>
+    <w:lsdException w:name="Colorful Grid Accent 3" w:semiHidden="0" w:uiPriority="73" w:unhideWhenUsed="0"/>
+    <w:lsdException w:name="Light Shading Accent 4" w:semiHidden="0" w:uiPriority="60" w:unhideWhenUsed="0"/>
+    <w:lsdException w:name="Light List Accent 4" w:semiHidden="0" w:uiPriority="61" w:unhideWhenUsed="0"/>
+    <w:lsdException w:name="Light Grid Accent 4" w:semiHidden="0" w:uiPriority="62" w:unhideWhenUsed="0"/>
+    <w:lsdException w:name="Medium Shading 1 Accent 4" w:semiHidden="0" w:uiPriority="63" w:unhideWhenUsed="0"/>
+    <w:lsdException w:name="Medium Shading 2 Accent 4" w:semiHidden="0" w:uiPriority="64" w:unhideWhenUsed="0"/>
+    <w:lsdException w:name="Medium List 1 Accent 4" w:semiHidden="0" w:uiPriority="65" w:unhideWhenUsed="0"/>
+    <w:lsdException w:name="Medium List 2 Accent 4" w:semiHidden="0" w:uiPriority="66" w:unhideWhenUsed="0"/>
+    <w:lsdException w:name="Medium Grid 1 Accent 4" w:semiHidden="0" w:uiPriority="67" w:unhideWhenUsed="0"/>
+    <w:lsdException w:name="Medium Grid 2 Accent 4" w:semiHidden="0" w:uiPriority="68" w:unhideWhenUsed="0"/>
+    <w:lsdException w:name="Medium Grid 3 Accent 4" w:semiHidden="0" w:uiPriority="69" w:unhideWhenUsed="0"/>
+    <w:lsdException w:name="Dark List Accent 4" w:semiHidden="0" w:uiPriority="70" w:unhideWhenUsed="0"/>
+    <w:lsdException w:name="Colorful Shading Accent 4" w:semiHidden="0" w:uiPriority="71" w:unhideWhenUsed="0"/>
+    <w:lsdException w:name="Colorful List Accent 4" w:semiHidden="0" w:uiPriority="72" w:unhideWhenUsed="0"/>
+    <w:lsdException w:name="Colorful Grid Accent 4" w:semiHidden="0" w:uiPriority="73" w:unhideWhenUsed="0"/>
+    <w:lsdException w:name="Light Shading Accent 5" w:semiHidden="0" w:uiPriority="60" w:unhideWhenUsed="0"/>
+    <w:lsdException w:name="Light List Accent 5" w:semiHidden="0" w:uiPriority="61" w:unhideWhenUsed="0"/>
+    <w:lsdException w:name="Light Grid Accent 5" w:semiHidden="0" w:uiPriority="62" w:unhideWhenUsed="0"/>
+    <w:lsdException w:name="Medium Shading 1 Accent 5" w:semiHidden="0" w:uiPriority="63" w:unhideWhenUsed="0"/>
+    <w:lsdException w:name="Medium Shading 2 Accent 5" w:semiHidden="0" w:uiPriority="64" w:unhideWhenUsed="0"/>
+    <w:lsdException w:name="Medium List 1 Accent 5" w:semiHidden="0" w:uiPriority="65" w:unhideWhenUsed="0"/>
+    <w:lsdException w:name="Medium List 2 Accent 5" w:semiHidden="0" w:uiPriority="66" w:unhideWhenUsed="0"/>
+    <w:lsdException w:name="Medium Grid 1 Accent 5" w:semiHidden="0" w:uiPriority="67" w:unhideWhenUsed="0"/>
+    <w:lsdException w:name="Medium Grid 2 Accent 5" w:semiHidden="0" w:uiPriority="68" w:unhideWhenUsed="0"/>
+    <w:lsdException w:name="Medium Grid 3 Accent 5" w:semiHidden="0" w:uiPriority="69" w:unhideWhenUsed="0"/>
+    <w:lsdException w:name="Dark List Accent 5" w:semiHidden="0" w:uiPriority="70" w:unhideWhenUsed="0"/>
+    <w:lsdException w:name="Colorful Shading Accent 5" w:semiHidden="0" w:uiPriority="71" w:unhideWhenUsed="0"/>
+    <w:lsdException w:name="Colorful List Accent 5" w:semiHidden="0" w:uiPriority="72" w:unhideWhenUsed="0"/>
+    <w:lsdException w:name="Colorful Grid Accent 5" w:semiHidden="0" w:uiPriority="73" w:unhideWhenUsed="0"/>
+    <w:lsdException w:name="Light Shading Accent 6" w:semiHidden="0" w:uiPriority="60" w:unhideWhenUsed="0"/>
+    <w:lsdException w:name="Light List Accent 6" w:semiHidden="0" w:uiPriority="61" w:unhideWhenUsed="0"/>
+    <w:lsdException w:name="Light Grid Accent 6" w:semiHidden="0" w:uiPriority="62" w:unhideWhenUsed="0"/>
+    <w:lsdException w:name="Medium Shading 1 Accent 6" w:semiHidden="0" w:uiPriority="63" w:unhideWhenUsed="0"/>
+    <w:lsdException w:name="Medium Shading 2 Accent 6" w:semiHidden="0" w:uiPriority="64" w:unhideWhenUsed="0"/>
+    <w:lsdException w:name="Medium List 1 Accent 6" w:semiHidden="0" w:uiPriority="65" w:unhideWhenUsed="0"/>
+    <w:lsdException w:name="Medium List 2 Accent 6" w:semiHidden="0" w:uiPriority="66" w:unhideWhenUsed="0"/>
+    <w:lsdException w:name="Medium Grid 1 Accent 6" w:semiHidden="0" w:uiPriority="67" w:unhideWhenUsed="0"/>
+    <w:lsdException w:name="Medium Grid 2 Accent 6" w:semiHidden="0" w:uiPriority="68" w:unhideWhenUsed="0"/>
+    <w:lsdException w:name="Medium Grid 3 Accent 6" w:semiHidden="0" w:uiPriority="69" w:unhideWhenUsed="0"/>
+    <w:lsdException w:name="Dark List Accent 6" w:semiHidden="0" w:uiPriority="70" w:unhideWhenUsed="0"/>
+    <w:lsdException w:name="Colorful Shading Accent 6" w:semiHidden="0" w:uiPriority="71" w:unhideWhenUsed="0"/>
+    <w:lsdException w:name="Colorful List Accent 6" w:semiHidden="0" w:uiPriority="72" w:unhideWhenUsed="0"/>
+    <w:lsdException w:name="Colorful Grid Accent 6" w:semiHidden="0" w:uiPriority="73" w:unhideWhenUsed="0"/>
+    <w:lsdException w:name="Subtle Emphasis" w:semiHidden="0" w:uiPriority="19" w:unhideWhenUsed="0" w:qFormat="1"/>
+    <w:lsdException w:name="Intense Emphasis" w:semiHidden="0" w:uiPriority="21" w:unhideWhenUsed="0" w:qFormat="1"/>
+    <w:lsdException w:name="Subtle Reference" w:semiHidden="0" w:uiPriority="31" w:unhideWhenUsed="0" w:qFormat="1"/>
+    <w:lsdException w:name="Intense Reference" w:semiHidden="0" w:uiPriority="32" w:unhideWhenUsed="0" w:qFormat="1"/>
+    <w:lsdException w:name="Book Title" w:semiHidden="0" w:uiPriority="33" w:unhideWhenUsed="0" w:qFormat="1"/>
+    <w:lsdException w:name="Bibliography" w:uiPriority="37"/>
+    <w:lsdException w:name="TOC Heading" w:uiPriority="39" w:qFormat="1"/>
   </w:latentStyles>
-  <w:style w:type="paragraph" w:default="1" w:styleId="a">
+  <w:style w:type="paragraph" w:default="1" w:styleId="Normal">
     <w:name w:val="Normal"/>
     <w:qFormat/>
   </w:style>
-  <w:style w:type="paragraph" w:styleId="2">
+  <w:style w:type="paragraph" w:styleId="Heading2">
     <w:name w:val="heading 2"/>
     <w:basedOn w:val="Heading"/>
     <w:next w:val="Textbody"/>
@@ -3224,13 +3855,13 @@
       <w:szCs w:val="36"/>
     </w:rPr>
   </w:style>
-  <w:style w:type="character" w:default="1" w:styleId="a0">
+  <w:style w:type="character" w:default="1" w:styleId="DefaultParagraphFont">
     <w:name w:val="Default Paragraph Font"/>
     <w:uiPriority w:val="1"/>
     <w:semiHidden/>
     <w:unhideWhenUsed/>
   </w:style>
-  <w:style w:type="table" w:default="1" w:styleId="a1">
+  <w:style w:type="table" w:default="1" w:styleId="TableNormal">
     <w:name w:val="Normal Table"/>
     <w:uiPriority w:val="99"/>
     <w:semiHidden/>
@@ -3245,7 +3876,7 @@
       </w:tblCellMar>
     </w:tblPr>
   </w:style>
-  <w:style w:type="numbering" w:default="1" w:styleId="a2">
+  <w:style w:type="numbering" w:default="1" w:styleId="NoList">
     <w:name w:val="No List"/>
     <w:uiPriority w:val="99"/>
     <w:semiHidden/>
@@ -3275,11 +3906,11 @@
       <w:spacing w:after="140" w:line="288" w:lineRule="auto"/>
     </w:pPr>
   </w:style>
-  <w:style w:type="paragraph" w:styleId="a3">
+  <w:style w:type="paragraph" w:styleId="List">
     <w:name w:val="List"/>
     <w:basedOn w:val="Textbody"/>
   </w:style>
-  <w:style w:type="paragraph" w:styleId="a4">
+  <w:style w:type="paragraph" w:styleId="Caption">
     <w:name w:val="caption"/>
     <w:basedOn w:val="Standard"/>
     <w:pPr>
@@ -3298,9 +3929,9 @@
       <w:suppressLineNumbers/>
     </w:pPr>
   </w:style>
-  <w:style w:type="character" w:styleId="HTML">
+  <w:style w:type="character" w:styleId="HTMLCode">
     <w:name w:val="HTML Code"/>
-    <w:basedOn w:val="a0"/>
+    <w:basedOn w:val="DefaultParagraphFont"/>
     <w:uiPriority w:val="99"/>
     <w:semiHidden/>
     <w:unhideWhenUsed/>
@@ -3313,12 +3944,12 @@
   </w:style>
   <w:style w:type="character" w:customStyle="1" w:styleId="apple-converted-space">
     <w:name w:val="apple-converted-space"/>
-    <w:basedOn w:val="a0"/>
+    <w:basedOn w:val="DefaultParagraphFont"/>
     <w:rsid w:val="00090344"/>
   </w:style>
-  <w:style w:type="paragraph" w:styleId="a5">
+  <w:style w:type="paragraph" w:styleId="ListParagraph">
     <w:name w:val="List Paragraph"/>
-    <w:basedOn w:val="a"/>
+    <w:basedOn w:val="Normal"/>
     <w:uiPriority w:val="34"/>
     <w:qFormat/>
     <w:rsid w:val="008265CE"/>
@@ -3331,9 +3962,9 @@
       <w:szCs w:val="21"/>
     </w:rPr>
   </w:style>
-  <w:style w:type="character" w:styleId="a6">
+  <w:style w:type="character" w:styleId="Hyperlink">
     <w:name w:val="Hyperlink"/>
-    <w:basedOn w:val="a0"/>
+    <w:basedOn w:val="DefaultParagraphFont"/>
     <w:uiPriority w:val="99"/>
     <w:semiHidden/>
     <w:unhideWhenUsed/>
@@ -3341,6 +3972,362 @@
     <w:rPr>
       <w:color w:val="0000FF"/>
       <w:u w:val="single"/>
+    </w:rPr>
+  </w:style>
+  <w:style w:type="paragraph" w:styleId="BalloonText">
+    <w:name w:val="Balloon Text"/>
+    <w:basedOn w:val="Normal"/>
+    <w:link w:val="BalloonTextChar"/>
+    <w:uiPriority w:val="99"/>
+    <w:semiHidden/>
+    <w:unhideWhenUsed/>
+    <w:rsid w:val="00481A97"/>
+    <w:rPr>
+      <w:rFonts w:ascii="Tahoma" w:hAnsi="Tahoma" w:cs="Mangal"/>
+      <w:sz w:val="16"/>
+      <w:szCs w:val="14"/>
+    </w:rPr>
+  </w:style>
+  <w:style w:type="character" w:customStyle="1" w:styleId="BalloonTextChar">
+    <w:name w:val="Balloon Text Char"/>
+    <w:basedOn w:val="DefaultParagraphFont"/>
+    <w:link w:val="BalloonText"/>
+    <w:uiPriority w:val="99"/>
+    <w:semiHidden/>
+    <w:rsid w:val="00481A97"/>
+    <w:rPr>
+      <w:rFonts w:ascii="Tahoma" w:hAnsi="Tahoma" w:cs="Mangal"/>
+      <w:sz w:val="16"/>
+      <w:szCs w:val="14"/>
+    </w:rPr>
+  </w:style>
+</w:styles>
+</file>
+
+<file path=word/stylesWithEffects.xml><?xml version="1.0" encoding="utf-8"?>
+<w:styles xmlns:wpc="http://schemas.microsoft.com/office/word/2010/wordprocessingCanvas" xmlns:mc="http://schemas.openxmlformats.org/markup-compatibility/2006" xmlns:o="urn:schemas-microsoft-com:office:office" xmlns:r="http://schemas.openxmlformats.org/officeDocument/2006/relationships" xmlns:m="http://schemas.openxmlformats.org/officeDocument/2006/math" xmlns:v="urn:schemas-microsoft-com:vml" xmlns:wp14="http://schemas.microsoft.com/office/word/2010/wordprocessingDrawing" xmlns:wp="http://schemas.openxmlformats.org/drawingml/2006/wordprocessingDrawing" xmlns:w10="urn:schemas-microsoft-com:office:word" xmlns:w="http://schemas.openxmlformats.org/wordprocessingml/2006/main" xmlns:w14="http://schemas.microsoft.com/office/word/2010/wordml" xmlns:wpg="http://schemas.microsoft.com/office/word/2010/wordprocessingGroup" xmlns:wpi="http://schemas.microsoft.com/office/word/2010/wordprocessingInk" xmlns:wne="http://schemas.microsoft.com/office/word/2006/wordml" xmlns:wps="http://schemas.microsoft.com/office/word/2010/wordprocessingShape" mc:Ignorable="w14 wp14">
+  <w:docDefaults>
+    <w:rPrDefault>
+      <w:rPr>
+        <w:rFonts w:ascii="Liberation Serif" w:eastAsia="Droid Sans Fallback" w:hAnsi="Liberation Serif" w:cs="FreeSans"/>
+        <w:kern w:val="3"/>
+        <w:sz w:val="24"/>
+        <w:szCs w:val="24"/>
+        <w:lang w:val="en-US" w:eastAsia="zh-CN" w:bidi="hi-IN"/>
+      </w:rPr>
+    </w:rPrDefault>
+    <w:pPrDefault>
+      <w:pPr>
+        <w:widowControl w:val="0"/>
+        <w:suppressAutoHyphens/>
+        <w:autoSpaceDN w:val="0"/>
+        <w:textAlignment w:val="baseline"/>
+      </w:pPr>
+    </w:pPrDefault>
+  </w:docDefaults>
+  <w:latentStyles w:defLockedState="0" w:defUIPriority="99" w:defSemiHidden="1" w:defUnhideWhenUsed="1" w:defQFormat="0" w:count="267">
+    <w:lsdException w:name="Normal" w:semiHidden="0" w:uiPriority="0" w:unhideWhenUsed="0" w:qFormat="1"/>
+    <w:lsdException w:name="heading 1" w:semiHidden="0" w:uiPriority="9" w:unhideWhenUsed="0" w:qFormat="1"/>
+    <w:lsdException w:name="heading 2" w:uiPriority="9" w:qFormat="1"/>
+    <w:lsdException w:name="heading 3" w:uiPriority="9" w:qFormat="1"/>
+    <w:lsdException w:name="heading 4" w:uiPriority="9" w:qFormat="1"/>
+    <w:lsdException w:name="heading 5" w:uiPriority="9" w:qFormat="1"/>
+    <w:lsdException w:name="heading 6" w:uiPriority="9" w:qFormat="1"/>
+    <w:lsdException w:name="heading 7" w:uiPriority="9" w:qFormat="1"/>
+    <w:lsdException w:name="heading 8" w:uiPriority="9" w:qFormat="1"/>
+    <w:lsdException w:name="heading 9" w:uiPriority="9" w:qFormat="1"/>
+    <w:lsdException w:name="toc 1" w:uiPriority="39"/>
+    <w:lsdException w:name="toc 2" w:uiPriority="39"/>
+    <w:lsdException w:name="toc 3" w:uiPriority="39"/>
+    <w:lsdException w:name="toc 4" w:uiPriority="39"/>
+    <w:lsdException w:name="toc 5" w:uiPriority="39"/>
+    <w:lsdException w:name="toc 6" w:uiPriority="39"/>
+    <w:lsdException w:name="toc 7" w:uiPriority="39"/>
+    <w:lsdException w:name="toc 8" w:uiPriority="39"/>
+    <w:lsdException w:name="toc 9" w:uiPriority="39"/>
+    <w:lsdException w:name="caption" w:uiPriority="35" w:qFormat="1"/>
+    <w:lsdException w:name="Title" w:semiHidden="0" w:uiPriority="10" w:unhideWhenUsed="0" w:qFormat="1"/>
+    <w:lsdException w:name="Default Paragraph Font" w:uiPriority="1"/>
+    <w:lsdException w:name="Subtitle" w:semiHidden="0" w:uiPriority="11" w:unhideWhenUsed="0" w:qFormat="1"/>
+    <w:lsdException w:name="Strong" w:semiHidden="0" w:uiPriority="22" w:unhideWhenUsed="0" w:qFormat="1"/>
+    <w:lsdException w:name="Emphasis" w:semiHidden="0" w:uiPriority="20" w:unhideWhenUsed="0" w:qFormat="1"/>
+    <w:lsdException w:name="Table Grid" w:semiHidden="0" w:uiPriority="59" w:unhideWhenUsed="0"/>
+    <w:lsdException w:name="Placeholder Text" w:unhideWhenUsed="0"/>
+    <w:lsdException w:name="No Spacing" w:semiHidden="0" w:uiPriority="1" w:unhideWhenUsed="0" w:qFormat="1"/>
+    <w:lsdException w:name="Light Shading" w:semiHidden="0" w:uiPriority="60" w:unhideWhenUsed="0"/>
+    <w:lsdException w:name="Light List" w:semiHidden="0" w:uiPriority="61" w:unhideWhenUsed="0"/>
+    <w:lsdException w:name="Light Grid" w:semiHidden="0" w:uiPriority="62" w:unhideWhenUsed="0"/>
+    <w:lsdException w:name="Medium Shading 1" w:semiHidden="0" w:uiPriority="63" w:unhideWhenUsed="0"/>
+    <w:lsdException w:name="Medium Shading 2" w:semiHidden="0" w:uiPriority="64" w:unhideWhenUsed="0"/>
+    <w:lsdException w:name="Medium List 1" w:semiHidden="0" w:uiPriority="65" w:unhideWhenUsed="0"/>
+    <w:lsdException w:name="Medium List 2" w:semiHidden="0" w:uiPriority="66" w:unhideWhenUsed="0"/>
+    <w:lsdException w:name="Medium Grid 1" w:semiHidden="0" w:uiPriority="67" w:unhideWhenUsed="0"/>
+    <w:lsdException w:name="Medium Grid 2" w:semiHidden="0" w:uiPriority="68" w:unhideWhenUsed="0"/>
+    <w:lsdException w:name="Medium Grid 3" w:semiHidden="0" w:uiPriority="69" w:unhideWhenUsed="0"/>
+    <w:lsdException w:name="Dark List" w:semiHidden="0" w:uiPriority="70" w:unhideWhenUsed="0"/>
+    <w:lsdException w:name="Colorful Shading" w:semiHidden="0" w:uiPriority="71" w:unhideWhenUsed="0"/>
+    <w:lsdException w:name="Colorful List" w:semiHidden="0" w:uiPriority="72" w:unhideWhenUsed="0"/>
+    <w:lsdException w:name="Colorful Grid" w:semiHidden="0" w:uiPriority="73" w:unhideWhenUsed="0"/>
+    <w:lsdException w:name="Light Shading Accent 1" w:semiHidden="0" w:uiPriority="60" w:unhideWhenUsed="0"/>
+    <w:lsdException w:name="Light List Accent 1" w:semiHidden="0" w:uiPriority="61" w:unhideWhenUsed="0"/>
+    <w:lsdException w:name="Light Grid Accent 1" w:semiHidden="0" w:uiPriority="62" w:unhideWhenUsed="0"/>
+    <w:lsdException w:name="Medium Shading 1 Accent 1" w:semiHidden="0" w:uiPriority="63" w:unhideWhenUsed="0"/>
+    <w:lsdException w:name="Medium Shading 2 Accent 1" w:semiHidden="0" w:uiPriority="64" w:unhideWhenUsed="0"/>
+    <w:lsdException w:name="Medium List 1 Accent 1" w:semiHidden="0" w:uiPriority="65" w:unhideWhenUsed="0"/>
+    <w:lsdException w:name="Revision" w:unhideWhenUsed="0"/>
+    <w:lsdException w:name="List Paragraph" w:semiHidden="0" w:uiPriority="34" w:unhideWhenUsed="0" w:qFormat="1"/>
+    <w:lsdException w:name="Quote" w:semiHidden="0" w:uiPriority="29" w:unhideWhenUsed="0" w:qFormat="1"/>
+    <w:lsdException w:name="Intense Quote" w:semiHidden="0" w:uiPriority="30" w:unhideWhenUsed="0" w:qFormat="1"/>
+    <w:lsdException w:name="Medium List 2 Accent 1" w:semiHidden="0" w:uiPriority="66" w:unhideWhenUsed="0"/>
+    <w:lsdException w:name="Medium Grid 1 Accent 1" w:semiHidden="0" w:uiPriority="67" w:unhideWhenUsed="0"/>
+    <w:lsdException w:name="Medium Grid 2 Accent 1" w:semiHidden="0" w:uiPriority="68" w:unhideWhenUsed="0"/>
+    <w:lsdException w:name="Medium Grid 3 Accent 1" w:semiHidden="0" w:uiPriority="69" w:unhideWhenUsed="0"/>
+    <w:lsdException w:name="Dark List Accent 1" w:semiHidden="0" w:uiPriority="70" w:unhideWhenUsed="0"/>
+    <w:lsdException w:name="Colorful Shading Accent 1" w:semiHidden="0" w:uiPriority="71" w:unhideWhenUsed="0"/>
+    <w:lsdException w:name="Colorful List Accent 1" w:semiHidden="0" w:uiPriority="72" w:unhideWhenUsed="0"/>
+    <w:lsdException w:name="Colorful Grid Accent 1" w:semiHidden="0" w:uiPriority="73" w:unhideWhenUsed="0"/>
+    <w:lsdException w:name="Light Shading Accent 2" w:semiHidden="0" w:uiPriority="60" w:unhideWhenUsed="0"/>
+    <w:lsdException w:name="Light List Accent 2" w:semiHidden="0" w:uiPriority="61" w:unhideWhenUsed="0"/>
+    <w:lsdException w:name="Light Grid Accent 2" w:semiHidden="0" w:uiPriority="62" w:unhideWhenUsed="0"/>
+    <w:lsdException w:name="Medium Shading 1 Accent 2" w:semiHidden="0" w:uiPriority="63" w:unhideWhenUsed="0"/>
+    <w:lsdException w:name="Medium Shading 2 Accent 2" w:semiHidden="0" w:uiPriority="64" w:unhideWhenUsed="0"/>
+    <w:lsdException w:name="Medium List 1 Accent 2" w:semiHidden="0" w:uiPriority="65" w:unhideWhenUsed="0"/>
+    <w:lsdException w:name="Medium List 2 Accent 2" w:semiHidden="0" w:uiPriority="66" w:unhideWhenUsed="0"/>
+    <w:lsdException w:name="Medium Grid 1 Accent 2" w:semiHidden="0" w:uiPriority="67" w:unhideWhenUsed="0"/>
+    <w:lsdException w:name="Medium Grid 2 Accent 2" w:semiHidden="0" w:uiPriority="68" w:unhideWhenUsed="0"/>
+    <w:lsdException w:name="Medium Grid 3 Accent 2" w:semiHidden="0" w:uiPriority="69" w:unhideWhenUsed="0"/>
+    <w:lsdException w:name="Dark List Accent 2" w:semiHidden="0" w:uiPriority="70" w:unhideWhenUsed="0"/>
+    <w:lsdException w:name="Colorful Shading Accent 2" w:semiHidden="0" w:uiPriority="71" w:unhideWhenUsed="0"/>
+    <w:lsdException w:name="Colorful List Accent 2" w:semiHidden="0" w:uiPriority="72" w:unhideWhenUsed="0"/>
+    <w:lsdException w:name="Colorful Grid Accent 2" w:semiHidden="0" w:uiPriority="73" w:unhideWhenUsed="0"/>
+    <w:lsdException w:name="Light Shading Accent 3" w:semiHidden="0" w:uiPriority="60" w:unhideWhenUsed="0"/>
+    <w:lsdException w:name="Light List Accent 3" w:semiHidden="0" w:uiPriority="61" w:unhideWhenUsed="0"/>
+    <w:lsdException w:name="Light Grid Accent 3" w:semiHidden="0" w:uiPriority="62" w:unhideWhenUsed="0"/>
+    <w:lsdException w:name="Medium Shading 1 Accent 3" w:semiHidden="0" w:uiPriority="63" w:unhideWhenUsed="0"/>
+    <w:lsdException w:name="Medium Shading 2 Accent 3" w:semiHidden="0" w:uiPriority="64" w:unhideWhenUsed="0"/>
+    <w:lsdException w:name="Medium List 1 Accent 3" w:semiHidden="0" w:uiPriority="65" w:unhideWhenUsed="0"/>
+    <w:lsdException w:name="Medium List 2 Accent 3" w:semiHidden="0" w:uiPriority="66" w:unhideWhenUsed="0"/>
+    <w:lsdException w:name="Medium Grid 1 Accent 3" w:semiHidden="0" w:uiPriority="67" w:unhideWhenUsed="0"/>
+    <w:lsdException w:name="Medium Grid 2 Accent 3" w:semiHidden="0" w:uiPriority="68" w:unhideWhenUsed="0"/>
+    <w:lsdException w:name="Medium Grid 3 Accent 3" w:semiHidden="0" w:uiPriority="69" w:unhideWhenUsed="0"/>
+    <w:lsdException w:name="Dark List Accent 3" w:semiHidden="0" w:uiPriority="70" w:unhideWhenUsed="0"/>
+    <w:lsdException w:name="Colorful Shading Accent 3" w:semiHidden="0" w:uiPriority="71" w:unhideWhenUsed="0"/>
+    <w:lsdException w:name="Colorful List Accent 3" w:semiHidden="0" w:uiPriority="72" w:unhideWhenUsed="0"/>
+    <w:lsdException w:name="Colorful Grid Accent 3" w:semiHidden="0" w:uiPriority="73" w:unhideWhenUsed="0"/>
+    <w:lsdException w:name="Light Shading Accent 4" w:semiHidden="0" w:uiPriority="60" w:unhideWhenUsed="0"/>
+    <w:lsdException w:name="Light List Accent 4" w:semiHidden="0" w:uiPriority="61" w:unhideWhenUsed="0"/>
+    <w:lsdException w:name="Light Grid Accent 4" w:semiHidden="0" w:uiPriority="62" w:unhideWhenUsed="0"/>
+    <w:lsdException w:name="Medium Shading 1 Accent 4" w:semiHidden="0" w:uiPriority="63" w:unhideWhenUsed="0"/>
+    <w:lsdException w:name="Medium Shading 2 Accent 4" w:semiHidden="0" w:uiPriority="64" w:unhideWhenUsed="0"/>
+    <w:lsdException w:name="Medium List 1 Accent 4" w:semiHidden="0" w:uiPriority="65" w:unhideWhenUsed="0"/>
+    <w:lsdException w:name="Medium List 2 Accent 4" w:semiHidden="0" w:uiPriority="66" w:unhideWhenUsed="0"/>
+    <w:lsdException w:name="Medium Grid 1 Accent 4" w:semiHidden="0" w:uiPriority="67" w:unhideWhenUsed="0"/>
+    <w:lsdException w:name="Medium Grid 2 Accent 4" w:semiHidden="0" w:uiPriority="68" w:unhideWhenUsed="0"/>
+    <w:lsdException w:name="Medium Grid 3 Accent 4" w:semiHidden="0" w:uiPriority="69" w:unhideWhenUsed="0"/>
+    <w:lsdException w:name="Dark List Accent 4" w:semiHidden="0" w:uiPriority="70" w:unhideWhenUsed="0"/>
+    <w:lsdException w:name="Colorful Shading Accent 4" w:semiHidden="0" w:uiPriority="71" w:unhideWhenUsed="0"/>
+    <w:lsdException w:name="Colorful List Accent 4" w:semiHidden="0" w:uiPriority="72" w:unhideWhenUsed="0"/>
+    <w:lsdException w:name="Colorful Grid Accent 4" w:semiHidden="0" w:uiPriority="73" w:unhideWhenUsed="0"/>
+    <w:lsdException w:name="Light Shading Accent 5" w:semiHidden="0" w:uiPriority="60" w:unhideWhenUsed="0"/>
+    <w:lsdException w:name="Light List Accent 5" w:semiHidden="0" w:uiPriority="61" w:unhideWhenUsed="0"/>
+    <w:lsdException w:name="Light Grid Accent 5" w:semiHidden="0" w:uiPriority="62" w:unhideWhenUsed="0"/>
+    <w:lsdException w:name="Medium Shading 1 Accent 5" w:semiHidden="0" w:uiPriority="63" w:unhideWhenUsed="0"/>
+    <w:lsdException w:name="Medium Shading 2 Accent 5" w:semiHidden="0" w:uiPriority="64" w:unhideWhenUsed="0"/>
+    <w:lsdException w:name="Medium List 1 Accent 5" w:semiHidden="0" w:uiPriority="65" w:unhideWhenUsed="0"/>
+    <w:lsdException w:name="Medium List 2 Accent 5" w:semiHidden="0" w:uiPriority="66" w:unhideWhenUsed="0"/>
+    <w:lsdException w:name="Medium Grid 1 Accent 5" w:semiHidden="0" w:uiPriority="67" w:unhideWhenUsed="0"/>
+    <w:lsdException w:name="Medium Grid 2 Accent 5" w:semiHidden="0" w:uiPriority="68" w:unhideWhenUsed="0"/>
+    <w:lsdException w:name="Medium Grid 3 Accent 5" w:semiHidden="0" w:uiPriority="69" w:unhideWhenUsed="0"/>
+    <w:lsdException w:name="Dark List Accent 5" w:semiHidden="0" w:uiPriority="70" w:unhideWhenUsed="0"/>
+    <w:lsdException w:name="Colorful Shading Accent 5" w:semiHidden="0" w:uiPriority="71" w:unhideWhenUsed="0"/>
+    <w:lsdException w:name="Colorful List Accent 5" w:semiHidden="0" w:uiPriority="72" w:unhideWhenUsed="0"/>
+    <w:lsdException w:name="Colorful Grid Accent 5" w:semiHidden="0" w:uiPriority="73" w:unhideWhenUsed="0"/>
+    <w:lsdException w:name="Light Shading Accent 6" w:semiHidden="0" w:uiPriority="60" w:unhideWhenUsed="0"/>
+    <w:lsdException w:name="Light List Accent 6" w:semiHidden="0" w:uiPriority="61" w:unhideWhenUsed="0"/>
+    <w:lsdException w:name="Light Grid Accent 6" w:semiHidden="0" w:uiPriority="62" w:unhideWhenUsed="0"/>
+    <w:lsdException w:name="Medium Shading 1 Accent 6" w:semiHidden="0" w:uiPriority="63" w:unhideWhenUsed="0"/>
+    <w:lsdException w:name="Medium Shading 2 Accent 6" w:semiHidden="0" w:uiPriority="64" w:unhideWhenUsed="0"/>
+    <w:lsdException w:name="Medium List 1 Accent 6" w:semiHidden="0" w:uiPriority="65" w:unhideWhenUsed="0"/>
+    <w:lsdException w:name="Medium List 2 Accent 6" w:semiHidden="0" w:uiPriority="66" w:unhideWhenUsed="0"/>
+    <w:lsdException w:name="Medium Grid 1 Accent 6" w:semiHidden="0" w:uiPriority="67" w:unhideWhenUsed="0"/>
+    <w:lsdException w:name="Medium Grid 2 Accent 6" w:semiHidden="0" w:uiPriority="68" w:unhideWhenUsed="0"/>
+    <w:lsdException w:name="Medium Grid 3 Accent 6" w:semiHidden="0" w:uiPriority="69" w:unhideWhenUsed="0"/>
+    <w:lsdException w:name="Dark List Accent 6" w:semiHidden="0" w:uiPriority="70" w:unhideWhenUsed="0"/>
+    <w:lsdException w:name="Colorful Shading Accent 6" w:semiHidden="0" w:uiPriority="71" w:unhideWhenUsed="0"/>
+    <w:lsdException w:name="Colorful List Accent 6" w:semiHidden="0" w:uiPriority="72" w:unhideWhenUsed="0"/>
+    <w:lsdException w:name="Colorful Grid Accent 6" w:semiHidden="0" w:uiPriority="73" w:unhideWhenUsed="0"/>
+    <w:lsdException w:name="Subtle Emphasis" w:semiHidden="0" w:uiPriority="19" w:unhideWhenUsed="0" w:qFormat="1"/>
+    <w:lsdException w:name="Intense Emphasis" w:semiHidden="0" w:uiPriority="21" w:unhideWhenUsed="0" w:qFormat="1"/>
+    <w:lsdException w:name="Subtle Reference" w:semiHidden="0" w:uiPriority="31" w:unhideWhenUsed="0" w:qFormat="1"/>
+    <w:lsdException w:name="Intense Reference" w:semiHidden="0" w:uiPriority="32" w:unhideWhenUsed="0" w:qFormat="1"/>
+    <w:lsdException w:name="Book Title" w:semiHidden="0" w:uiPriority="33" w:unhideWhenUsed="0" w:qFormat="1"/>
+    <w:lsdException w:name="Bibliography" w:uiPriority="37"/>
+    <w:lsdException w:name="TOC Heading" w:uiPriority="39" w:qFormat="1"/>
+  </w:latentStyles>
+  <w:style w:type="paragraph" w:default="1" w:styleId="Normal">
+    <w:name w:val="Normal"/>
+    <w:qFormat/>
+  </w:style>
+  <w:style w:type="paragraph" w:styleId="Heading2">
+    <w:name w:val="heading 2"/>
+    <w:basedOn w:val="Heading"/>
+    <w:next w:val="Textbody"/>
+    <w:pPr>
+      <w:spacing w:before="200"/>
+      <w:outlineLvl w:val="1"/>
+    </w:pPr>
+    <w:rPr>
+      <w:rFonts w:ascii="Liberation Serif" w:hAnsi="Liberation Serif"/>
+      <w:b/>
+      <w:bCs/>
+      <w:sz w:val="36"/>
+      <w:szCs w:val="36"/>
+    </w:rPr>
+  </w:style>
+  <w:style w:type="character" w:default="1" w:styleId="DefaultParagraphFont">
+    <w:name w:val="Default Paragraph Font"/>
+    <w:uiPriority w:val="1"/>
+    <w:semiHidden/>
+    <w:unhideWhenUsed/>
+  </w:style>
+  <w:style w:type="table" w:default="1" w:styleId="TableNormal">
+    <w:name w:val="Normal Table"/>
+    <w:uiPriority w:val="99"/>
+    <w:semiHidden/>
+    <w:unhideWhenUsed/>
+    <w:tblPr>
+      <w:tblInd w:w="0" w:type="dxa"/>
+      <w:tblCellMar>
+        <w:top w:w="0" w:type="dxa"/>
+        <w:left w:w="108" w:type="dxa"/>
+        <w:bottom w:w="0" w:type="dxa"/>
+        <w:right w:w="108" w:type="dxa"/>
+      </w:tblCellMar>
+    </w:tblPr>
+  </w:style>
+  <w:style w:type="numbering" w:default="1" w:styleId="NoList">
+    <w:name w:val="No List"/>
+    <w:uiPriority w:val="99"/>
+    <w:semiHidden/>
+    <w:unhideWhenUsed/>
+  </w:style>
+  <w:style w:type="paragraph" w:customStyle="1" w:styleId="Standard">
+    <w:name w:val="Standard"/>
+  </w:style>
+  <w:style w:type="paragraph" w:customStyle="1" w:styleId="Heading">
+    <w:name w:val="Heading"/>
+    <w:basedOn w:val="Standard"/>
+    <w:next w:val="Textbody"/>
+    <w:pPr>
+      <w:keepNext/>
+      <w:spacing w:before="240" w:after="120"/>
+    </w:pPr>
+    <w:rPr>
+      <w:rFonts w:ascii="Liberation Sans" w:hAnsi="Liberation Sans"/>
+      <w:sz w:val="28"/>
+      <w:szCs w:val="28"/>
+    </w:rPr>
+  </w:style>
+  <w:style w:type="paragraph" w:customStyle="1" w:styleId="Textbody">
+    <w:name w:val="Text body"/>
+    <w:basedOn w:val="Standard"/>
+    <w:pPr>
+      <w:spacing w:after="140" w:line="288" w:lineRule="auto"/>
+    </w:pPr>
+  </w:style>
+  <w:style w:type="paragraph" w:styleId="List">
+    <w:name w:val="List"/>
+    <w:basedOn w:val="Textbody"/>
+  </w:style>
+  <w:style w:type="paragraph" w:styleId="Caption">
+    <w:name w:val="caption"/>
+    <w:basedOn w:val="Standard"/>
+    <w:pPr>
+      <w:suppressLineNumbers/>
+      <w:spacing w:before="120" w:after="120"/>
+    </w:pPr>
+    <w:rPr>
+      <w:i/>
+      <w:iCs/>
+    </w:rPr>
+  </w:style>
+  <w:style w:type="paragraph" w:customStyle="1" w:styleId="Index">
+    <w:name w:val="Index"/>
+    <w:basedOn w:val="Standard"/>
+    <w:pPr>
+      <w:suppressLineNumbers/>
+    </w:pPr>
+  </w:style>
+  <w:style w:type="character" w:styleId="HTMLCode">
+    <w:name w:val="HTML Code"/>
+    <w:basedOn w:val="DefaultParagraphFont"/>
+    <w:uiPriority w:val="99"/>
+    <w:semiHidden/>
+    <w:unhideWhenUsed/>
+    <w:rsid w:val="00090344"/>
+    <w:rPr>
+      <w:rFonts w:ascii="Courier New" w:eastAsia="Times New Roman" w:hAnsi="Courier New" w:cs="Courier New"/>
+      <w:sz w:val="20"/>
+      <w:szCs w:val="20"/>
+    </w:rPr>
+  </w:style>
+  <w:style w:type="character" w:customStyle="1" w:styleId="apple-converted-space">
+    <w:name w:val="apple-converted-space"/>
+    <w:basedOn w:val="DefaultParagraphFont"/>
+    <w:rsid w:val="00090344"/>
+  </w:style>
+  <w:style w:type="paragraph" w:styleId="ListParagraph">
+    <w:name w:val="List Paragraph"/>
+    <w:basedOn w:val="Normal"/>
+    <w:uiPriority w:val="34"/>
+    <w:qFormat/>
+    <w:rsid w:val="008265CE"/>
+    <w:pPr>
+      <w:ind w:left="720"/>
+      <w:contextualSpacing/>
+    </w:pPr>
+    <w:rPr>
+      <w:rFonts w:cs="Mangal"/>
+      <w:szCs w:val="21"/>
+    </w:rPr>
+  </w:style>
+  <w:style w:type="character" w:styleId="Hyperlink">
+    <w:name w:val="Hyperlink"/>
+    <w:basedOn w:val="DefaultParagraphFont"/>
+    <w:uiPriority w:val="99"/>
+    <w:semiHidden/>
+    <w:unhideWhenUsed/>
+    <w:rsid w:val="00B26718"/>
+    <w:rPr>
+      <w:color w:val="0000FF"/>
+      <w:u w:val="single"/>
+    </w:rPr>
+  </w:style>
+  <w:style w:type="paragraph" w:styleId="BalloonText">
+    <w:name w:val="Balloon Text"/>
+    <w:basedOn w:val="Normal"/>
+    <w:link w:val="BalloonTextChar"/>
+    <w:uiPriority w:val="99"/>
+    <w:semiHidden/>
+    <w:unhideWhenUsed/>
+    <w:rsid w:val="00481A97"/>
+    <w:rPr>
+      <w:rFonts w:ascii="Tahoma" w:hAnsi="Tahoma" w:cs="Mangal"/>
+      <w:sz w:val="16"/>
+      <w:szCs w:val="14"/>
+    </w:rPr>
+  </w:style>
+  <w:style w:type="character" w:customStyle="1" w:styleId="BalloonTextChar">
+    <w:name w:val="Balloon Text Char"/>
+    <w:basedOn w:val="DefaultParagraphFont"/>
+    <w:link w:val="BalloonText"/>
+    <w:uiPriority w:val="99"/>
+    <w:semiHidden/>
+    <w:rsid w:val="00481A97"/>
+    <w:rPr>
+      <w:rFonts w:ascii="Tahoma" w:hAnsi="Tahoma" w:cs="Mangal"/>
+      <w:sz w:val="16"/>
+      <w:szCs w:val="14"/>
     </w:rPr>
   </w:style>
 </w:styles>
@@ -3636,7 +4623,7 @@
 </file>
 
 <file path=customXml/itemProps1.xml><?xml version="1.0" encoding="utf-8"?>
-<ds:datastoreItem xmlns:ds="http://schemas.openxmlformats.org/officeDocument/2006/customXml" ds:itemID="{BAD4CA31-2ED0-47F6-809B-8149CF87B51B}">
+<ds:datastoreItem xmlns:ds="http://schemas.openxmlformats.org/officeDocument/2006/customXml" ds:itemID="{82989444-3905-4F91-B7A9-9170A61E9513}">
   <ds:schemaRefs>
     <ds:schemaRef ds:uri="http://schemas.openxmlformats.org/officeDocument/2006/bibliography"/>
   </ds:schemaRefs>

</xml_diff>

<commit_message>
Enable caching of insta photo
</commit_message>
<xml_diff>
--- a/TODO.docx
+++ b/TODO.docx
@@ -842,11 +842,20 @@
           <w:ilvl w:val="1"/>
           <w:numId w:val="1"/>
         </w:numPr>
-      </w:pPr>
-      <w:r>
+        <w:rPr>
+          <w:color w:val="92D050"/>
+        </w:rPr>
+      </w:pPr>
+      <w:r>
+        <w:rPr>
+          <w:color w:val="92D050"/>
+        </w:rPr>
         <w:t>Add viewport</w:t>
       </w:r>
       <w:r>
+        <w:rPr>
+          <w:color w:val="92D050"/>
+        </w:rPr>
         <w:t xml:space="preserve"> to all pages</w:t>
       </w:r>
     </w:p>
@@ -870,8 +879,14 @@
           <w:ilvl w:val="1"/>
           <w:numId w:val="1"/>
         </w:numPr>
-      </w:pPr>
-      <w:r>
+        <w:rPr>
+          <w:color w:val="92D050"/>
+        </w:rPr>
+      </w:pPr>
+      <w:r>
+        <w:rPr>
+          <w:color w:val="92D050"/>
+        </w:rPr>
         <w:t>Lazyload of img</w:t>
       </w:r>
     </w:p>
@@ -946,6 +961,7 @@
           <w:color w:val="92D050"/>
         </w:rPr>
       </w:pPr>
+      <w:bookmarkStart w:id="1" w:name="_GoBack"/>
       <w:r>
         <w:rPr>
           <w:color w:val="92D050"/>
@@ -1073,6 +1089,7 @@
         <w:t>;</w:t>
       </w:r>
     </w:p>
+    <w:bookmarkEnd w:id="1"/>
     <w:p>
       <w:pPr>
         <w:pStyle w:val="Standard"/>
@@ -1495,12 +1512,14 @@
         </w:numPr>
         <w:rPr>
           <w:rFonts w:cs="FreeSans"/>
+          <w:color w:val="92D050"/>
           <w:szCs w:val="24"/>
         </w:rPr>
       </w:pPr>
       <w:r>
         <w:rPr>
           <w:rFonts w:cs="FreeSans"/>
+          <w:color w:val="92D050"/>
           <w:szCs w:val="24"/>
         </w:rPr>
         <w:t>Enable caching of insta-photo</w:t>
@@ -2257,8 +2276,6 @@
           </wp:inline>
         </w:drawing>
       </w:r>
-      <w:bookmarkStart w:id="1" w:name="_GoBack"/>
-      <w:bookmarkEnd w:id="1"/>
     </w:p>
     <w:p>
       <w:pPr>
@@ -2271,6 +2288,9 @@
       <w:r>
         <w:lastRenderedPageBreak/>
         <w:t>Remove sidebar when screen size less than &lt;600px</w:t>
+      </w:r>
+      <w:r>
+        <w:t>S</w:t>
       </w:r>
     </w:p>
     <w:p>
@@ -3991,7 +4011,7 @@
 </file>
 
 <file path=customXml/itemProps1.xml><?xml version="1.0" encoding="utf-8"?>
-<ds:datastoreItem xmlns:ds="http://schemas.openxmlformats.org/officeDocument/2006/customXml" ds:itemID="{9DE13ACB-48CB-4D1B-BA39-20CD4EA6694D}">
+<ds:datastoreItem xmlns:ds="http://schemas.openxmlformats.org/officeDocument/2006/customXml" ds:itemID="{B5ABC828-B524-4BFE-AFB9-E40680C893F3}">
   <ds:schemaRefs>
     <ds:schemaRef ds:uri="http://schemas.openxmlformats.org/officeDocument/2006/bibliography"/>
   </ds:schemaRefs>

</xml_diff>